<commit_message>
feat: Implement comprehensive price field system with UI enhancements
- Add price field to GroceryItem model with Indian Rupee formatting
- Migrate database to version 5 with price column support
- Implement price input/display across all UI components
- Add total price calculation in bulk operations panel
- Update CSV import/export to include price data
- Enhance UI with 50% larger Total font in bulk panel
- Fix Help documentation with correct bulk operations workflow
- Add price validation up to Rs 10,000.99
- Preserve existing functionality while adding price tracking
</commit_message>
<xml_diff>
--- a/CR2.docx
+++ b/CR2.docx
@@ -803,19 +803,7 @@
         <w:rPr>
           <w:highlight w:val="green"/>
         </w:rPr>
-        <w:t>The data should be saved and update t</w:t>
-      </w:r>
-      <w:r>
-        <w:rPr>
-          <w:highlight w:val="green"/>
-        </w:rPr>
-        <w:t>he “Last Saved” date and time</w:t>
-      </w:r>
-      <w:r>
-        <w:rPr>
-          <w:highlight w:val="green"/>
-        </w:rPr>
-        <w:t>”</w:t>
+        <w:t>The data should be saved and update the “Last Saved” date and time”</w:t>
       </w:r>
     </w:p>
     <w:p>
@@ -1018,15 +1006,7 @@
           <w:rFonts w:eastAsiaTheme="majorEastAsia"/>
           <w:highlight w:val="green"/>
         </w:rPr>
-        <w:t xml:space="preserve">Item screen - </w:t>
-      </w:r>
-      <w:r>
-        <w:rPr>
-          <w:rStyle w:val="Strong"/>
-          <w:rFonts w:eastAsiaTheme="majorEastAsia"/>
-          <w:highlight w:val="green"/>
-        </w:rPr>
-        <w:t>Deletion Error:</w:t>
+        <w:t>Item screen - Deletion Error:</w:t>
       </w:r>
       <w:r>
         <w:rPr>
@@ -1116,14 +1096,7 @@
           <w:b/>
           <w:bCs/>
         </w:rPr>
-        <w:t xml:space="preserve"> it to </w:t>
-      </w:r>
-      <w:r>
-        <w:rPr>
-          <w:b/>
-          <w:bCs/>
-        </w:rPr>
-        <w:t xml:space="preserve">Delete </w:t>
+        <w:t xml:space="preserve"> it to Delete </w:t>
       </w:r>
       <w:proofErr w:type="gramStart"/>
       <w:r>
@@ -1139,28 +1112,7 @@
           <w:b/>
           <w:bCs/>
         </w:rPr>
-        <w:t xml:space="preserve"> Checkbox</w:t>
-      </w:r>
-      <w:r>
-        <w:rPr>
-          <w:b/>
-          <w:bCs/>
-        </w:rPr>
-        <w:t xml:space="preserve"> as </w:t>
-      </w:r>
-      <w:r>
-        <w:rPr>
-          <w:b/>
-          <w:bCs/>
-        </w:rPr>
-        <w:t>Delete All icon</w:t>
-      </w:r>
-      <w:r>
-        <w:rPr>
-          <w:b/>
-          <w:bCs/>
-        </w:rPr>
-        <w:t xml:space="preserve"> is not needed, </w:t>
+        <w:t xml:space="preserve"> Checkbox as Delete All icon is not needed, </w:t>
       </w:r>
       <w:proofErr w:type="gramStart"/>
       <w:r>
@@ -1186,34 +1138,854 @@
           <w:ilvl w:val="0"/>
           <w:numId w:val="9"/>
         </w:numPr>
-        <w:rPr>
-          <w:b/>
-          <w:bCs/>
-        </w:rPr>
-      </w:pPr>
+      </w:pPr>
+      <w:r>
+        <w:rPr>
+          <w:b/>
+          <w:bCs/>
+        </w:rPr>
+        <w:t>Help &amp; FAQ Screen Update: Revise the Help and FAQ sections to include and explain all newly introduced functionalities. Ensure the content is written in simple, user-friendly language and only covers information relevant to end users. Avoid technical details and remove content that is not useful or of interest to the user.</w:t>
+      </w:r>
+    </w:p>
+    <w:p>
+      <w:pPr>
+        <w:rPr>
+          <w:b/>
+          <w:bCs/>
+          <w:color w:val="EE0000"/>
+        </w:rPr>
+      </w:pPr>
+      <w:r>
+        <w:rPr>
+          <w:b/>
+          <w:bCs/>
+          <w:color w:val="EE0000"/>
+        </w:rPr>
+        <w:lastRenderedPageBreak/>
+        <w:t>Incorporate the below requirements, the earlier enhancement are not working as desired.</w:t>
+      </w:r>
     </w:p>
     <w:p>
       <w:pPr>
         <w:pStyle w:val="ListParagraph"/>
         <w:numPr>
           <w:ilvl w:val="0"/>
-          <w:numId w:val="9"/>
-        </w:numPr>
-        <w:rPr>
-          <w:b/>
-          <w:bCs/>
-        </w:rPr>
-      </w:pPr>
-      <w:r>
-        <w:rPr>
-          <w:b/>
-          <w:bCs/>
-        </w:rPr>
-        <w:t>Help Screen Update: Revise the Help screen to include and explain all newly introduced functionalities.</w:t>
+          <w:numId w:val="8"/>
+        </w:numPr>
+        <w:jc w:val="both"/>
+        <w:rPr>
+          <w:lang w:val="en-US"/>
+        </w:rPr>
+      </w:pPr>
+      <w:r>
+        <w:rPr>
+          <w:lang w:val="en-US"/>
+        </w:rPr>
+        <w:t>Use Sequential thinking and other MCP as required to achieve the objective.</w:t>
+      </w:r>
+    </w:p>
+    <w:p>
+      <w:pPr>
+        <w:pStyle w:val="ListParagraph"/>
+        <w:numPr>
+          <w:ilvl w:val="0"/>
+          <w:numId w:val="8"/>
+        </w:numPr>
+        <w:jc w:val="both"/>
+        <w:rPr>
+          <w:lang w:val="en-US"/>
+        </w:rPr>
+      </w:pPr>
+      <w:r>
+        <w:rPr>
+          <w:lang w:val="en-US"/>
+        </w:rPr>
+        <w:t>The UI should be stunning and easy to use.</w:t>
+      </w:r>
+    </w:p>
+    <w:p>
+      <w:pPr>
+        <w:pStyle w:val="ListParagraph"/>
+        <w:numPr>
+          <w:ilvl w:val="0"/>
+          <w:numId w:val="8"/>
+        </w:numPr>
+        <w:jc w:val="both"/>
+        <w:rPr>
+          <w:b/>
+          <w:bCs/>
+          <w:color w:val="EE0000"/>
+        </w:rPr>
+      </w:pPr>
+      <w:r>
+        <w:rPr>
+          <w:lang w:val="en-US"/>
+        </w:rPr>
+        <w:t>Improvise as required, Fill the missing requirements or gaps.</w:t>
       </w:r>
     </w:p>
     <w:p/>
-    <w:p/>
+    <w:p>
+      <w:pPr>
+        <w:pStyle w:val="NormalWeb"/>
+        <w:numPr>
+          <w:ilvl w:val="0"/>
+          <w:numId w:val="12"/>
+        </w:numPr>
+        <w:rPr>
+          <w:rFonts w:asciiTheme="minorHAnsi" w:eastAsiaTheme="minorHAnsi" w:hAnsiTheme="minorHAnsi" w:cstheme="minorBidi"/>
+          <w:sz w:val="22"/>
+          <w:szCs w:val="22"/>
+          <w:highlight w:val="green"/>
+          <w:lang w:val="en-US" w:eastAsia="en-US"/>
+        </w:rPr>
+      </w:pPr>
+      <w:r>
+        <w:rPr>
+          <w:rFonts w:asciiTheme="minorHAnsi" w:eastAsiaTheme="minorHAnsi" w:hAnsiTheme="minorHAnsi" w:cstheme="minorBidi"/>
+          <w:b/>
+          <w:bCs/>
+          <w:sz w:val="22"/>
+          <w:szCs w:val="22"/>
+          <w:highlight w:val="green"/>
+          <w:lang w:val="en-US" w:eastAsia="en-US"/>
+        </w:rPr>
+        <w:t>Bulk Delete Panel Background:</w:t>
+      </w:r>
+      <w:r>
+        <w:rPr>
+          <w:rFonts w:asciiTheme="minorHAnsi" w:eastAsiaTheme="minorHAnsi" w:hAnsiTheme="minorHAnsi" w:cstheme="minorBidi"/>
+          <w:sz w:val="22"/>
+          <w:szCs w:val="22"/>
+          <w:highlight w:val="green"/>
+          <w:lang w:val="en-US" w:eastAsia="en-US"/>
+        </w:rPr>
+        <w:t xml:space="preserve"> Match the background color of the Bulk Delete panel with the Item background color for consistency.</w:t>
+      </w:r>
+    </w:p>
+    <w:p>
+      <w:pPr>
+        <w:pStyle w:val="ListParagraph"/>
+        <w:numPr>
+          <w:ilvl w:val="0"/>
+          <w:numId w:val="12"/>
+        </w:numPr>
+        <w:rPr>
+          <w:highlight w:val="green"/>
+          <w:lang w:val="en-US"/>
+        </w:rPr>
+      </w:pPr>
+      <w:r>
+        <w:rPr>
+          <w:highlight w:val="green"/>
+          <w:lang w:val="en-US"/>
+        </w:rPr>
+        <w:t>Lock the screen orientation to portrait mode. All below requirements are with respect to Portrait mode.</w:t>
+      </w:r>
+    </w:p>
+    <w:p>
+      <w:pPr>
+        <w:pStyle w:val="NormalWeb"/>
+        <w:numPr>
+          <w:ilvl w:val="0"/>
+          <w:numId w:val="12"/>
+        </w:numPr>
+        <w:rPr>
+          <w:rFonts w:asciiTheme="minorHAnsi" w:eastAsiaTheme="minorHAnsi" w:hAnsiTheme="minorHAnsi" w:cstheme="minorBidi"/>
+          <w:sz w:val="22"/>
+          <w:szCs w:val="22"/>
+          <w:highlight w:val="green"/>
+          <w:lang w:val="en-US" w:eastAsia="en-US"/>
+        </w:rPr>
+      </w:pPr>
+      <w:r>
+        <w:rPr>
+          <w:rFonts w:asciiTheme="minorHAnsi" w:eastAsiaTheme="minorHAnsi" w:hAnsiTheme="minorHAnsi" w:cstheme="minorBidi"/>
+          <w:b/>
+          <w:bCs/>
+          <w:sz w:val="22"/>
+          <w:szCs w:val="22"/>
+          <w:highlight w:val="green"/>
+          <w:lang w:val="en-US" w:eastAsia="en-US"/>
+        </w:rPr>
+        <w:t>Bulk Delete Panel Width:</w:t>
+      </w:r>
+      <w:r>
+        <w:rPr>
+          <w:rFonts w:asciiTheme="minorHAnsi" w:eastAsiaTheme="minorHAnsi" w:hAnsiTheme="minorHAnsi" w:cstheme="minorBidi"/>
+          <w:sz w:val="22"/>
+          <w:szCs w:val="22"/>
+          <w:highlight w:val="green"/>
+          <w:lang w:val="en-US" w:eastAsia="en-US"/>
+        </w:rPr>
+        <w:t xml:space="preserve"> Adjust the width of the Bulk Delete panel so it matches the width of the items.</w:t>
+      </w:r>
+      <w:r>
+        <w:rPr>
+          <w:highlight w:val="green"/>
+          <w:lang w:val="en-US"/>
+        </w:rPr>
+        <w:t xml:space="preserve"> I still see same issue</w:t>
+      </w:r>
+    </w:p>
+    <w:p>
+      <w:pPr>
+        <w:pStyle w:val="ListParagraph"/>
+        <w:numPr>
+          <w:ilvl w:val="0"/>
+          <w:numId w:val="12"/>
+        </w:numPr>
+        <w:rPr>
+          <w:lang w:val="en-US"/>
+        </w:rPr>
+      </w:pPr>
+      <w:r>
+        <w:rPr>
+          <w:highlight w:val="green"/>
+          <w:lang w:val="en-US"/>
+        </w:rPr>
+        <w:t>Updated Date &amp; Time Alignment</w:t>
+      </w:r>
+      <w:r>
+        <w:rPr>
+          <w:highlight w:val="green"/>
+          <w:lang w:val="en-US"/>
+        </w:rPr>
+        <w:t xml:space="preserve"> on List</w:t>
+      </w:r>
+      <w:r>
+        <w:rPr>
+          <w:highlight w:val="green"/>
+          <w:lang w:val="en-US"/>
+        </w:rPr>
+        <w:t>: Display the updated date and time on a single line. To accommodate this, either shift the edit and delete icons slightly to the right, or move the drag handle and basket icon to the left.</w:t>
+      </w:r>
+      <w:r>
+        <w:rPr>
+          <w:highlight w:val="green"/>
+          <w:lang w:val="en-US"/>
+        </w:rPr>
+        <w:t xml:space="preserve"> I still see same issue</w:t>
+      </w:r>
+      <w:r>
+        <w:rPr>
+          <w:highlight w:val="green"/>
+          <w:lang w:val="en-US"/>
+        </w:rPr>
+        <w:t>, See 1.png on my desktop.</w:t>
+      </w:r>
+    </w:p>
+    <w:p>
+      <w:pPr>
+        <w:pStyle w:val="NormalWeb"/>
+        <w:numPr>
+          <w:ilvl w:val="0"/>
+          <w:numId w:val="12"/>
+        </w:numPr>
+        <w:rPr>
+          <w:rFonts w:asciiTheme="minorHAnsi" w:eastAsiaTheme="minorHAnsi" w:hAnsiTheme="minorHAnsi" w:cstheme="minorBidi"/>
+          <w:sz w:val="22"/>
+          <w:szCs w:val="22"/>
+          <w:lang w:val="en-US" w:eastAsia="en-US"/>
+        </w:rPr>
+      </w:pPr>
+      <w:r>
+        <w:rPr>
+          <w:rFonts w:asciiTheme="minorHAnsi" w:eastAsiaTheme="minorHAnsi" w:hAnsiTheme="minorHAnsi" w:cstheme="minorBidi"/>
+          <w:b/>
+          <w:bCs/>
+          <w:sz w:val="22"/>
+          <w:szCs w:val="22"/>
+          <w:lang w:val="en-US" w:eastAsia="en-US"/>
+        </w:rPr>
+        <w:t>Delete Icon Positioning:</w:t>
+      </w:r>
+      <w:r>
+        <w:rPr>
+          <w:rFonts w:asciiTheme="minorHAnsi" w:eastAsiaTheme="minorHAnsi" w:hAnsiTheme="minorHAnsi" w:cstheme="minorBidi"/>
+          <w:sz w:val="22"/>
+          <w:szCs w:val="22"/>
+          <w:lang w:val="en-US" w:eastAsia="en-US"/>
+        </w:rPr>
+        <w:t xml:space="preserve"> </w:t>
+      </w:r>
+      <w:r>
+        <w:rPr>
+          <w:rFonts w:asciiTheme="minorHAnsi" w:eastAsiaTheme="minorHAnsi" w:hAnsiTheme="minorHAnsi" w:cstheme="minorBidi"/>
+          <w:sz w:val="22"/>
+          <w:szCs w:val="22"/>
+          <w:lang w:val="en-US" w:eastAsia="en-US"/>
+        </w:rPr>
+        <w:t>Align</w:t>
+      </w:r>
+      <w:r>
+        <w:rPr>
+          <w:rFonts w:asciiTheme="minorHAnsi" w:eastAsiaTheme="minorHAnsi" w:hAnsiTheme="minorHAnsi" w:cstheme="minorBidi"/>
+          <w:sz w:val="22"/>
+          <w:szCs w:val="22"/>
+          <w:lang w:val="en-US" w:eastAsia="en-US"/>
+        </w:rPr>
+        <w:t xml:space="preserve"> the delete </w:t>
+      </w:r>
+      <w:r>
+        <w:rPr>
+          <w:rFonts w:asciiTheme="minorHAnsi" w:eastAsiaTheme="minorHAnsi" w:hAnsiTheme="minorHAnsi" w:cstheme="minorBidi"/>
+          <w:sz w:val="22"/>
+          <w:szCs w:val="22"/>
+          <w:lang w:val="en-US" w:eastAsia="en-US"/>
+        </w:rPr>
+        <w:t xml:space="preserve">&amp; Needed </w:t>
+      </w:r>
+      <w:r>
+        <w:rPr>
+          <w:rFonts w:asciiTheme="minorHAnsi" w:eastAsiaTheme="minorHAnsi" w:hAnsiTheme="minorHAnsi" w:cstheme="minorBidi"/>
+          <w:sz w:val="22"/>
+          <w:szCs w:val="22"/>
+          <w:lang w:val="en-US" w:eastAsia="en-US"/>
+        </w:rPr>
+        <w:t xml:space="preserve">icon on the Bulk Delete panel </w:t>
+      </w:r>
+      <w:r>
+        <w:rPr>
+          <w:rFonts w:asciiTheme="minorHAnsi" w:eastAsiaTheme="minorHAnsi" w:hAnsiTheme="minorHAnsi" w:cstheme="minorBidi"/>
+          <w:sz w:val="22"/>
+          <w:szCs w:val="22"/>
+          <w:lang w:val="en-US" w:eastAsia="en-US"/>
+        </w:rPr>
+        <w:t>2</w:t>
+      </w:r>
+      <w:r>
+        <w:rPr>
+          <w:rFonts w:asciiTheme="minorHAnsi" w:eastAsiaTheme="minorHAnsi" w:hAnsiTheme="minorHAnsi" w:cstheme="minorBidi"/>
+          <w:sz w:val="22"/>
+          <w:szCs w:val="22"/>
+          <w:lang w:val="en-US" w:eastAsia="en-US"/>
+        </w:rPr>
+        <w:t xml:space="preserve"> pixels to the right</w:t>
+      </w:r>
+      <w:r>
+        <w:rPr>
+          <w:rFonts w:asciiTheme="minorHAnsi" w:eastAsiaTheme="minorHAnsi" w:hAnsiTheme="minorHAnsi" w:cstheme="minorBidi"/>
+          <w:sz w:val="22"/>
+          <w:szCs w:val="22"/>
+          <w:lang w:val="en-US" w:eastAsia="en-US"/>
+        </w:rPr>
+        <w:t xml:space="preserve"> from the current position</w:t>
+      </w:r>
+      <w:r>
+        <w:rPr>
+          <w:rFonts w:asciiTheme="minorHAnsi" w:eastAsiaTheme="minorHAnsi" w:hAnsiTheme="minorHAnsi" w:cstheme="minorBidi"/>
+          <w:sz w:val="22"/>
+          <w:szCs w:val="22"/>
+          <w:lang w:val="en-US" w:eastAsia="en-US"/>
+        </w:rPr>
+        <w:t>.</w:t>
+      </w:r>
+    </w:p>
+    <w:p>
+      <w:pPr>
+        <w:pStyle w:val="NormalWeb"/>
+        <w:numPr>
+          <w:ilvl w:val="1"/>
+          <w:numId w:val="12"/>
+        </w:numPr>
+        <w:rPr>
+          <w:rFonts w:asciiTheme="minorHAnsi" w:eastAsiaTheme="minorHAnsi" w:hAnsiTheme="minorHAnsi" w:cstheme="minorBidi"/>
+          <w:sz w:val="22"/>
+          <w:szCs w:val="22"/>
+          <w:lang w:val="en-US" w:eastAsia="en-US"/>
+        </w:rPr>
+      </w:pPr>
+      <w:r>
+        <w:rPr>
+          <w:rFonts w:asciiTheme="minorHAnsi" w:eastAsiaTheme="minorHAnsi" w:hAnsiTheme="minorHAnsi" w:cstheme="minorBidi"/>
+          <w:b/>
+          <w:bCs/>
+          <w:sz w:val="22"/>
+          <w:szCs w:val="22"/>
+          <w:lang w:val="en-US" w:eastAsia="en-US"/>
+        </w:rPr>
+        <w:t>I think the Needed icon should move 1 or 2 pixels right</w:t>
+      </w:r>
+    </w:p>
+    <w:p>
+      <w:pPr>
+        <w:pStyle w:val="NormalWeb"/>
+        <w:numPr>
+          <w:ilvl w:val="1"/>
+          <w:numId w:val="12"/>
+        </w:numPr>
+        <w:rPr>
+          <w:rFonts w:asciiTheme="minorHAnsi" w:eastAsiaTheme="minorHAnsi" w:hAnsiTheme="minorHAnsi" w:cstheme="minorBidi"/>
+          <w:sz w:val="22"/>
+          <w:szCs w:val="22"/>
+          <w:lang w:val="en-US" w:eastAsia="en-US"/>
+        </w:rPr>
+      </w:pPr>
+      <w:r>
+        <w:rPr>
+          <w:rFonts w:asciiTheme="minorHAnsi" w:eastAsiaTheme="minorHAnsi" w:hAnsiTheme="minorHAnsi" w:cstheme="minorBidi"/>
+          <w:b/>
+          <w:bCs/>
+          <w:sz w:val="22"/>
+          <w:szCs w:val="22"/>
+          <w:lang w:val="en-US" w:eastAsia="en-US"/>
+        </w:rPr>
+        <w:t xml:space="preserve">Delete icon 3 or 4 pixels to the </w:t>
+      </w:r>
+    </w:p>
+    <w:p>
+      <w:pPr>
+        <w:pStyle w:val="NormalWeb"/>
+        <w:ind w:left="1440"/>
+        <w:rPr>
+          <w:lang w:val="en-US"/>
+        </w:rPr>
+      </w:pPr>
+      <w:r>
+        <w:rPr>
+          <w:lang w:val="en-US"/>
+        </w:rPr>
+        <w:t xml:space="preserve">See </w:t>
+      </w:r>
+      <w:r>
+        <w:rPr>
+          <w:lang w:val="en-US"/>
+        </w:rPr>
+        <w:t>2</w:t>
+      </w:r>
+      <w:r>
+        <w:rPr>
+          <w:lang w:val="en-US"/>
+        </w:rPr>
+        <w:t>.png on my desktop</w:t>
+      </w:r>
+      <w:r>
+        <w:rPr>
+          <w:lang w:val="en-US"/>
+        </w:rPr>
+        <w:t>.</w:t>
+      </w:r>
+    </w:p>
+    <w:p>
+      <w:pPr>
+        <w:pStyle w:val="NormalWeb"/>
+        <w:rPr>
+          <w:lang w:val="en-US"/>
+        </w:rPr>
+      </w:pPr>
+    </w:p>
+    <w:p>
+      <w:pPr>
+        <w:rPr>
+          <w:b/>
+          <w:bCs/>
+          <w:color w:val="EE0000"/>
+        </w:rPr>
+      </w:pPr>
+      <w:r>
+        <w:rPr>
+          <w:b/>
+          <w:bCs/>
+          <w:color w:val="EE0000"/>
+        </w:rPr>
+        <w:t xml:space="preserve">Incorporate the below </w:t>
+      </w:r>
+      <w:r>
+        <w:rPr>
+          <w:b/>
+          <w:bCs/>
+          <w:color w:val="EE0000"/>
+        </w:rPr>
+        <w:t xml:space="preserve">Price field </w:t>
+      </w:r>
+      <w:r>
+        <w:rPr>
+          <w:b/>
+          <w:bCs/>
+          <w:color w:val="EE0000"/>
+        </w:rPr>
+        <w:t>requirements</w:t>
+      </w:r>
+      <w:r>
+        <w:rPr>
+          <w:b/>
+          <w:bCs/>
+          <w:color w:val="EE0000"/>
+        </w:rPr>
+        <w:t>.</w:t>
+      </w:r>
+    </w:p>
+    <w:p>
+      <w:pPr>
+        <w:pStyle w:val="ListParagraph"/>
+        <w:numPr>
+          <w:ilvl w:val="0"/>
+          <w:numId w:val="8"/>
+        </w:numPr>
+        <w:jc w:val="both"/>
+        <w:rPr>
+          <w:lang w:val="en-US"/>
+        </w:rPr>
+      </w:pPr>
+      <w:r>
+        <w:rPr>
+          <w:lang w:val="en-US"/>
+        </w:rPr>
+        <w:t>Use Sequential thinking and other MCP as required to achieve the objective.</w:t>
+      </w:r>
+    </w:p>
+    <w:p>
+      <w:pPr>
+        <w:pStyle w:val="ListParagraph"/>
+        <w:numPr>
+          <w:ilvl w:val="0"/>
+          <w:numId w:val="8"/>
+        </w:numPr>
+        <w:jc w:val="both"/>
+        <w:rPr>
+          <w:lang w:val="en-US"/>
+        </w:rPr>
+      </w:pPr>
+      <w:r>
+        <w:rPr>
+          <w:lang w:val="en-US"/>
+        </w:rPr>
+        <w:t>The UI should be stunning and easy to use.</w:t>
+      </w:r>
+    </w:p>
+    <w:p>
+      <w:pPr>
+        <w:pStyle w:val="ListParagraph"/>
+        <w:numPr>
+          <w:ilvl w:val="0"/>
+          <w:numId w:val="8"/>
+        </w:numPr>
+        <w:jc w:val="both"/>
+        <w:rPr>
+          <w:b/>
+          <w:bCs/>
+          <w:color w:val="EE0000"/>
+        </w:rPr>
+      </w:pPr>
+      <w:r>
+        <w:rPr>
+          <w:lang w:val="en-US"/>
+        </w:rPr>
+        <w:t>Improvise as required, Fill the missing requirements or gaps.</w:t>
+      </w:r>
+    </w:p>
+    <w:p>
+      <w:pPr>
+        <w:pStyle w:val="ListParagraph"/>
+        <w:jc w:val="both"/>
+        <w:rPr>
+          <w:b/>
+          <w:bCs/>
+          <w:color w:val="EE0000"/>
+        </w:rPr>
+      </w:pPr>
+    </w:p>
+    <w:p>
+      <w:pPr>
+        <w:pStyle w:val="NormalWeb"/>
+        <w:numPr>
+          <w:ilvl w:val="0"/>
+          <w:numId w:val="15"/>
+        </w:numPr>
+      </w:pPr>
+      <w:r>
+        <w:rPr>
+          <w:rFonts w:eastAsiaTheme="majorEastAsia"/>
+          <w:b/>
+          <w:bCs/>
+        </w:rPr>
+        <w:t>Price Field Addition:</w:t>
+      </w:r>
+      <w:r>
+        <w:t xml:space="preserve"> Add a </w:t>
+      </w:r>
+      <w:r>
+        <w:rPr>
+          <w:rFonts w:eastAsiaTheme="majorEastAsia"/>
+          <w:i/>
+          <w:iCs/>
+        </w:rPr>
+        <w:t>Price</w:t>
+      </w:r>
+      <w:r>
+        <w:t xml:space="preserve"> field for each item, displayed next to the item name.</w:t>
+      </w:r>
+      <w:r>
+        <w:t xml:space="preserve"> Example if I enter 100 in Add item form it should show as 100 Rs, Note Rs label should also show in Add Item form, Price label example Price (Rs).</w:t>
+      </w:r>
+    </w:p>
+    <w:p>
+      <w:pPr>
+        <w:pStyle w:val="NormalWeb"/>
+        <w:numPr>
+          <w:ilvl w:val="0"/>
+          <w:numId w:val="15"/>
+        </w:numPr>
+      </w:pPr>
+      <w:r>
+        <w:rPr>
+          <w:rFonts w:eastAsiaTheme="majorEastAsia"/>
+          <w:b/>
+          <w:bCs/>
+        </w:rPr>
+        <w:t>Field Constraints:</w:t>
+      </w:r>
+      <w:r>
+        <w:t xml:space="preserve"> Limit the field length to 5 digits with up to 2 decimal places (e.g., </w:t>
+      </w:r>
+      <w:r>
+        <w:rPr>
+          <w:rFonts w:eastAsiaTheme="majorEastAsia"/>
+        </w:rPr>
+        <w:t>1.50</w:t>
+      </w:r>
+      <w:r>
+        <w:t xml:space="preserve">, </w:t>
+      </w:r>
+      <w:r>
+        <w:rPr>
+          <w:rFonts w:eastAsiaTheme="majorEastAsia"/>
+        </w:rPr>
+        <w:t>10.50</w:t>
+      </w:r>
+      <w:r>
+        <w:t xml:space="preserve">, </w:t>
+      </w:r>
+      <w:r>
+        <w:rPr>
+          <w:rFonts w:eastAsiaTheme="majorEastAsia"/>
+        </w:rPr>
+        <w:t>100.50</w:t>
+      </w:r>
+      <w:r>
+        <w:t xml:space="preserve">, </w:t>
+      </w:r>
+      <w:r>
+        <w:rPr>
+          <w:rFonts w:eastAsiaTheme="majorEastAsia"/>
+        </w:rPr>
+        <w:t>1000.50</w:t>
+      </w:r>
+      <w:r>
+        <w:t xml:space="preserve">, </w:t>
+      </w:r>
+      <w:r>
+        <w:rPr>
+          <w:rFonts w:eastAsiaTheme="majorEastAsia"/>
+        </w:rPr>
+        <w:t>10000.99</w:t>
+      </w:r>
+      <w:r>
+        <w:t>).</w:t>
+      </w:r>
+    </w:p>
+    <w:p>
+      <w:pPr>
+        <w:pStyle w:val="NormalWeb"/>
+        <w:numPr>
+          <w:ilvl w:val="0"/>
+          <w:numId w:val="15"/>
+        </w:numPr>
+      </w:pPr>
+      <w:r>
+        <w:rPr>
+          <w:rFonts w:eastAsiaTheme="majorEastAsia"/>
+          <w:b/>
+          <w:bCs/>
+        </w:rPr>
+        <w:t>Default Value:</w:t>
+      </w:r>
+      <w:r>
+        <w:t xml:space="preserve"> Set the default value to </w:t>
+      </w:r>
+      <w:r>
+        <w:rPr>
+          <w:rFonts w:eastAsiaTheme="majorEastAsia"/>
+        </w:rPr>
+        <w:t>0</w:t>
+      </w:r>
+      <w:r>
+        <w:t>. The field should remain optional.</w:t>
+      </w:r>
+    </w:p>
+    <w:p>
+      <w:pPr>
+        <w:pStyle w:val="NormalWeb"/>
+        <w:numPr>
+          <w:ilvl w:val="0"/>
+          <w:numId w:val="15"/>
+        </w:numPr>
+      </w:pPr>
+      <w:r>
+        <w:rPr>
+          <w:rFonts w:eastAsiaTheme="majorEastAsia"/>
+          <w:b/>
+          <w:bCs/>
+        </w:rPr>
+        <w:t>Bulk Panel Total:</w:t>
+      </w:r>
+      <w:r>
+        <w:t xml:space="preserve"> Add a </w:t>
+      </w:r>
+      <w:r>
+        <w:rPr>
+          <w:rFonts w:eastAsiaTheme="majorEastAsia"/>
+          <w:b/>
+          <w:bCs/>
+        </w:rPr>
+        <w:t>Total</w:t>
+      </w:r>
+      <w:r>
+        <w:t xml:space="preserve"> label on the left side of the Bulk panel. It should display the sum of prices for all items where the “Needed” checkbox is selected.</w:t>
+      </w:r>
+    </w:p>
+    <w:p>
+      <w:pPr>
+        <w:pStyle w:val="NormalWeb"/>
+        <w:numPr>
+          <w:ilvl w:val="0"/>
+          <w:numId w:val="15"/>
+        </w:numPr>
+      </w:pPr>
+      <w:r>
+        <w:t xml:space="preserve">Example: If three items have prices </w:t>
+      </w:r>
+      <w:r>
+        <w:rPr>
+          <w:rFonts w:eastAsiaTheme="majorEastAsia"/>
+        </w:rPr>
+        <w:t>100</w:t>
+      </w:r>
+      <w:r>
+        <w:t xml:space="preserve">, </w:t>
+      </w:r>
+      <w:r>
+        <w:rPr>
+          <w:rFonts w:eastAsiaTheme="majorEastAsia"/>
+        </w:rPr>
+        <w:t>200</w:t>
+      </w:r>
+      <w:r>
+        <w:t xml:space="preserve">, and </w:t>
+      </w:r>
+      <w:r>
+        <w:rPr>
+          <w:rFonts w:eastAsiaTheme="majorEastAsia"/>
+        </w:rPr>
+        <w:t>300</w:t>
+      </w:r>
+      <w:r>
+        <w:t xml:space="preserve">, and only the first and third are marked as Needed, the Total should show </w:t>
+      </w:r>
+      <w:r>
+        <w:rPr>
+          <w:rFonts w:eastAsiaTheme="majorEastAsia"/>
+        </w:rPr>
+        <w:t>400</w:t>
+      </w:r>
+      <w:r>
+        <w:t>.</w:t>
+      </w:r>
+    </w:p>
+    <w:p>
+      <w:pPr>
+        <w:pStyle w:val="NormalWeb"/>
+        <w:numPr>
+          <w:ilvl w:val="0"/>
+          <w:numId w:val="15"/>
+        </w:numPr>
+      </w:pPr>
+      <w:r>
+        <w:rPr>
+          <w:rFonts w:eastAsiaTheme="majorEastAsia"/>
+          <w:b/>
+          <w:bCs/>
+        </w:rPr>
+        <w:t>Integration:</w:t>
+      </w:r>
+      <w:r>
+        <w:t xml:space="preserve"> Implement the Price field across all relevant components—</w:t>
+      </w:r>
+      <w:r>
+        <w:rPr>
+          <w:rFonts w:eastAsiaTheme="majorEastAsia"/>
+          <w:i/>
+          <w:iCs/>
+        </w:rPr>
+        <w:t>Imports, Exports, Add Item form, database</w:t>
+      </w:r>
+      <w:r>
+        <w:t>, etc.</w:t>
+      </w:r>
+    </w:p>
+    <w:p>
+      <w:pPr>
+        <w:pStyle w:val="NormalWeb"/>
+        <w:numPr>
+          <w:ilvl w:val="0"/>
+          <w:numId w:val="15"/>
+        </w:numPr>
+        <w:rPr>
+          <w:rFonts w:asciiTheme="minorHAnsi" w:eastAsiaTheme="minorHAnsi" w:hAnsiTheme="minorHAnsi" w:cstheme="minorBidi"/>
+          <w:sz w:val="22"/>
+          <w:szCs w:val="22"/>
+          <w:lang w:val="en-US" w:eastAsia="en-US"/>
+        </w:rPr>
+      </w:pPr>
+      <w:r>
+        <w:rPr>
+          <w:rFonts w:eastAsiaTheme="majorEastAsia"/>
+          <w:b/>
+          <w:bCs/>
+        </w:rPr>
+        <w:t>Code Safety:</w:t>
+      </w:r>
+      <w:r>
+        <w:t xml:space="preserve"> Ensure existing functionality remains unaffected; do not break any working code.</w:t>
+      </w:r>
+    </w:p>
+    <w:p>
+      <w:pPr>
+        <w:pStyle w:val="NormalWeb"/>
+        <w:rPr>
+          <w:rFonts w:asciiTheme="minorHAnsi" w:eastAsiaTheme="minorHAnsi" w:hAnsiTheme="minorHAnsi" w:cstheme="minorBidi"/>
+          <w:sz w:val="22"/>
+          <w:szCs w:val="22"/>
+          <w:lang w:val="en-US" w:eastAsia="en-US"/>
+        </w:rPr>
+      </w:pPr>
+    </w:p>
+    <w:p>
+      <w:pPr>
+        <w:pStyle w:val="NormalWeb"/>
+        <w:numPr>
+          <w:ilvl w:val="0"/>
+          <w:numId w:val="16"/>
+        </w:numPr>
+        <w:rPr>
+          <w:rFonts w:asciiTheme="minorHAnsi" w:eastAsiaTheme="minorHAnsi" w:hAnsiTheme="minorHAnsi" w:cstheme="minorBidi"/>
+          <w:sz w:val="22"/>
+          <w:szCs w:val="22"/>
+          <w:lang w:val="en-US" w:eastAsia="en-US"/>
+        </w:rPr>
+      </w:pPr>
+      <w:r>
+        <w:rPr>
+          <w:rFonts w:asciiTheme="minorHAnsi" w:eastAsiaTheme="minorHAnsi" w:hAnsiTheme="minorHAnsi" w:cstheme="minorBidi"/>
+          <w:sz w:val="22"/>
+          <w:szCs w:val="22"/>
+          <w:lang w:val="en-US" w:eastAsia="en-US"/>
+        </w:rPr>
+        <w:lastRenderedPageBreak/>
+        <w:t>Analyze the project and add important aspects in memory for future reference like core functionality, Database related, etc.</w:t>
+      </w:r>
+    </w:p>
     <w:sectPr>
       <w:pgSz w:w="11906" w:h="16838"/>
       <w:pgMar w:top="1440" w:right="1440" w:bottom="1440" w:left="1440" w:header="708" w:footer="708" w:gutter="0"/>
@@ -1227,6 +1999,95 @@
 <file path=word/numbering.xml><?xml version="1.0" encoding="utf-8"?>
 <w:numbering xmlns:wpc="http://schemas.microsoft.com/office/word/2010/wordprocessingCanvas" xmlns:cx="http://schemas.microsoft.com/office/drawing/2014/chartex" xmlns:cx1="http://schemas.microsoft.com/office/drawing/2015/9/8/chartex" xmlns:cx2="http://schemas.microsoft.com/office/drawing/2015/10/21/chartex" xmlns:cx3="http://schemas.microsoft.com/office/drawing/2016/5/9/chartex" xmlns:cx4="http://schemas.microsoft.com/office/drawing/2016/5/10/chartex" xmlns:cx5="http://schemas.microsoft.com/office/drawing/2016/5/11/chartex" xmlns:cx6="http://schemas.microsoft.com/office/drawing/2016/5/12/chartex" xmlns:cx7="http://schemas.microsoft.com/office/drawing/2016/5/13/chartex" xmlns:cx8="http://schemas.microsoft.com/office/drawing/2016/5/14/chartex" xmlns:mc="http://schemas.openxmlformats.org/markup-compatibility/2006" xmlns:aink="http://schemas.microsoft.com/office/drawing/2016/ink" xmlns:am3d="http://schemas.microsoft.com/office/drawing/2017/model3d" xmlns:o="urn:schemas-microsoft-com:office:office" xmlns:oel="http://schemas.microsoft.com/office/2019/extlst" xmlns:r="http://schemas.openxmlformats.org/officeDocument/2006/relationships" xmlns:m="http://schemas.openxmlformats.org/officeDocument/2006/math" xmlns:v="urn:schemas-microsoft-com:vml" xmlns:wp14="http://schemas.microsoft.com/office/word/2010/wordprocessingDrawing" xmlns:wp="http://schemas.openxmlformats.org/drawingml/2006/wordprocessingDrawing" xmlns:w10="urn:schemas-microsoft-com:office:word" xmlns:w="http://schemas.openxmlformats.org/wordprocessingml/2006/main" xmlns:w14="http://schemas.microsoft.com/office/word/2010/wordml" xmlns:w15="http://schemas.microsoft.com/office/word/2012/wordml" xmlns:w16cex="http://schemas.microsoft.com/office/word/2018/wordml/cex" xmlns:w16cid="http://schemas.microsoft.com/office/word/2016/wordml/cid" xmlns:w16="http://schemas.microsoft.com/office/word/2018/wordml" xmlns:w16du="http://schemas.microsoft.com/office/word/2023/wordml/word16du" xmlns:w16sdtdh="http://schemas.microsoft.com/office/word/2020/wordml/sdtdatahash" xmlns:w16sdtfl="http://schemas.microsoft.com/office/word/2024/wordml/sdtformatlock" xmlns:w16se="http://schemas.microsoft.com/office/word/2015/wordml/symex" xmlns:wpg="http://schemas.microsoft.com/office/word/2010/wordprocessingGroup" xmlns:wpi="http://schemas.microsoft.com/office/word/2010/wordprocessingInk" xmlns:wne="http://schemas.microsoft.com/office/word/2006/wordml" xmlns:wps="http://schemas.microsoft.com/office/word/2010/wordprocessingShape" mc:Ignorable="w14 w15 w16se w16cid w16 w16cex w16sdtdh w16sdtfl w16du wp14">
   <w:abstractNum w:abstractNumId="0" w15:restartNumberingAfterBreak="0">
+    <w:nsid w:val="00671FA3"/>
+    <w:multiLevelType w:val="hybridMultilevel"/>
+    <w:tmpl w:val="7F6A7D88"/>
+    <w:lvl w:ilvl="0" w:tplc="40090001">
+      <w:start w:val="1"/>
+      <w:numFmt w:val="bullet"/>
+      <w:lvlText w:val=""/>
+      <w:lvlJc w:val="left"/>
+      <w:pPr>
+        <w:ind w:left="720" w:hanging="360"/>
+      </w:pPr>
+      <w:rPr>
+        <w:rFonts w:ascii="Symbol" w:hAnsi="Symbol" w:hint="default"/>
+      </w:rPr>
+    </w:lvl>
+    <w:lvl w:ilvl="1" w:tplc="FFFFFFFF">
+      <w:start w:val="1"/>
+      <w:numFmt w:val="lowerLetter"/>
+      <w:lvlText w:val="%2."/>
+      <w:lvlJc w:val="left"/>
+      <w:pPr>
+        <w:ind w:left="1440" w:hanging="360"/>
+      </w:pPr>
+    </w:lvl>
+    <w:lvl w:ilvl="2" w:tplc="FFFFFFFF" w:tentative="1">
+      <w:start w:val="1"/>
+      <w:numFmt w:val="lowerRoman"/>
+      <w:lvlText w:val="%3."/>
+      <w:lvlJc w:val="right"/>
+      <w:pPr>
+        <w:ind w:left="2160" w:hanging="180"/>
+      </w:pPr>
+    </w:lvl>
+    <w:lvl w:ilvl="3" w:tplc="FFFFFFFF" w:tentative="1">
+      <w:start w:val="1"/>
+      <w:numFmt w:val="decimal"/>
+      <w:lvlText w:val="%4."/>
+      <w:lvlJc w:val="left"/>
+      <w:pPr>
+        <w:ind w:left="2880" w:hanging="360"/>
+      </w:pPr>
+    </w:lvl>
+    <w:lvl w:ilvl="4" w:tplc="FFFFFFFF" w:tentative="1">
+      <w:start w:val="1"/>
+      <w:numFmt w:val="lowerLetter"/>
+      <w:lvlText w:val="%5."/>
+      <w:lvlJc w:val="left"/>
+      <w:pPr>
+        <w:ind w:left="3600" w:hanging="360"/>
+      </w:pPr>
+    </w:lvl>
+    <w:lvl w:ilvl="5" w:tplc="FFFFFFFF" w:tentative="1">
+      <w:start w:val="1"/>
+      <w:numFmt w:val="lowerRoman"/>
+      <w:lvlText w:val="%6."/>
+      <w:lvlJc w:val="right"/>
+      <w:pPr>
+        <w:ind w:left="4320" w:hanging="180"/>
+      </w:pPr>
+    </w:lvl>
+    <w:lvl w:ilvl="6" w:tplc="FFFFFFFF" w:tentative="1">
+      <w:start w:val="1"/>
+      <w:numFmt w:val="decimal"/>
+      <w:lvlText w:val="%7."/>
+      <w:lvlJc w:val="left"/>
+      <w:pPr>
+        <w:ind w:left="5040" w:hanging="360"/>
+      </w:pPr>
+    </w:lvl>
+    <w:lvl w:ilvl="7" w:tplc="FFFFFFFF" w:tentative="1">
+      <w:start w:val="1"/>
+      <w:numFmt w:val="lowerLetter"/>
+      <w:lvlText w:val="%8."/>
+      <w:lvlJc w:val="left"/>
+      <w:pPr>
+        <w:ind w:left="5760" w:hanging="360"/>
+      </w:pPr>
+    </w:lvl>
+    <w:lvl w:ilvl="8" w:tplc="FFFFFFFF" w:tentative="1">
+      <w:start w:val="1"/>
+      <w:numFmt w:val="lowerRoman"/>
+      <w:lvlText w:val="%9."/>
+      <w:lvlJc w:val="right"/>
+      <w:pPr>
+        <w:ind w:left="6480" w:hanging="180"/>
+      </w:pPr>
+    </w:lvl>
+  </w:abstractNum>
+  <w:abstractNum w:abstractNumId="1" w15:restartNumberingAfterBreak="0">
     <w:nsid w:val="04F967D4"/>
     <w:multiLevelType w:val="multilevel"/>
     <w:tmpl w:val="DF6CBC44"/>
@@ -1339,7 +2200,7 @@
       </w:pPr>
     </w:lvl>
   </w:abstractNum>
-  <w:abstractNum w:abstractNumId="1" w15:restartNumberingAfterBreak="0">
+  <w:abstractNum w:abstractNumId="2" w15:restartNumberingAfterBreak="0">
     <w:nsid w:val="25892083"/>
     <w:multiLevelType w:val="hybridMultilevel"/>
     <w:tmpl w:val="AB1252D6"/>
@@ -1452,7 +2313,233 @@
       </w:rPr>
     </w:lvl>
   </w:abstractNum>
-  <w:abstractNum w:abstractNumId="2" w15:restartNumberingAfterBreak="0">
+  <w:abstractNum w:abstractNumId="3" w15:restartNumberingAfterBreak="0">
+    <w:nsid w:val="278E249B"/>
+    <w:multiLevelType w:val="hybridMultilevel"/>
+    <w:tmpl w:val="24566112"/>
+    <w:lvl w:ilvl="0" w:tplc="40090001">
+      <w:start w:val="1"/>
+      <w:numFmt w:val="bullet"/>
+      <w:lvlText w:val=""/>
+      <w:lvlJc w:val="left"/>
+      <w:pPr>
+        <w:ind w:left="720" w:hanging="360"/>
+      </w:pPr>
+      <w:rPr>
+        <w:rFonts w:ascii="Symbol" w:hAnsi="Symbol" w:hint="default"/>
+      </w:rPr>
+    </w:lvl>
+    <w:lvl w:ilvl="1" w:tplc="40090003" w:tentative="1">
+      <w:start w:val="1"/>
+      <w:numFmt w:val="bullet"/>
+      <w:lvlText w:val="o"/>
+      <w:lvlJc w:val="left"/>
+      <w:pPr>
+        <w:ind w:left="1440" w:hanging="360"/>
+      </w:pPr>
+      <w:rPr>
+        <w:rFonts w:ascii="Courier New" w:hAnsi="Courier New" w:cs="Courier New" w:hint="default"/>
+      </w:rPr>
+    </w:lvl>
+    <w:lvl w:ilvl="2" w:tplc="40090005" w:tentative="1">
+      <w:start w:val="1"/>
+      <w:numFmt w:val="bullet"/>
+      <w:lvlText w:val=""/>
+      <w:lvlJc w:val="left"/>
+      <w:pPr>
+        <w:ind w:left="2160" w:hanging="360"/>
+      </w:pPr>
+      <w:rPr>
+        <w:rFonts w:ascii="Wingdings" w:hAnsi="Wingdings" w:hint="default"/>
+      </w:rPr>
+    </w:lvl>
+    <w:lvl w:ilvl="3" w:tplc="40090001" w:tentative="1">
+      <w:start w:val="1"/>
+      <w:numFmt w:val="bullet"/>
+      <w:lvlText w:val=""/>
+      <w:lvlJc w:val="left"/>
+      <w:pPr>
+        <w:ind w:left="2880" w:hanging="360"/>
+      </w:pPr>
+      <w:rPr>
+        <w:rFonts w:ascii="Symbol" w:hAnsi="Symbol" w:hint="default"/>
+      </w:rPr>
+    </w:lvl>
+    <w:lvl w:ilvl="4" w:tplc="40090003" w:tentative="1">
+      <w:start w:val="1"/>
+      <w:numFmt w:val="bullet"/>
+      <w:lvlText w:val="o"/>
+      <w:lvlJc w:val="left"/>
+      <w:pPr>
+        <w:ind w:left="3600" w:hanging="360"/>
+      </w:pPr>
+      <w:rPr>
+        <w:rFonts w:ascii="Courier New" w:hAnsi="Courier New" w:cs="Courier New" w:hint="default"/>
+      </w:rPr>
+    </w:lvl>
+    <w:lvl w:ilvl="5" w:tplc="40090005" w:tentative="1">
+      <w:start w:val="1"/>
+      <w:numFmt w:val="bullet"/>
+      <w:lvlText w:val=""/>
+      <w:lvlJc w:val="left"/>
+      <w:pPr>
+        <w:ind w:left="4320" w:hanging="360"/>
+      </w:pPr>
+      <w:rPr>
+        <w:rFonts w:ascii="Wingdings" w:hAnsi="Wingdings" w:hint="default"/>
+      </w:rPr>
+    </w:lvl>
+    <w:lvl w:ilvl="6" w:tplc="40090001" w:tentative="1">
+      <w:start w:val="1"/>
+      <w:numFmt w:val="bullet"/>
+      <w:lvlText w:val=""/>
+      <w:lvlJc w:val="left"/>
+      <w:pPr>
+        <w:ind w:left="5040" w:hanging="360"/>
+      </w:pPr>
+      <w:rPr>
+        <w:rFonts w:ascii="Symbol" w:hAnsi="Symbol" w:hint="default"/>
+      </w:rPr>
+    </w:lvl>
+    <w:lvl w:ilvl="7" w:tplc="40090003" w:tentative="1">
+      <w:start w:val="1"/>
+      <w:numFmt w:val="bullet"/>
+      <w:lvlText w:val="o"/>
+      <w:lvlJc w:val="left"/>
+      <w:pPr>
+        <w:ind w:left="5760" w:hanging="360"/>
+      </w:pPr>
+      <w:rPr>
+        <w:rFonts w:ascii="Courier New" w:hAnsi="Courier New" w:cs="Courier New" w:hint="default"/>
+      </w:rPr>
+    </w:lvl>
+    <w:lvl w:ilvl="8" w:tplc="40090005" w:tentative="1">
+      <w:start w:val="1"/>
+      <w:numFmt w:val="bullet"/>
+      <w:lvlText w:val=""/>
+      <w:lvlJc w:val="left"/>
+      <w:pPr>
+        <w:ind w:left="6480" w:hanging="360"/>
+      </w:pPr>
+      <w:rPr>
+        <w:rFonts w:ascii="Wingdings" w:hAnsi="Wingdings" w:hint="default"/>
+      </w:rPr>
+    </w:lvl>
+  </w:abstractNum>
+  <w:abstractNum w:abstractNumId="4" w15:restartNumberingAfterBreak="0">
+    <w:nsid w:val="3BAF579D"/>
+    <w:multiLevelType w:val="hybridMultilevel"/>
+    <w:tmpl w:val="98740AA6"/>
+    <w:lvl w:ilvl="0" w:tplc="4009000F">
+      <w:start w:val="1"/>
+      <w:numFmt w:val="decimal"/>
+      <w:lvlText w:val="%1."/>
+      <w:lvlJc w:val="left"/>
+      <w:pPr>
+        <w:ind w:left="720" w:hanging="360"/>
+      </w:pPr>
+      <w:rPr>
+        <w:rFonts w:hint="default"/>
+      </w:rPr>
+    </w:lvl>
+    <w:lvl w:ilvl="1" w:tplc="FFFFFFFF" w:tentative="1">
+      <w:start w:val="1"/>
+      <w:numFmt w:val="bullet"/>
+      <w:lvlText w:val="o"/>
+      <w:lvlJc w:val="left"/>
+      <w:pPr>
+        <w:ind w:left="1440" w:hanging="360"/>
+      </w:pPr>
+      <w:rPr>
+        <w:rFonts w:ascii="Courier New" w:hAnsi="Courier New" w:cs="Courier New" w:hint="default"/>
+      </w:rPr>
+    </w:lvl>
+    <w:lvl w:ilvl="2" w:tplc="FFFFFFFF" w:tentative="1">
+      <w:start w:val="1"/>
+      <w:numFmt w:val="bullet"/>
+      <w:lvlText w:val=""/>
+      <w:lvlJc w:val="left"/>
+      <w:pPr>
+        <w:ind w:left="2160" w:hanging="360"/>
+      </w:pPr>
+      <w:rPr>
+        <w:rFonts w:ascii="Wingdings" w:hAnsi="Wingdings" w:hint="default"/>
+      </w:rPr>
+    </w:lvl>
+    <w:lvl w:ilvl="3" w:tplc="FFFFFFFF" w:tentative="1">
+      <w:start w:val="1"/>
+      <w:numFmt w:val="bullet"/>
+      <w:lvlText w:val=""/>
+      <w:lvlJc w:val="left"/>
+      <w:pPr>
+        <w:ind w:left="2880" w:hanging="360"/>
+      </w:pPr>
+      <w:rPr>
+        <w:rFonts w:ascii="Symbol" w:hAnsi="Symbol" w:hint="default"/>
+      </w:rPr>
+    </w:lvl>
+    <w:lvl w:ilvl="4" w:tplc="FFFFFFFF" w:tentative="1">
+      <w:start w:val="1"/>
+      <w:numFmt w:val="bullet"/>
+      <w:lvlText w:val="o"/>
+      <w:lvlJc w:val="left"/>
+      <w:pPr>
+        <w:ind w:left="3600" w:hanging="360"/>
+      </w:pPr>
+      <w:rPr>
+        <w:rFonts w:ascii="Courier New" w:hAnsi="Courier New" w:cs="Courier New" w:hint="default"/>
+      </w:rPr>
+    </w:lvl>
+    <w:lvl w:ilvl="5" w:tplc="FFFFFFFF" w:tentative="1">
+      <w:start w:val="1"/>
+      <w:numFmt w:val="bullet"/>
+      <w:lvlText w:val=""/>
+      <w:lvlJc w:val="left"/>
+      <w:pPr>
+        <w:ind w:left="4320" w:hanging="360"/>
+      </w:pPr>
+      <w:rPr>
+        <w:rFonts w:ascii="Wingdings" w:hAnsi="Wingdings" w:hint="default"/>
+      </w:rPr>
+    </w:lvl>
+    <w:lvl w:ilvl="6" w:tplc="FFFFFFFF" w:tentative="1">
+      <w:start w:val="1"/>
+      <w:numFmt w:val="bullet"/>
+      <w:lvlText w:val=""/>
+      <w:lvlJc w:val="left"/>
+      <w:pPr>
+        <w:ind w:left="5040" w:hanging="360"/>
+      </w:pPr>
+      <w:rPr>
+        <w:rFonts w:ascii="Symbol" w:hAnsi="Symbol" w:hint="default"/>
+      </w:rPr>
+    </w:lvl>
+    <w:lvl w:ilvl="7" w:tplc="FFFFFFFF" w:tentative="1">
+      <w:start w:val="1"/>
+      <w:numFmt w:val="bullet"/>
+      <w:lvlText w:val="o"/>
+      <w:lvlJc w:val="left"/>
+      <w:pPr>
+        <w:ind w:left="5760" w:hanging="360"/>
+      </w:pPr>
+      <w:rPr>
+        <w:rFonts w:ascii="Courier New" w:hAnsi="Courier New" w:cs="Courier New" w:hint="default"/>
+      </w:rPr>
+    </w:lvl>
+    <w:lvl w:ilvl="8" w:tplc="FFFFFFFF" w:tentative="1">
+      <w:start w:val="1"/>
+      <w:numFmt w:val="bullet"/>
+      <w:lvlText w:val=""/>
+      <w:lvlJc w:val="left"/>
+      <w:pPr>
+        <w:ind w:left="6480" w:hanging="360"/>
+      </w:pPr>
+      <w:rPr>
+        <w:rFonts w:ascii="Wingdings" w:hAnsi="Wingdings" w:hint="default"/>
+      </w:rPr>
+    </w:lvl>
+  </w:abstractNum>
+  <w:abstractNum w:abstractNumId="5" w15:restartNumberingAfterBreak="0">
     <w:nsid w:val="49213E1E"/>
     <w:multiLevelType w:val="multilevel"/>
     <w:tmpl w:val="9F5655EA"/>
@@ -1565,7 +2652,7 @@
       </w:pPr>
     </w:lvl>
   </w:abstractNum>
-  <w:abstractNum w:abstractNumId="3" w15:restartNumberingAfterBreak="0">
+  <w:abstractNum w:abstractNumId="6" w15:restartNumberingAfterBreak="0">
     <w:nsid w:val="525F43CA"/>
     <w:multiLevelType w:val="hybridMultilevel"/>
     <w:tmpl w:val="E0467E38"/>
@@ -1678,7 +2765,7 @@
       </w:rPr>
     </w:lvl>
   </w:abstractNum>
-  <w:abstractNum w:abstractNumId="4" w15:restartNumberingAfterBreak="0">
+  <w:abstractNum w:abstractNumId="7" w15:restartNumberingAfterBreak="0">
     <w:nsid w:val="59CD512C"/>
     <w:multiLevelType w:val="hybridMultilevel"/>
     <w:tmpl w:val="AB021E7C"/>
@@ -1764,10 +2851,10 @@
       </w:pPr>
     </w:lvl>
   </w:abstractNum>
-  <w:abstractNum w:abstractNumId="5" w15:restartNumberingAfterBreak="0">
+  <w:abstractNum w:abstractNumId="8" w15:restartNumberingAfterBreak="0">
     <w:nsid w:val="5B0B08A0"/>
     <w:multiLevelType w:val="hybridMultilevel"/>
-    <w:tmpl w:val="B908E9D8"/>
+    <w:tmpl w:val="A99AE216"/>
     <w:lvl w:ilvl="0" w:tplc="40090001">
       <w:start w:val="1"/>
       <w:numFmt w:val="bullet"/>
@@ -1853,7 +2940,242 @@
       </w:pPr>
     </w:lvl>
   </w:abstractNum>
-  <w:abstractNum w:abstractNumId="6" w15:restartNumberingAfterBreak="0">
+  <w:abstractNum w:abstractNumId="9" w15:restartNumberingAfterBreak="0">
+    <w:nsid w:val="5CAD24A0"/>
+    <w:multiLevelType w:val="multilevel"/>
+    <w:tmpl w:val="9CA6358C"/>
+    <w:lvl w:ilvl="0">
+      <w:start w:val="1"/>
+      <w:numFmt w:val="bullet"/>
+      <w:lvlText w:val=""/>
+      <w:lvlJc w:val="left"/>
+      <w:pPr>
+        <w:tabs>
+          <w:tab w:val="num" w:pos="720"/>
+        </w:tabs>
+        <w:ind w:left="720" w:hanging="360"/>
+      </w:pPr>
+      <w:rPr>
+        <w:rFonts w:ascii="Symbol" w:hAnsi="Symbol" w:hint="default"/>
+        <w:sz w:val="20"/>
+      </w:rPr>
+    </w:lvl>
+    <w:lvl w:ilvl="1" w:tentative="1">
+      <w:start w:val="1"/>
+      <w:numFmt w:val="bullet"/>
+      <w:lvlText w:val="o"/>
+      <w:lvlJc w:val="left"/>
+      <w:pPr>
+        <w:tabs>
+          <w:tab w:val="num" w:pos="1440"/>
+        </w:tabs>
+        <w:ind w:left="1440" w:hanging="360"/>
+      </w:pPr>
+      <w:rPr>
+        <w:rFonts w:ascii="Courier New" w:hAnsi="Courier New" w:hint="default"/>
+        <w:sz w:val="20"/>
+      </w:rPr>
+    </w:lvl>
+    <w:lvl w:ilvl="2" w:tentative="1">
+      <w:start w:val="1"/>
+      <w:numFmt w:val="bullet"/>
+      <w:lvlText w:val=""/>
+      <w:lvlJc w:val="left"/>
+      <w:pPr>
+        <w:tabs>
+          <w:tab w:val="num" w:pos="2160"/>
+        </w:tabs>
+        <w:ind w:left="2160" w:hanging="360"/>
+      </w:pPr>
+      <w:rPr>
+        <w:rFonts w:ascii="Wingdings" w:hAnsi="Wingdings" w:hint="default"/>
+        <w:sz w:val="20"/>
+      </w:rPr>
+    </w:lvl>
+    <w:lvl w:ilvl="3" w:tentative="1">
+      <w:start w:val="1"/>
+      <w:numFmt w:val="bullet"/>
+      <w:lvlText w:val=""/>
+      <w:lvlJc w:val="left"/>
+      <w:pPr>
+        <w:tabs>
+          <w:tab w:val="num" w:pos="2880"/>
+        </w:tabs>
+        <w:ind w:left="2880" w:hanging="360"/>
+      </w:pPr>
+      <w:rPr>
+        <w:rFonts w:ascii="Wingdings" w:hAnsi="Wingdings" w:hint="default"/>
+        <w:sz w:val="20"/>
+      </w:rPr>
+    </w:lvl>
+    <w:lvl w:ilvl="4" w:tentative="1">
+      <w:start w:val="1"/>
+      <w:numFmt w:val="bullet"/>
+      <w:lvlText w:val=""/>
+      <w:lvlJc w:val="left"/>
+      <w:pPr>
+        <w:tabs>
+          <w:tab w:val="num" w:pos="3600"/>
+        </w:tabs>
+        <w:ind w:left="3600" w:hanging="360"/>
+      </w:pPr>
+      <w:rPr>
+        <w:rFonts w:ascii="Wingdings" w:hAnsi="Wingdings" w:hint="default"/>
+        <w:sz w:val="20"/>
+      </w:rPr>
+    </w:lvl>
+    <w:lvl w:ilvl="5" w:tentative="1">
+      <w:start w:val="1"/>
+      <w:numFmt w:val="bullet"/>
+      <w:lvlText w:val=""/>
+      <w:lvlJc w:val="left"/>
+      <w:pPr>
+        <w:tabs>
+          <w:tab w:val="num" w:pos="4320"/>
+        </w:tabs>
+        <w:ind w:left="4320" w:hanging="360"/>
+      </w:pPr>
+      <w:rPr>
+        <w:rFonts w:ascii="Wingdings" w:hAnsi="Wingdings" w:hint="default"/>
+        <w:sz w:val="20"/>
+      </w:rPr>
+    </w:lvl>
+    <w:lvl w:ilvl="6" w:tentative="1">
+      <w:start w:val="1"/>
+      <w:numFmt w:val="bullet"/>
+      <w:lvlText w:val=""/>
+      <w:lvlJc w:val="left"/>
+      <w:pPr>
+        <w:tabs>
+          <w:tab w:val="num" w:pos="5040"/>
+        </w:tabs>
+        <w:ind w:left="5040" w:hanging="360"/>
+      </w:pPr>
+      <w:rPr>
+        <w:rFonts w:ascii="Wingdings" w:hAnsi="Wingdings" w:hint="default"/>
+        <w:sz w:val="20"/>
+      </w:rPr>
+    </w:lvl>
+    <w:lvl w:ilvl="7" w:tentative="1">
+      <w:start w:val="1"/>
+      <w:numFmt w:val="bullet"/>
+      <w:lvlText w:val=""/>
+      <w:lvlJc w:val="left"/>
+      <w:pPr>
+        <w:tabs>
+          <w:tab w:val="num" w:pos="5760"/>
+        </w:tabs>
+        <w:ind w:left="5760" w:hanging="360"/>
+      </w:pPr>
+      <w:rPr>
+        <w:rFonts w:ascii="Wingdings" w:hAnsi="Wingdings" w:hint="default"/>
+        <w:sz w:val="20"/>
+      </w:rPr>
+    </w:lvl>
+    <w:lvl w:ilvl="8" w:tentative="1">
+      <w:start w:val="1"/>
+      <w:numFmt w:val="bullet"/>
+      <w:lvlText w:val=""/>
+      <w:lvlJc w:val="left"/>
+      <w:pPr>
+        <w:tabs>
+          <w:tab w:val="num" w:pos="6480"/>
+        </w:tabs>
+        <w:ind w:left="6480" w:hanging="360"/>
+      </w:pPr>
+      <w:rPr>
+        <w:rFonts w:ascii="Wingdings" w:hAnsi="Wingdings" w:hint="default"/>
+        <w:sz w:val="20"/>
+      </w:rPr>
+    </w:lvl>
+  </w:abstractNum>
+  <w:abstractNum w:abstractNumId="10" w15:restartNumberingAfterBreak="0">
+    <w:nsid w:val="5CD75C00"/>
+    <w:multiLevelType w:val="hybridMultilevel"/>
+    <w:tmpl w:val="739EE090"/>
+    <w:lvl w:ilvl="0" w:tplc="4009000F">
+      <w:start w:val="1"/>
+      <w:numFmt w:val="decimal"/>
+      <w:lvlText w:val="%1."/>
+      <w:lvlJc w:val="left"/>
+      <w:pPr>
+        <w:ind w:left="720" w:hanging="360"/>
+      </w:pPr>
+    </w:lvl>
+    <w:lvl w:ilvl="1" w:tplc="40090019" w:tentative="1">
+      <w:start w:val="1"/>
+      <w:numFmt w:val="lowerLetter"/>
+      <w:lvlText w:val="%2."/>
+      <w:lvlJc w:val="left"/>
+      <w:pPr>
+        <w:ind w:left="1440" w:hanging="360"/>
+      </w:pPr>
+    </w:lvl>
+    <w:lvl w:ilvl="2" w:tplc="4009001B" w:tentative="1">
+      <w:start w:val="1"/>
+      <w:numFmt w:val="lowerRoman"/>
+      <w:lvlText w:val="%3."/>
+      <w:lvlJc w:val="right"/>
+      <w:pPr>
+        <w:ind w:left="2160" w:hanging="180"/>
+      </w:pPr>
+    </w:lvl>
+    <w:lvl w:ilvl="3" w:tplc="4009000F" w:tentative="1">
+      <w:start w:val="1"/>
+      <w:numFmt w:val="decimal"/>
+      <w:lvlText w:val="%4."/>
+      <w:lvlJc w:val="left"/>
+      <w:pPr>
+        <w:ind w:left="2880" w:hanging="360"/>
+      </w:pPr>
+    </w:lvl>
+    <w:lvl w:ilvl="4" w:tplc="40090019" w:tentative="1">
+      <w:start w:val="1"/>
+      <w:numFmt w:val="lowerLetter"/>
+      <w:lvlText w:val="%5."/>
+      <w:lvlJc w:val="left"/>
+      <w:pPr>
+        <w:ind w:left="3600" w:hanging="360"/>
+      </w:pPr>
+    </w:lvl>
+    <w:lvl w:ilvl="5" w:tplc="4009001B" w:tentative="1">
+      <w:start w:val="1"/>
+      <w:numFmt w:val="lowerRoman"/>
+      <w:lvlText w:val="%6."/>
+      <w:lvlJc w:val="right"/>
+      <w:pPr>
+        <w:ind w:left="4320" w:hanging="180"/>
+      </w:pPr>
+    </w:lvl>
+    <w:lvl w:ilvl="6" w:tplc="4009000F" w:tentative="1">
+      <w:start w:val="1"/>
+      <w:numFmt w:val="decimal"/>
+      <w:lvlText w:val="%7."/>
+      <w:lvlJc w:val="left"/>
+      <w:pPr>
+        <w:ind w:left="5040" w:hanging="360"/>
+      </w:pPr>
+    </w:lvl>
+    <w:lvl w:ilvl="7" w:tplc="40090019" w:tentative="1">
+      <w:start w:val="1"/>
+      <w:numFmt w:val="lowerLetter"/>
+      <w:lvlText w:val="%8."/>
+      <w:lvlJc w:val="left"/>
+      <w:pPr>
+        <w:ind w:left="5760" w:hanging="360"/>
+      </w:pPr>
+    </w:lvl>
+    <w:lvl w:ilvl="8" w:tplc="4009001B" w:tentative="1">
+      <w:start w:val="1"/>
+      <w:numFmt w:val="lowerRoman"/>
+      <w:lvlText w:val="%9."/>
+      <w:lvlJc w:val="right"/>
+      <w:pPr>
+        <w:ind w:left="6480" w:hanging="180"/>
+      </w:pPr>
+    </w:lvl>
+  </w:abstractNum>
+  <w:abstractNum w:abstractNumId="11" w15:restartNumberingAfterBreak="0">
     <w:nsid w:val="5CE17BE7"/>
     <w:multiLevelType w:val="multilevel"/>
     <w:tmpl w:val="56906946"/>
@@ -1966,7 +3288,7 @@
       </w:pPr>
     </w:lvl>
   </w:abstractNum>
-  <w:abstractNum w:abstractNumId="7" w15:restartNumberingAfterBreak="0">
+  <w:abstractNum w:abstractNumId="12" w15:restartNumberingAfterBreak="0">
     <w:nsid w:val="61D21393"/>
     <w:multiLevelType w:val="hybridMultilevel"/>
     <w:tmpl w:val="58C0471C"/>
@@ -2052,10 +3374,10 @@
       </w:pPr>
     </w:lvl>
   </w:abstractNum>
-  <w:abstractNum w:abstractNumId="8" w15:restartNumberingAfterBreak="0">
+  <w:abstractNum w:abstractNumId="13" w15:restartNumberingAfterBreak="0">
     <w:nsid w:val="61D735C1"/>
     <w:multiLevelType w:val="hybridMultilevel"/>
-    <w:tmpl w:val="B420A722"/>
+    <w:tmpl w:val="166CAF8C"/>
     <w:lvl w:ilvl="0" w:tplc="40090001">
       <w:start w:val="1"/>
       <w:numFmt w:val="bullet"/>
@@ -2165,7 +3487,7 @@
       </w:rPr>
     </w:lvl>
   </w:abstractNum>
-  <w:abstractNum w:abstractNumId="9" w15:restartNumberingAfterBreak="0">
+  <w:abstractNum w:abstractNumId="14" w15:restartNumberingAfterBreak="0">
     <w:nsid w:val="775F5388"/>
     <w:multiLevelType w:val="multilevel"/>
     <w:tmpl w:val="AF7A8EA0"/>
@@ -2314,35 +3636,139 @@
       </w:rPr>
     </w:lvl>
   </w:abstractNum>
+  <w:abstractNum w:abstractNumId="15" w15:restartNumberingAfterBreak="0">
+    <w:nsid w:val="7B7A4E30"/>
+    <w:multiLevelType w:val="hybridMultilevel"/>
+    <w:tmpl w:val="8F621402"/>
+    <w:lvl w:ilvl="0" w:tplc="4009000F">
+      <w:start w:val="1"/>
+      <w:numFmt w:val="decimal"/>
+      <w:lvlText w:val="%1."/>
+      <w:lvlJc w:val="left"/>
+      <w:pPr>
+        <w:ind w:left="720" w:hanging="360"/>
+      </w:pPr>
+    </w:lvl>
+    <w:lvl w:ilvl="1" w:tplc="40090019" w:tentative="1">
+      <w:start w:val="1"/>
+      <w:numFmt w:val="lowerLetter"/>
+      <w:lvlText w:val="%2."/>
+      <w:lvlJc w:val="left"/>
+      <w:pPr>
+        <w:ind w:left="1440" w:hanging="360"/>
+      </w:pPr>
+    </w:lvl>
+    <w:lvl w:ilvl="2" w:tplc="4009001B" w:tentative="1">
+      <w:start w:val="1"/>
+      <w:numFmt w:val="lowerRoman"/>
+      <w:lvlText w:val="%3."/>
+      <w:lvlJc w:val="right"/>
+      <w:pPr>
+        <w:ind w:left="2160" w:hanging="180"/>
+      </w:pPr>
+    </w:lvl>
+    <w:lvl w:ilvl="3" w:tplc="4009000F" w:tentative="1">
+      <w:start w:val="1"/>
+      <w:numFmt w:val="decimal"/>
+      <w:lvlText w:val="%4."/>
+      <w:lvlJc w:val="left"/>
+      <w:pPr>
+        <w:ind w:left="2880" w:hanging="360"/>
+      </w:pPr>
+    </w:lvl>
+    <w:lvl w:ilvl="4" w:tplc="40090019" w:tentative="1">
+      <w:start w:val="1"/>
+      <w:numFmt w:val="lowerLetter"/>
+      <w:lvlText w:val="%5."/>
+      <w:lvlJc w:val="left"/>
+      <w:pPr>
+        <w:ind w:left="3600" w:hanging="360"/>
+      </w:pPr>
+    </w:lvl>
+    <w:lvl w:ilvl="5" w:tplc="4009001B" w:tentative="1">
+      <w:start w:val="1"/>
+      <w:numFmt w:val="lowerRoman"/>
+      <w:lvlText w:val="%6."/>
+      <w:lvlJc w:val="right"/>
+      <w:pPr>
+        <w:ind w:left="4320" w:hanging="180"/>
+      </w:pPr>
+    </w:lvl>
+    <w:lvl w:ilvl="6" w:tplc="4009000F" w:tentative="1">
+      <w:start w:val="1"/>
+      <w:numFmt w:val="decimal"/>
+      <w:lvlText w:val="%7."/>
+      <w:lvlJc w:val="left"/>
+      <w:pPr>
+        <w:ind w:left="5040" w:hanging="360"/>
+      </w:pPr>
+    </w:lvl>
+    <w:lvl w:ilvl="7" w:tplc="40090019" w:tentative="1">
+      <w:start w:val="1"/>
+      <w:numFmt w:val="lowerLetter"/>
+      <w:lvlText w:val="%8."/>
+      <w:lvlJc w:val="left"/>
+      <w:pPr>
+        <w:ind w:left="5760" w:hanging="360"/>
+      </w:pPr>
+    </w:lvl>
+    <w:lvl w:ilvl="8" w:tplc="4009001B" w:tentative="1">
+      <w:start w:val="1"/>
+      <w:numFmt w:val="lowerRoman"/>
+      <w:lvlText w:val="%9."/>
+      <w:lvlJc w:val="right"/>
+      <w:pPr>
+        <w:ind w:left="6480" w:hanging="180"/>
+      </w:pPr>
+    </w:lvl>
+  </w:abstractNum>
   <w:num w:numId="1" w16cid:durableId="1618175797">
+    <w:abstractNumId w:val="2"/>
+  </w:num>
+  <w:num w:numId="2" w16cid:durableId="976297749">
+    <w:abstractNumId w:val="5"/>
+  </w:num>
+  <w:num w:numId="3" w16cid:durableId="181164450">
     <w:abstractNumId w:val="1"/>
   </w:num>
-  <w:num w:numId="2" w16cid:durableId="976297749">
-    <w:abstractNumId w:val="2"/>
+  <w:num w:numId="4" w16cid:durableId="207184817">
+    <w:abstractNumId w:val="14"/>
   </w:num>
-  <w:num w:numId="3" w16cid:durableId="181164450">
+  <w:num w:numId="5" w16cid:durableId="1745881263">
+    <w:abstractNumId w:val="12"/>
+  </w:num>
+  <w:num w:numId="6" w16cid:durableId="1974674799">
+    <w:abstractNumId w:val="7"/>
+  </w:num>
+  <w:num w:numId="7" w16cid:durableId="1605577592">
+    <w:abstractNumId w:val="6"/>
+  </w:num>
+  <w:num w:numId="8" w16cid:durableId="1037925026">
+    <w:abstractNumId w:val="13"/>
+  </w:num>
+  <w:num w:numId="9" w16cid:durableId="792287379">
+    <w:abstractNumId w:val="8"/>
+  </w:num>
+  <w:num w:numId="10" w16cid:durableId="365832311">
+    <w:abstractNumId w:val="11"/>
+  </w:num>
+  <w:num w:numId="11" w16cid:durableId="1398478458">
+    <w:abstractNumId w:val="15"/>
+  </w:num>
+  <w:num w:numId="12" w16cid:durableId="1506356585">
     <w:abstractNumId w:val="0"/>
   </w:num>
-  <w:num w:numId="4" w16cid:durableId="207184817">
+  <w:num w:numId="13" w16cid:durableId="2042122827">
+    <w:abstractNumId w:val="10"/>
+  </w:num>
+  <w:num w:numId="14" w16cid:durableId="1314529252">
     <w:abstractNumId w:val="9"/>
   </w:num>
-  <w:num w:numId="5" w16cid:durableId="1745881263">
-    <w:abstractNumId w:val="7"/>
-  </w:num>
-  <w:num w:numId="6" w16cid:durableId="1974674799">
+  <w:num w:numId="15" w16cid:durableId="1535265218">
     <w:abstractNumId w:val="4"/>
   </w:num>
-  <w:num w:numId="7" w16cid:durableId="1605577592">
+  <w:num w:numId="16" w16cid:durableId="947157581">
     <w:abstractNumId w:val="3"/>
-  </w:num>
-  <w:num w:numId="8" w16cid:durableId="1037925026">
-    <w:abstractNumId w:val="8"/>
-  </w:num>
-  <w:num w:numId="9" w16cid:durableId="792287379">
-    <w:abstractNumId w:val="5"/>
-  </w:num>
-  <w:num w:numId="10" w16cid:durableId="365832311">
-    <w:abstractNumId w:val="6"/>
   </w:num>
 </w:numbering>
 </file>

</xml_diff>

<commit_message>
feat: Add comprehensive recipe details functionality with enhanced UI
- Add Recipe Details modal with description and URL fields
- Replace hamburger menu icon with restaurant menu icon
- Implement robust URL launcher with Android permissions
- Add database migration to v6 with description/url columns
- Enhanced URL handling with automatic cleaning and validation
- Add new quantity units: bars, sachets, rolls, pack, set (solids), refills (liquids)
- Update help documentation with recipe details section
- Swap icon positions: Recipe Details before Help
- Improve state persistence for immediate modal updates
- Add comprehensive error handling and user feedback
- Support for YouTube links and external app launching
</commit_message>
<xml_diff>
--- a/CR2.docx
+++ b/CR2.docx
@@ -1344,21 +1344,7 @@
           <w:highlight w:val="green"/>
           <w:lang w:val="en-US"/>
         </w:rPr>
-        <w:t>Updated Date &amp; Time Alignment</w:t>
-      </w:r>
-      <w:r>
-        <w:rPr>
-          <w:highlight w:val="green"/>
-          <w:lang w:val="en-US"/>
-        </w:rPr>
-        <w:t xml:space="preserve"> on List</w:t>
-      </w:r>
-      <w:r>
-        <w:rPr>
-          <w:highlight w:val="green"/>
-          <w:lang w:val="en-US"/>
-        </w:rPr>
-        <w:t>: Display the updated date and time on a single line. To accommodate this, either shift the edit and delete icons slightly to the right, or move the drag handle and basket icon to the left.</w:t>
+        <w:t>Updated Date &amp; Time Alignment on List: Display the updated date and time on a single line. To accommodate this, either shift the edit and delete icons slightly to the right, or move the drag handle and basket icon to the left.</w:t>
       </w:r>
       <w:r>
         <w:rPr>
@@ -1546,25 +1532,7 @@
         <w:rPr>
           <w:lang w:val="en-US"/>
         </w:rPr>
-        <w:t xml:space="preserve">See </w:t>
-      </w:r>
-      <w:r>
-        <w:rPr>
-          <w:lang w:val="en-US"/>
-        </w:rPr>
-        <w:t>2</w:t>
-      </w:r>
-      <w:r>
-        <w:rPr>
-          <w:lang w:val="en-US"/>
-        </w:rPr>
-        <w:t>.png on my desktop</w:t>
-      </w:r>
-      <w:r>
-        <w:rPr>
-          <w:lang w:val="en-US"/>
-        </w:rPr>
-        <w:t>.</w:t>
+        <w:t>See 2.png on my desktop.</w:t>
       </w:r>
     </w:p>
     <w:p>
@@ -1985,6 +1953,1634 @@
         <w:lastRenderedPageBreak/>
         <w:t>Analyze the project and add important aspects in memory for future reference like core functionality, Database related, etc.</w:t>
       </w:r>
+    </w:p>
+    <w:p>
+      <w:pPr>
+        <w:pStyle w:val="NormalWeb"/>
+        <w:rPr>
+          <w:rFonts w:asciiTheme="minorHAnsi" w:eastAsiaTheme="minorHAnsi" w:hAnsiTheme="minorHAnsi" w:cstheme="minorBidi"/>
+          <w:sz w:val="22"/>
+          <w:szCs w:val="22"/>
+          <w:lang w:val="en-US" w:eastAsia="en-US"/>
+        </w:rPr>
+      </w:pPr>
+    </w:p>
+    <w:p>
+      <w:pPr>
+        <w:pStyle w:val="NormalWeb"/>
+      </w:pPr>
+      <w:r>
+        <w:pict w14:anchorId="759365D9">
+          <v:rect id="_x0000_i1037" style="width:0;height:1.5pt" o:hralign="center" o:hrstd="t" o:hr="t" fillcolor="#a0a0a0" stroked="f"/>
+        </w:pict>
+      </w:r>
+    </w:p>
+    <w:p>
+      <w:pPr>
+        <w:rPr>
+          <w:b/>
+          <w:bCs/>
+          <w:color w:val="EE0000"/>
+        </w:rPr>
+      </w:pPr>
+      <w:r>
+        <w:rPr>
+          <w:b/>
+          <w:bCs/>
+          <w:color w:val="EE0000"/>
+        </w:rPr>
+        <w:t>Incorporate the below requirements.</w:t>
+      </w:r>
+    </w:p>
+    <w:p>
+      <w:pPr>
+        <w:pStyle w:val="ListParagraph"/>
+        <w:numPr>
+          <w:ilvl w:val="0"/>
+          <w:numId w:val="8"/>
+        </w:numPr>
+        <w:jc w:val="both"/>
+        <w:rPr>
+          <w:lang w:val="en-US"/>
+        </w:rPr>
+      </w:pPr>
+      <w:r>
+        <w:rPr>
+          <w:lang w:val="en-US"/>
+        </w:rPr>
+        <w:t>Use Sequential thinking and other MCP as required to achieve the objective.</w:t>
+      </w:r>
+    </w:p>
+    <w:p>
+      <w:pPr>
+        <w:pStyle w:val="ListParagraph"/>
+        <w:numPr>
+          <w:ilvl w:val="0"/>
+          <w:numId w:val="8"/>
+        </w:numPr>
+        <w:jc w:val="both"/>
+        <w:rPr>
+          <w:lang w:val="en-US"/>
+        </w:rPr>
+      </w:pPr>
+      <w:r>
+        <w:rPr>
+          <w:lang w:val="en-US"/>
+        </w:rPr>
+        <w:t>The UI should be stunning and easy to use.</w:t>
+      </w:r>
+    </w:p>
+    <w:p>
+      <w:pPr>
+        <w:pStyle w:val="ListParagraph"/>
+        <w:numPr>
+          <w:ilvl w:val="0"/>
+          <w:numId w:val="8"/>
+        </w:numPr>
+        <w:jc w:val="both"/>
+        <w:rPr>
+          <w:b/>
+          <w:bCs/>
+          <w:color w:val="EE0000"/>
+        </w:rPr>
+      </w:pPr>
+      <w:r>
+        <w:rPr>
+          <w:lang w:val="en-US"/>
+        </w:rPr>
+        <w:t>Improvise as required, Fill the missing requirements or gaps.</w:t>
+      </w:r>
+    </w:p>
+    <w:p>
+      <w:pPr>
+        <w:pStyle w:val="NormalWeb"/>
+        <w:numPr>
+          <w:ilvl w:val="0"/>
+          <w:numId w:val="17"/>
+        </w:numPr>
+      </w:pPr>
+      <w:r>
+        <w:t xml:space="preserve">On the </w:t>
+      </w:r>
+      <w:r>
+        <w:rPr>
+          <w:rFonts w:eastAsiaTheme="majorEastAsia"/>
+          <w:b/>
+          <w:bCs/>
+        </w:rPr>
+        <w:t>List screen</w:t>
+      </w:r>
+      <w:r>
+        <w:t xml:space="preserve">, remove the word </w:t>
+      </w:r>
+      <w:r>
+        <w:rPr>
+          <w:rFonts w:eastAsiaTheme="majorEastAsia"/>
+          <w:b/>
+          <w:bCs/>
+        </w:rPr>
+        <w:t>“Updated”</w:t>
+      </w:r>
+      <w:r>
+        <w:t xml:space="preserve"> from the Date and Time label, and change the format to </w:t>
+      </w:r>
+      <w:r>
+        <w:rPr>
+          <w:rFonts w:eastAsiaTheme="majorEastAsia"/>
+          <w:b/>
+          <w:bCs/>
+        </w:rPr>
+        <w:t>21 Aug 25, 9:51 AM</w:t>
+      </w:r>
+      <w:r>
+        <w:t>.</w:t>
+      </w:r>
+    </w:p>
+    <w:p>
+      <w:pPr>
+        <w:pStyle w:val="NormalWeb"/>
+        <w:numPr>
+          <w:ilvl w:val="0"/>
+          <w:numId w:val="17"/>
+        </w:numPr>
+      </w:pPr>
+      <w:r>
+        <w:t xml:space="preserve">On the </w:t>
+      </w:r>
+      <w:r>
+        <w:rPr>
+          <w:rFonts w:eastAsiaTheme="majorEastAsia"/>
+          <w:b/>
+          <w:bCs/>
+        </w:rPr>
+        <w:t>Add Item form</w:t>
+      </w:r>
+      <w:r>
+        <w:t xml:space="preserve">, apply validation to the </w:t>
+      </w:r>
+      <w:r>
+        <w:rPr>
+          <w:rFonts w:eastAsiaTheme="majorEastAsia"/>
+          <w:b/>
+          <w:bCs/>
+        </w:rPr>
+        <w:t>Price field</w:t>
+      </w:r>
+      <w:r>
+        <w:t xml:space="preserve"> so that if a value is entered, the </w:t>
+      </w:r>
+      <w:r>
+        <w:rPr>
+          <w:rFonts w:eastAsiaTheme="majorEastAsia"/>
+          <w:b/>
+          <w:bCs/>
+        </w:rPr>
+        <w:t>minimum allowed value is 1</w:t>
+      </w:r>
+      <w:r>
+        <w:t>.</w:t>
+      </w:r>
+    </w:p>
+    <w:p>
+      <w:pPr>
+        <w:pStyle w:val="NormalWeb"/>
+        <w:numPr>
+          <w:ilvl w:val="0"/>
+          <w:numId w:val="17"/>
+        </w:numPr>
+      </w:pPr>
+      <w:r>
+        <w:t>A</w:t>
+      </w:r>
+      <w:r>
+        <w:t xml:space="preserve">dd a </w:t>
+      </w:r>
+      <w:r>
+        <w:rPr>
+          <w:rFonts w:eastAsiaTheme="majorEastAsia"/>
+          <w:b/>
+          <w:bCs/>
+        </w:rPr>
+        <w:t>Hamburger icon</w:t>
+      </w:r>
+      <w:r>
+        <w:t xml:space="preserve"> </w:t>
+      </w:r>
+      <w:r>
+        <w:t xml:space="preserve">on List </w:t>
+      </w:r>
+      <w:r>
+        <w:t xml:space="preserve">at the top-right corner. When clicked, it should open a </w:t>
+      </w:r>
+      <w:r>
+        <w:rPr>
+          <w:rFonts w:eastAsiaTheme="majorEastAsia"/>
+          <w:b/>
+          <w:bCs/>
+        </w:rPr>
+        <w:t>pop-up window</w:t>
+      </w:r>
+      <w:r>
+        <w:t xml:space="preserve"> containing:</w:t>
+      </w:r>
+    </w:p>
+    <w:p>
+      <w:pPr>
+        <w:pStyle w:val="NormalWeb"/>
+        <w:numPr>
+          <w:ilvl w:val="1"/>
+          <w:numId w:val="17"/>
+        </w:numPr>
+      </w:pPr>
+      <w:r>
+        <w:rPr>
+          <w:rFonts w:eastAsiaTheme="majorEastAsia"/>
+          <w:b/>
+          <w:bCs/>
+        </w:rPr>
+        <w:t>Description field</w:t>
+      </w:r>
+      <w:r>
+        <w:t xml:space="preserve"> (limit: 60 characters)</w:t>
+      </w:r>
+    </w:p>
+    <w:p>
+      <w:pPr>
+        <w:pStyle w:val="NormalWeb"/>
+        <w:numPr>
+          <w:ilvl w:val="1"/>
+          <w:numId w:val="17"/>
+        </w:numPr>
+      </w:pPr>
+      <w:r>
+        <w:rPr>
+          <w:rFonts w:eastAsiaTheme="majorEastAsia"/>
+          <w:b/>
+          <w:bCs/>
+        </w:rPr>
+        <w:t>URL field</w:t>
+      </w:r>
+      <w:r>
+        <w:t xml:space="preserve"> (limit: 100 characters)</w:t>
+      </w:r>
+    </w:p>
+    <w:p>
+      <w:pPr>
+        <w:pStyle w:val="NormalWeb"/>
+        <w:numPr>
+          <w:ilvl w:val="1"/>
+          <w:numId w:val="17"/>
+        </w:numPr>
+      </w:pPr>
+      <w:r>
+        <w:rPr>
+          <w:rFonts w:eastAsiaTheme="majorEastAsia"/>
+          <w:b/>
+          <w:bCs/>
+        </w:rPr>
+        <w:t>Save</w:t>
+      </w:r>
+      <w:r>
+        <w:t xml:space="preserve"> and </w:t>
+      </w:r>
+      <w:r>
+        <w:rPr>
+          <w:rFonts w:eastAsiaTheme="majorEastAsia"/>
+          <w:b/>
+          <w:bCs/>
+        </w:rPr>
+        <w:t>Cancel</w:t>
+      </w:r>
+      <w:r>
+        <w:t xml:space="preserve"> buttons</w:t>
+      </w:r>
+      <w:r>
+        <w:br/>
+        <w:t xml:space="preserve">Users should also have options such as an </w:t>
+      </w:r>
+      <w:r>
+        <w:rPr>
+          <w:rFonts w:eastAsiaTheme="majorEastAsia"/>
+          <w:b/>
+          <w:bCs/>
+        </w:rPr>
+        <w:t>Edit button/icon</w:t>
+      </w:r>
+      <w:r>
+        <w:t xml:space="preserve"> to update these fields later, a </w:t>
+      </w:r>
+      <w:r>
+        <w:rPr>
+          <w:rFonts w:eastAsiaTheme="majorEastAsia"/>
+          <w:b/>
+          <w:bCs/>
+        </w:rPr>
+        <w:t>Clear icon</w:t>
+      </w:r>
+      <w:r>
+        <w:t xml:space="preserve"> to reset individual fields, etc. Once saved, reopening the window should display the </w:t>
+      </w:r>
+      <w:r>
+        <w:rPr>
+          <w:rFonts w:eastAsiaTheme="majorEastAsia"/>
+          <w:b/>
+          <w:bCs/>
+        </w:rPr>
+        <w:t>URL as a clickable hyperlink</w:t>
+      </w:r>
+      <w:r>
+        <w:t xml:space="preserve">, which redirects the user to the respective website. The pop-up’s </w:t>
+      </w:r>
+      <w:r>
+        <w:rPr>
+          <w:rFonts w:eastAsiaTheme="majorEastAsia"/>
+          <w:b/>
+          <w:bCs/>
+        </w:rPr>
+        <w:t>UI should be modern, clean, and visually appealing</w:t>
+      </w:r>
+      <w:r>
+        <w:t>.</w:t>
+      </w:r>
+    </w:p>
+    <w:p>
+      <w:pPr>
+        <w:pStyle w:val="NormalWeb"/>
+        <w:ind w:left="720"/>
+      </w:pPr>
+    </w:p>
+    <w:p>
+      <w:pPr>
+        <w:pStyle w:val="NormalWeb"/>
+        <w:numPr>
+          <w:ilvl w:val="0"/>
+          <w:numId w:val="17"/>
+        </w:numPr>
+      </w:pPr>
+      <w:r>
+        <w:t xml:space="preserve">Once I save the and click on hamburger icon again the fields are showing as blank, if I move out of item screen and come back and check again </w:t>
+      </w:r>
+      <w:proofErr w:type="gramStart"/>
+      <w:r>
+        <w:t>its</w:t>
+      </w:r>
+      <w:proofErr w:type="gramEnd"/>
+      <w:r>
+        <w:t xml:space="preserve"> showing the values?</w:t>
+      </w:r>
+    </w:p>
+    <w:p>
+      <w:pPr>
+        <w:pStyle w:val="NormalWeb"/>
+        <w:numPr>
+          <w:ilvl w:val="0"/>
+          <w:numId w:val="17"/>
+        </w:numPr>
+      </w:pPr>
+      <w:r>
+        <w:t>The name of popup window is mentioned as List Details, rename it to Recipe Details.</w:t>
+      </w:r>
+    </w:p>
+    <w:p>
+      <w:pPr>
+        <w:pStyle w:val="NormalWeb"/>
+        <w:numPr>
+          <w:ilvl w:val="0"/>
+          <w:numId w:val="17"/>
+        </w:numPr>
+      </w:pPr>
+      <w:r>
+        <w:t xml:space="preserve">When I click the </w:t>
+      </w:r>
+      <w:proofErr w:type="spellStart"/>
+      <w:r>
+        <w:t>url</w:t>
+      </w:r>
+      <w:proofErr w:type="spellEnd"/>
+      <w:r>
+        <w:t xml:space="preserve"> getting error Could not launch</w:t>
+      </w:r>
+      <w:proofErr w:type="gramStart"/>
+      <w:r>
+        <w:t>…..</w:t>
+      </w:r>
+      <w:proofErr w:type="spellStart"/>
+      <w:proofErr w:type="gramEnd"/>
+      <w:r>
+        <w:t>url</w:t>
+      </w:r>
+      <w:proofErr w:type="spellEnd"/>
+      <w:r>
+        <w:t xml:space="preserve"> link</w:t>
+      </w:r>
+    </w:p>
+    <w:p>
+      <w:pPr>
+        <w:pStyle w:val="NormalWeb"/>
+        <w:numPr>
+          <w:ilvl w:val="0"/>
+          <w:numId w:val="17"/>
+        </w:numPr>
+      </w:pPr>
+      <w:r>
+        <w:t>Remove any leading or trailing space for both fields before saving to database.</w:t>
+      </w:r>
+    </w:p>
+    <w:p>
+      <w:pPr>
+        <w:pStyle w:val="NormalWeb"/>
+      </w:pPr>
+    </w:p>
+    <w:p>
+      <w:pPr>
+        <w:pStyle w:val="NormalWeb"/>
+      </w:pPr>
+      <w:r>
+        <w:t>Here’s the refined rewrite of your points:</w:t>
+      </w:r>
+    </w:p>
+    <w:p>
+      <w:pPr>
+        <w:pStyle w:val="NormalWeb"/>
+      </w:pPr>
+      <w:r>
+        <w:pict w14:anchorId="5A765A3C">
+          <v:rect id="_x0000_i1054" style="width:0;height:1.5pt" o:hralign="center" o:hrstd="t" o:hr="t" fillcolor="#a0a0a0" stroked="f"/>
+        </w:pict>
+      </w:r>
+    </w:p>
+    <w:p>
+      <w:pPr>
+        <w:pStyle w:val="NormalWeb"/>
+        <w:numPr>
+          <w:ilvl w:val="0"/>
+          <w:numId w:val="18"/>
+        </w:numPr>
+      </w:pPr>
+      <w:r>
+        <w:t xml:space="preserve">After saving, if I immediately click the </w:t>
+      </w:r>
+      <w:r>
+        <w:rPr>
+          <w:b/>
+          <w:bCs/>
+        </w:rPr>
+        <w:t>Hamburger icon</w:t>
+      </w:r>
+      <w:r>
+        <w:t xml:space="preserve"> again, the fields appear blank. However, if I leave the </w:t>
+      </w:r>
+      <w:r>
+        <w:rPr>
+          <w:b/>
+          <w:bCs/>
+        </w:rPr>
+        <w:t>Item screen</w:t>
+      </w:r>
+      <w:r>
+        <w:t xml:space="preserve"> and return, the saved values are displayed correctly. This needs to be fixed so values persist immediately after saving.</w:t>
+      </w:r>
+    </w:p>
+    <w:p>
+      <w:pPr>
+        <w:pStyle w:val="NormalWeb"/>
+        <w:numPr>
+          <w:ilvl w:val="0"/>
+          <w:numId w:val="18"/>
+        </w:numPr>
+      </w:pPr>
+      <w:r>
+        <w:t xml:space="preserve">The popup window is currently titled </w:t>
+      </w:r>
+      <w:r>
+        <w:rPr>
+          <w:b/>
+          <w:bCs/>
+        </w:rPr>
+        <w:t>“List Details”</w:t>
+      </w:r>
+      <w:r>
+        <w:t xml:space="preserve">. Rename it to </w:t>
+      </w:r>
+      <w:r>
+        <w:rPr>
+          <w:b/>
+          <w:bCs/>
+        </w:rPr>
+        <w:t>“Recipe Details”</w:t>
+      </w:r>
+      <w:r>
+        <w:t>.</w:t>
+      </w:r>
+    </w:p>
+    <w:p>
+      <w:pPr>
+        <w:pStyle w:val="NormalWeb"/>
+        <w:numPr>
+          <w:ilvl w:val="0"/>
+          <w:numId w:val="18"/>
+        </w:numPr>
+      </w:pPr>
+      <w:r>
+        <w:t xml:space="preserve">When clicking on the saved </w:t>
+      </w:r>
+      <w:r>
+        <w:rPr>
+          <w:b/>
+          <w:bCs/>
+        </w:rPr>
+        <w:t>URL link</w:t>
+      </w:r>
+      <w:r>
+        <w:t xml:space="preserve">, an error appears: </w:t>
+      </w:r>
+      <w:r>
+        <w:rPr>
+          <w:i/>
+          <w:iCs/>
+        </w:rPr>
+        <w:t>“Could not launch…</w:t>
+      </w:r>
+      <w:proofErr w:type="spellStart"/>
+      <w:r>
+        <w:rPr>
+          <w:i/>
+          <w:iCs/>
+        </w:rPr>
+        <w:t>url</w:t>
+      </w:r>
+      <w:proofErr w:type="spellEnd"/>
+      <w:r>
+        <w:rPr>
+          <w:i/>
+          <w:iCs/>
+        </w:rPr>
+        <w:t xml:space="preserve"> link”</w:t>
+      </w:r>
+      <w:r>
+        <w:t>. This needs to be resolved so the hyperlink opens correctly.</w:t>
+      </w:r>
+    </w:p>
+    <w:p>
+      <w:pPr>
+        <w:pStyle w:val="NormalWeb"/>
+        <w:numPr>
+          <w:ilvl w:val="0"/>
+          <w:numId w:val="18"/>
+        </w:numPr>
+      </w:pPr>
+      <w:r>
+        <w:t xml:space="preserve">Before saving to the database, ensure both </w:t>
+      </w:r>
+      <w:r>
+        <w:rPr>
+          <w:b/>
+          <w:bCs/>
+        </w:rPr>
+        <w:t>Description</w:t>
+      </w:r>
+      <w:r>
+        <w:t xml:space="preserve"> and </w:t>
+      </w:r>
+      <w:r>
+        <w:rPr>
+          <w:b/>
+          <w:bCs/>
+        </w:rPr>
+        <w:t>URL fields</w:t>
+      </w:r>
+      <w:r>
+        <w:t xml:space="preserve"> automatically trim any leading or trailing spaces.</w:t>
+      </w:r>
+    </w:p>
+    <w:p>
+      <w:pPr>
+        <w:pStyle w:val="NormalWeb"/>
+        <w:numPr>
+          <w:ilvl w:val="0"/>
+          <w:numId w:val="18"/>
+        </w:numPr>
+      </w:pPr>
+      <w:r>
+        <w:lastRenderedPageBreak/>
+        <w:t xml:space="preserve">See 1.png on </w:t>
+      </w:r>
+      <w:proofErr w:type="gramStart"/>
+      <w:r>
+        <w:t>desktop ,</w:t>
+      </w:r>
+      <w:proofErr w:type="gramEnd"/>
+      <w:r>
+        <w:t xml:space="preserve"> still on clicking </w:t>
+      </w:r>
+      <w:proofErr w:type="spellStart"/>
+      <w:r>
+        <w:t>url</w:t>
+      </w:r>
+      <w:proofErr w:type="spellEnd"/>
+      <w:r>
+        <w:t xml:space="preserve"> getting same error.</w:t>
+      </w:r>
+    </w:p>
+    <w:p>
+      <w:pPr>
+        <w:pStyle w:val="NormalWeb"/>
+      </w:pPr>
+      <w:r>
+        <w:t xml:space="preserve">That means the </w:t>
+      </w:r>
+      <w:proofErr w:type="spellStart"/>
+      <w:r>
+        <w:t>url_launcher</w:t>
+      </w:r>
+      <w:proofErr w:type="spellEnd"/>
+      <w:r>
+        <w:t xml:space="preserve"> package is being called, but Flutter cannot parse or open the URL in Android.</w:t>
+      </w:r>
+    </w:p>
+    <w:p>
+      <w:pPr>
+        <w:pStyle w:val="NormalWeb"/>
+      </w:pPr>
+      <w:r>
+        <w:pict w14:anchorId="4D8F04D1">
+          <v:rect id="_x0000_i1082" style="width:0;height:1.5pt" o:hralign="center" o:hrstd="t" o:hr="t" fillcolor="#a0a0a0" stroked="f"/>
+        </w:pict>
+      </w:r>
+    </w:p>
+    <w:p>
+      <w:pPr>
+        <w:pStyle w:val="NormalWeb"/>
+        <w:rPr>
+          <w:b/>
+          <w:bCs/>
+        </w:rPr>
+      </w:pPr>
+      <w:r>
+        <w:rPr>
+          <w:rFonts w:ascii="Segoe UI Emoji" w:hAnsi="Segoe UI Emoji" w:cs="Segoe UI Emoji"/>
+          <w:b/>
+          <w:bCs/>
+        </w:rPr>
+        <w:t>🔑</w:t>
+      </w:r>
+      <w:r>
+        <w:rPr>
+          <w:b/>
+          <w:bCs/>
+        </w:rPr>
+        <w:t xml:space="preserve"> Why this happens</w:t>
+      </w:r>
+    </w:p>
+    <w:p>
+      <w:pPr>
+        <w:pStyle w:val="NormalWeb"/>
+        <w:numPr>
+          <w:ilvl w:val="0"/>
+          <w:numId w:val="19"/>
+        </w:numPr>
+      </w:pPr>
+      <w:r>
+        <w:t xml:space="preserve">The Website field is storing the URL </w:t>
+      </w:r>
+      <w:r>
+        <w:rPr>
+          <w:b/>
+          <w:bCs/>
+        </w:rPr>
+        <w:t>with spaces or hidden characters</w:t>
+      </w:r>
+      <w:r>
+        <w:t xml:space="preserve"> (e.g. newline, trailing space).</w:t>
+      </w:r>
+    </w:p>
+    <w:p>
+      <w:pPr>
+        <w:pStyle w:val="NormalWeb"/>
+        <w:numPr>
+          <w:ilvl w:val="0"/>
+          <w:numId w:val="19"/>
+        </w:numPr>
+      </w:pPr>
+      <w:r>
+        <w:t>You are passing the URL as a String instead of a proper Uri.</w:t>
+      </w:r>
+    </w:p>
+    <w:p>
+      <w:pPr>
+        <w:pStyle w:val="NormalWeb"/>
+        <w:numPr>
+          <w:ilvl w:val="0"/>
+          <w:numId w:val="19"/>
+        </w:numPr>
+      </w:pPr>
+      <w:r>
+        <w:t>On Android 11+, you must explicitly allow internet usage in AndroidManifest.xml.</w:t>
+      </w:r>
+    </w:p>
+    <w:p>
+      <w:pPr>
+        <w:pStyle w:val="NormalWeb"/>
+        <w:numPr>
+          <w:ilvl w:val="0"/>
+          <w:numId w:val="19"/>
+        </w:numPr>
+      </w:pPr>
+      <w:r>
+        <w:t xml:space="preserve">By </w:t>
+      </w:r>
+      <w:proofErr w:type="gramStart"/>
+      <w:r>
+        <w:t>default</w:t>
+      </w:r>
+      <w:proofErr w:type="gramEnd"/>
+      <w:r>
+        <w:t xml:space="preserve"> </w:t>
+      </w:r>
+      <w:proofErr w:type="spellStart"/>
+      <w:r>
+        <w:t>url_launcher</w:t>
+      </w:r>
+      <w:proofErr w:type="spellEnd"/>
+      <w:r>
+        <w:t xml:space="preserve"> may try to open inside the app — which often fails for YouTube links.</w:t>
+      </w:r>
+    </w:p>
+    <w:p>
+      <w:pPr>
+        <w:pStyle w:val="NormalWeb"/>
+      </w:pPr>
+      <w:r>
+        <w:pict w14:anchorId="02B8B3A0">
+          <v:rect id="_x0000_i1083" style="width:0;height:1.5pt" o:hralign="center" o:hrstd="t" o:hr="t" fillcolor="#a0a0a0" stroked="f"/>
+        </w:pict>
+      </w:r>
+    </w:p>
+    <w:p>
+      <w:pPr>
+        <w:pStyle w:val="NormalWeb"/>
+        <w:rPr>
+          <w:b/>
+          <w:bCs/>
+        </w:rPr>
+      </w:pPr>
+      <w:r>
+        <w:rPr>
+          <w:rFonts w:ascii="Segoe UI Emoji" w:hAnsi="Segoe UI Emoji" w:cs="Segoe UI Emoji"/>
+          <w:b/>
+          <w:bCs/>
+        </w:rPr>
+        <w:t>✅</w:t>
+      </w:r>
+      <w:r>
+        <w:rPr>
+          <w:b/>
+          <w:bCs/>
+        </w:rPr>
+        <w:t xml:space="preserve"> How to fix</w:t>
+      </w:r>
+    </w:p>
+    <w:p>
+      <w:pPr>
+        <w:pStyle w:val="NormalWeb"/>
+        <w:rPr>
+          <w:b/>
+          <w:bCs/>
+        </w:rPr>
+      </w:pPr>
+      <w:r>
+        <w:rPr>
+          <w:b/>
+          <w:bCs/>
+        </w:rPr>
+        <w:t>1. Clean the URL before saving/launching</w:t>
+      </w:r>
+    </w:p>
+    <w:p>
+      <w:pPr>
+        <w:pStyle w:val="NormalWeb"/>
+      </w:pPr>
+      <w:r>
+        <w:t>Make sure you trim spaces and remove line breaks:</w:t>
+      </w:r>
+    </w:p>
+    <w:p>
+      <w:pPr>
+        <w:pStyle w:val="NormalWeb"/>
+      </w:pPr>
+      <w:r>
+        <w:t xml:space="preserve">String </w:t>
+      </w:r>
+      <w:proofErr w:type="spellStart"/>
+      <w:proofErr w:type="gramStart"/>
+      <w:r>
+        <w:t>cleanUrl</w:t>
+      </w:r>
+      <w:proofErr w:type="spellEnd"/>
+      <w:r>
+        <w:t>(</w:t>
+      </w:r>
+      <w:proofErr w:type="gramEnd"/>
+      <w:r>
+        <w:t xml:space="preserve">String </w:t>
+      </w:r>
+      <w:proofErr w:type="spellStart"/>
+      <w:r>
+        <w:t>url</w:t>
+      </w:r>
+      <w:proofErr w:type="spellEnd"/>
+      <w:r>
+        <w:t>) {</w:t>
+      </w:r>
+    </w:p>
+    <w:p>
+      <w:pPr>
+        <w:pStyle w:val="NormalWeb"/>
+      </w:pPr>
+      <w:r>
+        <w:t xml:space="preserve">  return </w:t>
+      </w:r>
+      <w:proofErr w:type="spellStart"/>
+      <w:proofErr w:type="gramStart"/>
+      <w:r>
+        <w:t>url.trim</w:t>
+      </w:r>
+      <w:proofErr w:type="spellEnd"/>
+      <w:proofErr w:type="gramEnd"/>
+      <w:r>
+        <w:t>();</w:t>
+      </w:r>
+    </w:p>
+    <w:p>
+      <w:pPr>
+        <w:pStyle w:val="NormalWeb"/>
+      </w:pPr>
+      <w:r>
+        <w:t>}</w:t>
+      </w:r>
+    </w:p>
+    <w:p>
+      <w:pPr>
+        <w:pStyle w:val="NormalWeb"/>
+        <w:rPr>
+          <w:b/>
+          <w:bCs/>
+        </w:rPr>
+      </w:pPr>
+      <w:r>
+        <w:rPr>
+          <w:b/>
+          <w:bCs/>
+        </w:rPr>
+        <w:t xml:space="preserve">2. Use </w:t>
+      </w:r>
+      <w:proofErr w:type="spellStart"/>
+      <w:r>
+        <w:rPr>
+          <w:b/>
+          <w:bCs/>
+        </w:rPr>
+        <w:t>Uri.parse</w:t>
+      </w:r>
+      <w:proofErr w:type="spellEnd"/>
+      <w:r>
+        <w:rPr>
+          <w:b/>
+          <w:bCs/>
+        </w:rPr>
+        <w:t xml:space="preserve">() with </w:t>
+      </w:r>
+      <w:proofErr w:type="spellStart"/>
+      <w:r>
+        <w:rPr>
+          <w:b/>
+          <w:bCs/>
+        </w:rPr>
+        <w:t>launchUrl</w:t>
+      </w:r>
+      <w:proofErr w:type="spellEnd"/>
+    </w:p>
+    <w:p>
+      <w:pPr>
+        <w:pStyle w:val="NormalWeb"/>
+      </w:pPr>
+      <w:r>
+        <w:t>import '</w:t>
+      </w:r>
+      <w:proofErr w:type="spellStart"/>
+      <w:proofErr w:type="gramStart"/>
+      <w:r>
+        <w:t>package:url_launcher</w:t>
+      </w:r>
+      <w:proofErr w:type="spellEnd"/>
+      <w:r>
+        <w:t>/</w:t>
+      </w:r>
+      <w:proofErr w:type="spellStart"/>
+      <w:r>
+        <w:t>url_launcher.dart</w:t>
+      </w:r>
+      <w:proofErr w:type="spellEnd"/>
+      <w:proofErr w:type="gramEnd"/>
+      <w:r>
+        <w:t>';</w:t>
+      </w:r>
+    </w:p>
+    <w:p>
+      <w:pPr>
+        <w:pStyle w:val="NormalWeb"/>
+      </w:pPr>
+    </w:p>
+    <w:p>
+      <w:pPr>
+        <w:pStyle w:val="NormalWeb"/>
+      </w:pPr>
+      <w:r>
+        <w:t xml:space="preserve">Future&lt;void&gt; </w:t>
+      </w:r>
+      <w:proofErr w:type="spellStart"/>
+      <w:proofErr w:type="gramStart"/>
+      <w:r>
+        <w:t>openWebsite</w:t>
+      </w:r>
+      <w:proofErr w:type="spellEnd"/>
+      <w:r>
+        <w:t>(</w:t>
+      </w:r>
+      <w:proofErr w:type="gramEnd"/>
+      <w:r>
+        <w:t xml:space="preserve">String </w:t>
+      </w:r>
+      <w:proofErr w:type="spellStart"/>
+      <w:r>
+        <w:t>url</w:t>
+      </w:r>
+      <w:proofErr w:type="spellEnd"/>
+      <w:r>
+        <w:t>) async {</w:t>
+      </w:r>
+    </w:p>
+    <w:p>
+      <w:pPr>
+        <w:pStyle w:val="NormalWeb"/>
+      </w:pPr>
+      <w:r>
+        <w:t xml:space="preserve">  final Uri </w:t>
+      </w:r>
+      <w:proofErr w:type="spellStart"/>
+      <w:r>
+        <w:t>uri</w:t>
+      </w:r>
+      <w:proofErr w:type="spellEnd"/>
+      <w:r>
+        <w:t xml:space="preserve"> = </w:t>
+      </w:r>
+      <w:proofErr w:type="spellStart"/>
+      <w:r>
+        <w:t>Uri.parse</w:t>
+      </w:r>
+      <w:proofErr w:type="spellEnd"/>
+      <w:r>
+        <w:t>(</w:t>
+      </w:r>
+      <w:proofErr w:type="spellStart"/>
+      <w:proofErr w:type="gramStart"/>
+      <w:r>
+        <w:t>url.trim</w:t>
+      </w:r>
+      <w:proofErr w:type="spellEnd"/>
+      <w:proofErr w:type="gramEnd"/>
+      <w:r>
+        <w:t>());</w:t>
+      </w:r>
+    </w:p>
+    <w:p>
+      <w:pPr>
+        <w:pStyle w:val="NormalWeb"/>
+      </w:pPr>
+      <w:r>
+        <w:t xml:space="preserve">  if </w:t>
+      </w:r>
+      <w:proofErr w:type="gramStart"/>
+      <w:r>
+        <w:t>(!await</w:t>
+      </w:r>
+      <w:proofErr w:type="gramEnd"/>
+      <w:r>
+        <w:t xml:space="preserve"> </w:t>
+      </w:r>
+      <w:proofErr w:type="spellStart"/>
+      <w:proofErr w:type="gramStart"/>
+      <w:r>
+        <w:t>launchUrl</w:t>
+      </w:r>
+      <w:proofErr w:type="spellEnd"/>
+      <w:r>
+        <w:t>(</w:t>
+      </w:r>
+      <w:proofErr w:type="gramEnd"/>
+    </w:p>
+    <w:p>
+      <w:pPr>
+        <w:pStyle w:val="NormalWeb"/>
+      </w:pPr>
+      <w:r>
+        <w:t xml:space="preserve">    </w:t>
+      </w:r>
+      <w:proofErr w:type="spellStart"/>
+      <w:r>
+        <w:t>uri</w:t>
+      </w:r>
+      <w:proofErr w:type="spellEnd"/>
+      <w:r>
+        <w:t>,</w:t>
+      </w:r>
+    </w:p>
+    <w:p>
+      <w:pPr>
+        <w:pStyle w:val="NormalWeb"/>
+      </w:pPr>
+      <w:r>
+        <w:t xml:space="preserve">    mode: </w:t>
+      </w:r>
+      <w:proofErr w:type="spellStart"/>
+      <w:r>
+        <w:t>LaunchMode.externalApplication</w:t>
+      </w:r>
+      <w:proofErr w:type="spellEnd"/>
+      <w:r>
+        <w:t>, // forces opening in browser/YouTube app</w:t>
+      </w:r>
+    </w:p>
+    <w:p>
+      <w:pPr>
+        <w:pStyle w:val="NormalWeb"/>
+      </w:pPr>
+      <w:r>
+        <w:t xml:space="preserve">  )) {</w:t>
+      </w:r>
+    </w:p>
+    <w:p>
+      <w:pPr>
+        <w:pStyle w:val="NormalWeb"/>
+      </w:pPr>
+      <w:r>
+        <w:t xml:space="preserve">    throw </w:t>
+      </w:r>
+      <w:proofErr w:type="gramStart"/>
+      <w:r>
+        <w:t>Exception(</w:t>
+      </w:r>
+      <w:proofErr w:type="gramEnd"/>
+      <w:r>
+        <w:t>'Could not launch $</w:t>
+      </w:r>
+      <w:proofErr w:type="spellStart"/>
+      <w:r>
+        <w:t>uri</w:t>
+      </w:r>
+      <w:proofErr w:type="spellEnd"/>
+      <w:r>
+        <w:t>');</w:t>
+      </w:r>
+    </w:p>
+    <w:p>
+      <w:pPr>
+        <w:pStyle w:val="NormalWeb"/>
+      </w:pPr>
+      <w:r>
+        <w:lastRenderedPageBreak/>
+        <w:t xml:space="preserve">  }</w:t>
+      </w:r>
+    </w:p>
+    <w:p>
+      <w:pPr>
+        <w:pStyle w:val="NormalWeb"/>
+      </w:pPr>
+      <w:r>
+        <w:t>}</w:t>
+      </w:r>
+    </w:p>
+    <w:p>
+      <w:pPr>
+        <w:pStyle w:val="NormalWeb"/>
+        <w:rPr>
+          <w:b/>
+          <w:bCs/>
+        </w:rPr>
+      </w:pPr>
+      <w:r>
+        <w:rPr>
+          <w:b/>
+          <w:bCs/>
+        </w:rPr>
+        <w:t>3. Android setup</w:t>
+      </w:r>
+    </w:p>
+    <w:p>
+      <w:pPr>
+        <w:pStyle w:val="NormalWeb"/>
+      </w:pPr>
+      <w:r>
+        <w:t>In android/app/</w:t>
+      </w:r>
+      <w:proofErr w:type="spellStart"/>
+      <w:r>
+        <w:t>src</w:t>
+      </w:r>
+      <w:proofErr w:type="spellEnd"/>
+      <w:r>
+        <w:t>/main/AndroidManifest.xml, inside &lt;manifest&gt; add:</w:t>
+      </w:r>
+    </w:p>
+    <w:p>
+      <w:pPr>
+        <w:pStyle w:val="NormalWeb"/>
+      </w:pPr>
+      <w:r>
+        <w:t xml:space="preserve">&lt;uses-permission </w:t>
+      </w:r>
+      <w:proofErr w:type="spellStart"/>
+      <w:r>
+        <w:t>android:name</w:t>
+      </w:r>
+      <w:proofErr w:type="spellEnd"/>
+      <w:r>
+        <w:t>="</w:t>
+      </w:r>
+      <w:proofErr w:type="spellStart"/>
+      <w:proofErr w:type="gramStart"/>
+      <w:r>
+        <w:t>android.permission</w:t>
+      </w:r>
+      <w:proofErr w:type="gramEnd"/>
+      <w:r>
+        <w:t>.INTERNET</w:t>
+      </w:r>
+      <w:proofErr w:type="spellEnd"/>
+      <w:r>
+        <w:t>"/&gt;</w:t>
+      </w:r>
+    </w:p>
+    <w:p>
+      <w:pPr>
+        <w:pStyle w:val="NormalWeb"/>
+        <w:rPr>
+          <w:b/>
+          <w:bCs/>
+        </w:rPr>
+      </w:pPr>
+      <w:r>
+        <w:rPr>
+          <w:b/>
+          <w:bCs/>
+        </w:rPr>
+        <w:t>4. iOS setup (if you also plan iOS support)</w:t>
+      </w:r>
+    </w:p>
+    <w:p>
+      <w:pPr>
+        <w:pStyle w:val="NormalWeb"/>
+      </w:pPr>
+      <w:r>
+        <w:t xml:space="preserve">In </w:t>
+      </w:r>
+      <w:proofErr w:type="spellStart"/>
+      <w:r>
+        <w:t>ios</w:t>
+      </w:r>
+      <w:proofErr w:type="spellEnd"/>
+      <w:r>
+        <w:t>/Runner/</w:t>
+      </w:r>
+      <w:proofErr w:type="spellStart"/>
+      <w:r>
+        <w:t>Info.plist</w:t>
+      </w:r>
+      <w:proofErr w:type="spellEnd"/>
+      <w:r>
+        <w:t xml:space="preserve"> add:</w:t>
+      </w:r>
+    </w:p>
+    <w:p>
+      <w:pPr>
+        <w:pStyle w:val="NormalWeb"/>
+      </w:pPr>
+      <w:r>
+        <w:t>&lt;key&gt;</w:t>
+      </w:r>
+      <w:proofErr w:type="spellStart"/>
+      <w:r>
+        <w:t>LSApplicationQueriesSchemes</w:t>
+      </w:r>
+      <w:proofErr w:type="spellEnd"/>
+      <w:r>
+        <w:t>&lt;/key&gt;</w:t>
+      </w:r>
+    </w:p>
+    <w:p>
+      <w:pPr>
+        <w:pStyle w:val="NormalWeb"/>
+      </w:pPr>
+      <w:r>
+        <w:t>&lt;array&gt;</w:t>
+      </w:r>
+    </w:p>
+    <w:p>
+      <w:pPr>
+        <w:pStyle w:val="NormalWeb"/>
+      </w:pPr>
+      <w:r>
+        <w:t xml:space="preserve">  &lt;string&gt;http&lt;/string&gt;</w:t>
+      </w:r>
+    </w:p>
+    <w:p>
+      <w:pPr>
+        <w:pStyle w:val="NormalWeb"/>
+      </w:pPr>
+      <w:r>
+        <w:t xml:space="preserve">  &lt;string&gt;https&lt;/string&gt;</w:t>
+      </w:r>
+    </w:p>
+    <w:p>
+      <w:pPr>
+        <w:pStyle w:val="NormalWeb"/>
+      </w:pPr>
+      <w:r>
+        <w:t>&lt;/array&gt;</w:t>
+      </w:r>
+    </w:p>
+    <w:p>
+      <w:pPr>
+        <w:pStyle w:val="NormalWeb"/>
+        <w:rPr>
+          <w:b/>
+          <w:bCs/>
+        </w:rPr>
+      </w:pPr>
+      <w:r>
+        <w:rPr>
+          <w:b/>
+          <w:bCs/>
+        </w:rPr>
+        <w:t>5. Test with a known safe link</w:t>
+      </w:r>
+    </w:p>
+    <w:p>
+      <w:pPr>
+        <w:pStyle w:val="NormalWeb"/>
+      </w:pPr>
+      <w:proofErr w:type="spellStart"/>
+      <w:r>
+        <w:t>openWebsite</w:t>
+      </w:r>
+      <w:proofErr w:type="spellEnd"/>
+      <w:r>
+        <w:t>("https://www.google.com");</w:t>
+      </w:r>
+    </w:p>
+    <w:p>
+      <w:pPr>
+        <w:pStyle w:val="NormalWeb"/>
+      </w:pPr>
+      <w:r>
+        <w:t>If this works, then the issue is only with the YouTube link formatting in your DB.</w:t>
+      </w:r>
+    </w:p>
+    <w:p>
+      <w:pPr>
+        <w:pStyle w:val="NormalWeb"/>
+      </w:pPr>
+      <w:r>
+        <w:pict w14:anchorId="02CFB19C">
+          <v:rect id="_x0000_i1084" style="width:0;height:1.5pt" o:hralign="center" o:hrstd="t" o:hr="t" fillcolor="#a0a0a0" stroked="f"/>
+        </w:pict>
+      </w:r>
+    </w:p>
+    <w:p>
+      <w:pPr>
+        <w:pStyle w:val="NormalWeb"/>
+      </w:pPr>
+      <w:r>
+        <w:rPr>
+          <w:rFonts w:ascii="Segoe UI Emoji" w:hAnsi="Segoe UI Emoji" w:cs="Segoe UI Emoji"/>
+        </w:rPr>
+        <w:t>⚡</w:t>
+      </w:r>
+      <w:r>
+        <w:t xml:space="preserve"> </w:t>
+      </w:r>
+      <w:r>
+        <w:rPr>
+          <w:b/>
+          <w:bCs/>
+        </w:rPr>
+        <w:t>Most likely in your case</w:t>
+      </w:r>
+      <w:r>
+        <w:t xml:space="preserve"> (from the screenshot):</w:t>
+      </w:r>
+      <w:r>
+        <w:br/>
+        <w:t xml:space="preserve">The YouTube link has </w:t>
+      </w:r>
+      <w:r>
+        <w:rPr>
+          <w:b/>
+          <w:bCs/>
+        </w:rPr>
+        <w:t>a hidden newline or space before/after it</w:t>
+      </w:r>
+      <w:r>
+        <w:t xml:space="preserve"> when saving to the database. Trimming it with </w:t>
+      </w:r>
+      <w:proofErr w:type="spellStart"/>
+      <w:proofErr w:type="gramStart"/>
+      <w:r>
+        <w:t>url.trim</w:t>
+      </w:r>
+      <w:proofErr w:type="spellEnd"/>
+      <w:proofErr w:type="gramEnd"/>
+      <w:r>
+        <w:t>() before saving and when launching will fix it.</w:t>
+      </w:r>
+    </w:p>
+    <w:p>
+      <w:pPr>
+        <w:pStyle w:val="NormalWeb"/>
+      </w:pPr>
+      <w:r>
+        <w:pict w14:anchorId="74DD4ECA">
+          <v:rect id="_x0000_i1085" style="width:0;height:1.5pt" o:hralign="center" o:hrstd="t" o:hr="t" fillcolor="#a0a0a0" stroked="f"/>
+        </w:pict>
+      </w:r>
+    </w:p>
+    <w:p>
+      <w:pPr>
+        <w:pStyle w:val="NormalWeb"/>
+      </w:pPr>
+      <w:r>
+        <w:rPr>
+          <w:rFonts w:ascii="Segoe UI Emoji" w:hAnsi="Segoe UI Emoji" w:cs="Segoe UI Emoji"/>
+        </w:rPr>
+        <w:t>👉</w:t>
+      </w:r>
+      <w:r>
+        <w:t xml:space="preserve"> Do you want me to give you a </w:t>
+      </w:r>
+      <w:r>
+        <w:rPr>
+          <w:b/>
+          <w:bCs/>
+        </w:rPr>
+        <w:t>fixed code snippet for your popup Website field</w:t>
+      </w:r>
+      <w:r>
+        <w:t>, so whenever you save, it always trims the URL and prevents this error?</w:t>
+      </w:r>
+    </w:p>
+    <w:p>
+      <w:pPr>
+        <w:pStyle w:val="NormalWeb"/>
+      </w:pPr>
+    </w:p>
+    <w:p>
+      <w:pPr>
+        <w:pStyle w:val="NormalWeb"/>
+      </w:pPr>
+      <w:r>
+        <w:pict w14:anchorId="09708691">
+          <v:rect id="_x0000_i1055" style="width:0;height:1.5pt" o:hralign="center" o:hrstd="t" o:hr="t" fillcolor="#a0a0a0" stroked="f"/>
+        </w:pict>
+      </w:r>
+    </w:p>
+    <w:p>
+      <w:pPr>
+        <w:pStyle w:val="NormalWeb"/>
+        <w:numPr>
+          <w:ilvl w:val="0"/>
+          <w:numId w:val="20"/>
+        </w:numPr>
+      </w:pPr>
+      <w:r>
+        <w:t xml:space="preserve">Its working fine now, can we replace the Hansberger Icon with Recipe Icon, </w:t>
+      </w:r>
+      <w:proofErr w:type="spellStart"/>
+      <w:r>
+        <w:t>and than</w:t>
+      </w:r>
+      <w:proofErr w:type="spellEnd"/>
+      <w:r>
+        <w:t xml:space="preserve"> swap the help and this icon position.</w:t>
+      </w:r>
+    </w:p>
+    <w:p>
+      <w:pPr>
+        <w:pStyle w:val="NormalWeb"/>
+        <w:numPr>
+          <w:ilvl w:val="0"/>
+          <w:numId w:val="20"/>
+        </w:numPr>
+      </w:pPr>
+      <w:r>
+        <w:t>Also add this functionality details in help file.</w:t>
+      </w:r>
+    </w:p>
+    <w:p>
+      <w:pPr>
+        <w:pStyle w:val="NormalWeb"/>
+      </w:pPr>
+      <w:r>
+        <w:lastRenderedPageBreak/>
+        <w:t xml:space="preserve">You are </w:t>
+      </w:r>
+      <w:proofErr w:type="gramStart"/>
+      <w:r>
+        <w:t>a</w:t>
+      </w:r>
+      <w:proofErr w:type="gramEnd"/>
+      <w:r>
+        <w:t xml:space="preserve"> expert grocery person living in </w:t>
+      </w:r>
+      <w:proofErr w:type="spellStart"/>
+      <w:r>
+        <w:t>india</w:t>
+      </w:r>
+      <w:proofErr w:type="spellEnd"/>
+      <w:r>
+        <w:t xml:space="preserve">, </w:t>
+      </w:r>
+      <w:proofErr w:type="gramStart"/>
+      <w:r>
+        <w:t>You</w:t>
+      </w:r>
+      <w:proofErr w:type="gramEnd"/>
+      <w:r>
+        <w:t xml:space="preserve"> are tasked with </w:t>
+      </w:r>
+      <w:r>
+        <w:t xml:space="preserve">creating a comprehensive </w:t>
+      </w:r>
+      <w:proofErr w:type="spellStart"/>
+      <w:r>
+        <w:t>growser</w:t>
+      </w:r>
+      <w:proofErr w:type="spellEnd"/>
+      <w:r>
+        <w:t xml:space="preserve"> list in below csv format.</w:t>
+      </w:r>
+    </w:p>
+    <w:p>
+      <w:pPr>
+        <w:pStyle w:val="NormalWeb"/>
+      </w:pPr>
+      <w:r>
+        <w:t xml:space="preserve">Plan for </w:t>
+      </w:r>
+      <w:proofErr w:type="gramStart"/>
+      <w:r>
+        <w:t>a</w:t>
+      </w:r>
+      <w:proofErr w:type="gramEnd"/>
+      <w:r>
+        <w:t xml:space="preserve"> Indian family of 4 (2A+2C), Should cater for both South and North Indian family.</w:t>
+      </w:r>
+    </w:p>
+    <w:p>
+      <w:pPr>
+        <w:pStyle w:val="NormalWeb"/>
+      </w:pPr>
+      <w:r>
+        <w:t>Example given below along with csv headers</w:t>
+      </w:r>
+      <w:r>
+        <w:t>, Needed should be Y if its absolute staple and Price should be latest. Remember the price should match quantity say rice 25 kg would be approx. Rs 1600 and so on.</w:t>
+      </w:r>
+    </w:p>
+    <w:p>
+      <w:pPr>
+        <w:pStyle w:val="NormalWeb"/>
+      </w:pPr>
+      <w:proofErr w:type="spellStart"/>
+      <w:r>
+        <w:t>Sl</w:t>
+      </w:r>
+      <w:proofErr w:type="spellEnd"/>
+      <w:r>
+        <w:t xml:space="preserve"> </w:t>
+      </w:r>
+      <w:proofErr w:type="spellStart"/>
+      <w:proofErr w:type="gramStart"/>
+      <w:r>
+        <w:t>No,Item</w:t>
+      </w:r>
+      <w:proofErr w:type="gramEnd"/>
+      <w:r>
+        <w:t>,Qty</w:t>
+      </w:r>
+      <w:proofErr w:type="spellEnd"/>
+      <w:r>
+        <w:t xml:space="preserve"> </w:t>
+      </w:r>
+      <w:proofErr w:type="spellStart"/>
+      <w:proofErr w:type="gramStart"/>
+      <w:r>
+        <w:t>Value,Qty</w:t>
+      </w:r>
+      <w:proofErr w:type="spellEnd"/>
+      <w:proofErr w:type="gramEnd"/>
+      <w:r>
+        <w:t xml:space="preserve"> </w:t>
+      </w:r>
+      <w:proofErr w:type="spellStart"/>
+      <w:proofErr w:type="gramStart"/>
+      <w:r>
+        <w:t>Unit,Needed</w:t>
+      </w:r>
+      <w:proofErr w:type="gramEnd"/>
+      <w:r>
+        <w:t>,Price</w:t>
+      </w:r>
+      <w:proofErr w:type="spellEnd"/>
+    </w:p>
+    <w:p>
+      <w:pPr>
+        <w:pStyle w:val="NormalWeb"/>
+      </w:pPr>
+      <w:proofErr w:type="gramStart"/>
+      <w:r>
+        <w:t>1,Apples</w:t>
+      </w:r>
+      <w:proofErr w:type="gramEnd"/>
+      <w:r>
+        <w:t>,</w:t>
+      </w:r>
+      <w:proofErr w:type="gramStart"/>
+      <w:r>
+        <w:t>2,kg</w:t>
+      </w:r>
+      <w:proofErr w:type="gramEnd"/>
+      <w:r>
+        <w:t>,Y,150.00</w:t>
+      </w:r>
+    </w:p>
+    <w:p>
+      <w:pPr>
+        <w:pStyle w:val="NormalWeb"/>
+      </w:pPr>
+    </w:p>
+    <w:p>
+      <w:pPr>
+        <w:pStyle w:val="NormalWeb"/>
+        <w:numPr>
+          <w:ilvl w:val="0"/>
+          <w:numId w:val="21"/>
+        </w:numPr>
+      </w:pPr>
+      <w:r>
+        <w:t>Add bars, sachets, rolls</w:t>
+      </w:r>
+      <w:r>
+        <w:t>, pack, set</w:t>
+      </w:r>
+      <w:r>
+        <w:t xml:space="preserve"> under Solids UOM in Add item form</w:t>
+      </w:r>
+    </w:p>
+    <w:p>
+      <w:pPr>
+        <w:pStyle w:val="NormalWeb"/>
+        <w:numPr>
+          <w:ilvl w:val="0"/>
+          <w:numId w:val="21"/>
+        </w:numPr>
+      </w:pPr>
+      <w:r>
+        <w:t xml:space="preserve">Add </w:t>
+      </w:r>
+      <w:r>
+        <w:t>refills</w:t>
+      </w:r>
+      <w:r>
+        <w:t xml:space="preserve"> under </w:t>
+      </w:r>
+      <w:r>
+        <w:t>Liquids</w:t>
+      </w:r>
+      <w:r>
+        <w:t xml:space="preserve"> UOM in Add item form</w:t>
+      </w:r>
+    </w:p>
+    <w:p>
+      <w:pPr>
+        <w:pStyle w:val="NormalWeb"/>
+        <w:rPr>
+          <w:rFonts w:asciiTheme="minorHAnsi" w:eastAsiaTheme="minorHAnsi" w:hAnsiTheme="minorHAnsi" w:cstheme="minorBidi"/>
+          <w:sz w:val="22"/>
+          <w:szCs w:val="22"/>
+          <w:lang w:val="en-US" w:eastAsia="en-US"/>
+        </w:rPr>
+      </w:pPr>
     </w:p>
     <w:sectPr>
       <w:pgSz w:w="11906" w:h="16838"/>
@@ -2201,6 +3797,304 @@
     </w:lvl>
   </w:abstractNum>
   <w:abstractNum w:abstractNumId="2" w15:restartNumberingAfterBreak="0">
+    <w:nsid w:val="09857091"/>
+    <w:multiLevelType w:val="multilevel"/>
+    <w:tmpl w:val="78FE0E86"/>
+    <w:lvl w:ilvl="0">
+      <w:start w:val="1"/>
+      <w:numFmt w:val="bullet"/>
+      <w:lvlText w:val=""/>
+      <w:lvlJc w:val="left"/>
+      <w:pPr>
+        <w:tabs>
+          <w:tab w:val="num" w:pos="720"/>
+        </w:tabs>
+        <w:ind w:left="720" w:hanging="360"/>
+      </w:pPr>
+      <w:rPr>
+        <w:rFonts w:ascii="Symbol" w:hAnsi="Symbol" w:hint="default"/>
+        <w:sz w:val="20"/>
+      </w:rPr>
+    </w:lvl>
+    <w:lvl w:ilvl="1">
+      <w:start w:val="1"/>
+      <w:numFmt w:val="bullet"/>
+      <w:lvlText w:val="o"/>
+      <w:lvlJc w:val="left"/>
+      <w:pPr>
+        <w:tabs>
+          <w:tab w:val="num" w:pos="1440"/>
+        </w:tabs>
+        <w:ind w:left="1440" w:hanging="360"/>
+      </w:pPr>
+      <w:rPr>
+        <w:rFonts w:ascii="Courier New" w:hAnsi="Courier New" w:hint="default"/>
+        <w:sz w:val="20"/>
+      </w:rPr>
+    </w:lvl>
+    <w:lvl w:ilvl="2" w:tentative="1">
+      <w:start w:val="1"/>
+      <w:numFmt w:val="bullet"/>
+      <w:lvlText w:val=""/>
+      <w:lvlJc w:val="left"/>
+      <w:pPr>
+        <w:tabs>
+          <w:tab w:val="num" w:pos="2160"/>
+        </w:tabs>
+        <w:ind w:left="2160" w:hanging="360"/>
+      </w:pPr>
+      <w:rPr>
+        <w:rFonts w:ascii="Wingdings" w:hAnsi="Wingdings" w:hint="default"/>
+        <w:sz w:val="20"/>
+      </w:rPr>
+    </w:lvl>
+    <w:lvl w:ilvl="3" w:tentative="1">
+      <w:start w:val="1"/>
+      <w:numFmt w:val="bullet"/>
+      <w:lvlText w:val=""/>
+      <w:lvlJc w:val="left"/>
+      <w:pPr>
+        <w:tabs>
+          <w:tab w:val="num" w:pos="2880"/>
+        </w:tabs>
+        <w:ind w:left="2880" w:hanging="360"/>
+      </w:pPr>
+      <w:rPr>
+        <w:rFonts w:ascii="Wingdings" w:hAnsi="Wingdings" w:hint="default"/>
+        <w:sz w:val="20"/>
+      </w:rPr>
+    </w:lvl>
+    <w:lvl w:ilvl="4" w:tentative="1">
+      <w:start w:val="1"/>
+      <w:numFmt w:val="bullet"/>
+      <w:lvlText w:val=""/>
+      <w:lvlJc w:val="left"/>
+      <w:pPr>
+        <w:tabs>
+          <w:tab w:val="num" w:pos="3600"/>
+        </w:tabs>
+        <w:ind w:left="3600" w:hanging="360"/>
+      </w:pPr>
+      <w:rPr>
+        <w:rFonts w:ascii="Wingdings" w:hAnsi="Wingdings" w:hint="default"/>
+        <w:sz w:val="20"/>
+      </w:rPr>
+    </w:lvl>
+    <w:lvl w:ilvl="5" w:tentative="1">
+      <w:start w:val="1"/>
+      <w:numFmt w:val="bullet"/>
+      <w:lvlText w:val=""/>
+      <w:lvlJc w:val="left"/>
+      <w:pPr>
+        <w:tabs>
+          <w:tab w:val="num" w:pos="4320"/>
+        </w:tabs>
+        <w:ind w:left="4320" w:hanging="360"/>
+      </w:pPr>
+      <w:rPr>
+        <w:rFonts w:ascii="Wingdings" w:hAnsi="Wingdings" w:hint="default"/>
+        <w:sz w:val="20"/>
+      </w:rPr>
+    </w:lvl>
+    <w:lvl w:ilvl="6" w:tentative="1">
+      <w:start w:val="1"/>
+      <w:numFmt w:val="bullet"/>
+      <w:lvlText w:val=""/>
+      <w:lvlJc w:val="left"/>
+      <w:pPr>
+        <w:tabs>
+          <w:tab w:val="num" w:pos="5040"/>
+        </w:tabs>
+        <w:ind w:left="5040" w:hanging="360"/>
+      </w:pPr>
+      <w:rPr>
+        <w:rFonts w:ascii="Wingdings" w:hAnsi="Wingdings" w:hint="default"/>
+        <w:sz w:val="20"/>
+      </w:rPr>
+    </w:lvl>
+    <w:lvl w:ilvl="7" w:tentative="1">
+      <w:start w:val="1"/>
+      <w:numFmt w:val="bullet"/>
+      <w:lvlText w:val=""/>
+      <w:lvlJc w:val="left"/>
+      <w:pPr>
+        <w:tabs>
+          <w:tab w:val="num" w:pos="5760"/>
+        </w:tabs>
+        <w:ind w:left="5760" w:hanging="360"/>
+      </w:pPr>
+      <w:rPr>
+        <w:rFonts w:ascii="Wingdings" w:hAnsi="Wingdings" w:hint="default"/>
+        <w:sz w:val="20"/>
+      </w:rPr>
+    </w:lvl>
+    <w:lvl w:ilvl="8" w:tentative="1">
+      <w:start w:val="1"/>
+      <w:numFmt w:val="bullet"/>
+      <w:lvlText w:val=""/>
+      <w:lvlJc w:val="left"/>
+      <w:pPr>
+        <w:tabs>
+          <w:tab w:val="num" w:pos="6480"/>
+        </w:tabs>
+        <w:ind w:left="6480" w:hanging="360"/>
+      </w:pPr>
+      <w:rPr>
+        <w:rFonts w:ascii="Wingdings" w:hAnsi="Wingdings" w:hint="default"/>
+        <w:sz w:val="20"/>
+      </w:rPr>
+    </w:lvl>
+  </w:abstractNum>
+  <w:abstractNum w:abstractNumId="3" w15:restartNumberingAfterBreak="0">
+    <w:nsid w:val="17A140C3"/>
+    <w:multiLevelType w:val="multilevel"/>
+    <w:tmpl w:val="78FE0E86"/>
+    <w:lvl w:ilvl="0">
+      <w:start w:val="1"/>
+      <w:numFmt w:val="bullet"/>
+      <w:lvlText w:val=""/>
+      <w:lvlJc w:val="left"/>
+      <w:pPr>
+        <w:tabs>
+          <w:tab w:val="num" w:pos="720"/>
+        </w:tabs>
+        <w:ind w:left="720" w:hanging="360"/>
+      </w:pPr>
+      <w:rPr>
+        <w:rFonts w:ascii="Symbol" w:hAnsi="Symbol" w:hint="default"/>
+        <w:sz w:val="20"/>
+      </w:rPr>
+    </w:lvl>
+    <w:lvl w:ilvl="1">
+      <w:start w:val="1"/>
+      <w:numFmt w:val="bullet"/>
+      <w:lvlText w:val="o"/>
+      <w:lvlJc w:val="left"/>
+      <w:pPr>
+        <w:tabs>
+          <w:tab w:val="num" w:pos="1440"/>
+        </w:tabs>
+        <w:ind w:left="1440" w:hanging="360"/>
+      </w:pPr>
+      <w:rPr>
+        <w:rFonts w:ascii="Courier New" w:hAnsi="Courier New" w:hint="default"/>
+        <w:sz w:val="20"/>
+      </w:rPr>
+    </w:lvl>
+    <w:lvl w:ilvl="2" w:tentative="1">
+      <w:start w:val="1"/>
+      <w:numFmt w:val="bullet"/>
+      <w:lvlText w:val=""/>
+      <w:lvlJc w:val="left"/>
+      <w:pPr>
+        <w:tabs>
+          <w:tab w:val="num" w:pos="2160"/>
+        </w:tabs>
+        <w:ind w:left="2160" w:hanging="360"/>
+      </w:pPr>
+      <w:rPr>
+        <w:rFonts w:ascii="Wingdings" w:hAnsi="Wingdings" w:hint="default"/>
+        <w:sz w:val="20"/>
+      </w:rPr>
+    </w:lvl>
+    <w:lvl w:ilvl="3" w:tentative="1">
+      <w:start w:val="1"/>
+      <w:numFmt w:val="bullet"/>
+      <w:lvlText w:val=""/>
+      <w:lvlJc w:val="left"/>
+      <w:pPr>
+        <w:tabs>
+          <w:tab w:val="num" w:pos="2880"/>
+        </w:tabs>
+        <w:ind w:left="2880" w:hanging="360"/>
+      </w:pPr>
+      <w:rPr>
+        <w:rFonts w:ascii="Wingdings" w:hAnsi="Wingdings" w:hint="default"/>
+        <w:sz w:val="20"/>
+      </w:rPr>
+    </w:lvl>
+    <w:lvl w:ilvl="4" w:tentative="1">
+      <w:start w:val="1"/>
+      <w:numFmt w:val="bullet"/>
+      <w:lvlText w:val=""/>
+      <w:lvlJc w:val="left"/>
+      <w:pPr>
+        <w:tabs>
+          <w:tab w:val="num" w:pos="3600"/>
+        </w:tabs>
+        <w:ind w:left="3600" w:hanging="360"/>
+      </w:pPr>
+      <w:rPr>
+        <w:rFonts w:ascii="Wingdings" w:hAnsi="Wingdings" w:hint="default"/>
+        <w:sz w:val="20"/>
+      </w:rPr>
+    </w:lvl>
+    <w:lvl w:ilvl="5" w:tentative="1">
+      <w:start w:val="1"/>
+      <w:numFmt w:val="bullet"/>
+      <w:lvlText w:val=""/>
+      <w:lvlJc w:val="left"/>
+      <w:pPr>
+        <w:tabs>
+          <w:tab w:val="num" w:pos="4320"/>
+        </w:tabs>
+        <w:ind w:left="4320" w:hanging="360"/>
+      </w:pPr>
+      <w:rPr>
+        <w:rFonts w:ascii="Wingdings" w:hAnsi="Wingdings" w:hint="default"/>
+        <w:sz w:val="20"/>
+      </w:rPr>
+    </w:lvl>
+    <w:lvl w:ilvl="6" w:tentative="1">
+      <w:start w:val="1"/>
+      <w:numFmt w:val="bullet"/>
+      <w:lvlText w:val=""/>
+      <w:lvlJc w:val="left"/>
+      <w:pPr>
+        <w:tabs>
+          <w:tab w:val="num" w:pos="5040"/>
+        </w:tabs>
+        <w:ind w:left="5040" w:hanging="360"/>
+      </w:pPr>
+      <w:rPr>
+        <w:rFonts w:ascii="Wingdings" w:hAnsi="Wingdings" w:hint="default"/>
+        <w:sz w:val="20"/>
+      </w:rPr>
+    </w:lvl>
+    <w:lvl w:ilvl="7" w:tentative="1">
+      <w:start w:val="1"/>
+      <w:numFmt w:val="bullet"/>
+      <w:lvlText w:val=""/>
+      <w:lvlJc w:val="left"/>
+      <w:pPr>
+        <w:tabs>
+          <w:tab w:val="num" w:pos="5760"/>
+        </w:tabs>
+        <w:ind w:left="5760" w:hanging="360"/>
+      </w:pPr>
+      <w:rPr>
+        <w:rFonts w:ascii="Wingdings" w:hAnsi="Wingdings" w:hint="default"/>
+        <w:sz w:val="20"/>
+      </w:rPr>
+    </w:lvl>
+    <w:lvl w:ilvl="8" w:tentative="1">
+      <w:start w:val="1"/>
+      <w:numFmt w:val="bullet"/>
+      <w:lvlText w:val=""/>
+      <w:lvlJc w:val="left"/>
+      <w:pPr>
+        <w:tabs>
+          <w:tab w:val="num" w:pos="6480"/>
+        </w:tabs>
+        <w:ind w:left="6480" w:hanging="360"/>
+      </w:pPr>
+      <w:rPr>
+        <w:rFonts w:ascii="Wingdings" w:hAnsi="Wingdings" w:hint="default"/>
+        <w:sz w:val="20"/>
+      </w:rPr>
+    </w:lvl>
+  </w:abstractNum>
+  <w:abstractNum w:abstractNumId="4" w15:restartNumberingAfterBreak="0">
     <w:nsid w:val="25892083"/>
     <w:multiLevelType w:val="hybridMultilevel"/>
     <w:tmpl w:val="AB1252D6"/>
@@ -2313,10 +4207,10 @@
       </w:rPr>
     </w:lvl>
   </w:abstractNum>
-  <w:abstractNum w:abstractNumId="3" w15:restartNumberingAfterBreak="0">
+  <w:abstractNum w:abstractNumId="5" w15:restartNumberingAfterBreak="0">
     <w:nsid w:val="278E249B"/>
     <w:multiLevelType w:val="hybridMultilevel"/>
-    <w:tmpl w:val="24566112"/>
+    <w:tmpl w:val="6D7A4D4A"/>
     <w:lvl w:ilvl="0" w:tplc="40090001">
       <w:start w:val="1"/>
       <w:numFmt w:val="bullet"/>
@@ -2426,7 +4320,156 @@
       </w:rPr>
     </w:lvl>
   </w:abstractNum>
-  <w:abstractNum w:abstractNumId="4" w15:restartNumberingAfterBreak="0">
+  <w:abstractNum w:abstractNumId="6" w15:restartNumberingAfterBreak="0">
+    <w:nsid w:val="33C661B4"/>
+    <w:multiLevelType w:val="multilevel"/>
+    <w:tmpl w:val="78FE0E86"/>
+    <w:lvl w:ilvl="0">
+      <w:start w:val="1"/>
+      <w:numFmt w:val="bullet"/>
+      <w:lvlText w:val=""/>
+      <w:lvlJc w:val="left"/>
+      <w:pPr>
+        <w:tabs>
+          <w:tab w:val="num" w:pos="720"/>
+        </w:tabs>
+        <w:ind w:left="720" w:hanging="360"/>
+      </w:pPr>
+      <w:rPr>
+        <w:rFonts w:ascii="Symbol" w:hAnsi="Symbol" w:hint="default"/>
+        <w:sz w:val="20"/>
+      </w:rPr>
+    </w:lvl>
+    <w:lvl w:ilvl="1">
+      <w:start w:val="1"/>
+      <w:numFmt w:val="bullet"/>
+      <w:lvlText w:val="o"/>
+      <w:lvlJc w:val="left"/>
+      <w:pPr>
+        <w:tabs>
+          <w:tab w:val="num" w:pos="1440"/>
+        </w:tabs>
+        <w:ind w:left="1440" w:hanging="360"/>
+      </w:pPr>
+      <w:rPr>
+        <w:rFonts w:ascii="Courier New" w:hAnsi="Courier New" w:hint="default"/>
+        <w:sz w:val="20"/>
+      </w:rPr>
+    </w:lvl>
+    <w:lvl w:ilvl="2" w:tentative="1">
+      <w:start w:val="1"/>
+      <w:numFmt w:val="bullet"/>
+      <w:lvlText w:val=""/>
+      <w:lvlJc w:val="left"/>
+      <w:pPr>
+        <w:tabs>
+          <w:tab w:val="num" w:pos="2160"/>
+        </w:tabs>
+        <w:ind w:left="2160" w:hanging="360"/>
+      </w:pPr>
+      <w:rPr>
+        <w:rFonts w:ascii="Wingdings" w:hAnsi="Wingdings" w:hint="default"/>
+        <w:sz w:val="20"/>
+      </w:rPr>
+    </w:lvl>
+    <w:lvl w:ilvl="3" w:tentative="1">
+      <w:start w:val="1"/>
+      <w:numFmt w:val="bullet"/>
+      <w:lvlText w:val=""/>
+      <w:lvlJc w:val="left"/>
+      <w:pPr>
+        <w:tabs>
+          <w:tab w:val="num" w:pos="2880"/>
+        </w:tabs>
+        <w:ind w:left="2880" w:hanging="360"/>
+      </w:pPr>
+      <w:rPr>
+        <w:rFonts w:ascii="Wingdings" w:hAnsi="Wingdings" w:hint="default"/>
+        <w:sz w:val="20"/>
+      </w:rPr>
+    </w:lvl>
+    <w:lvl w:ilvl="4" w:tentative="1">
+      <w:start w:val="1"/>
+      <w:numFmt w:val="bullet"/>
+      <w:lvlText w:val=""/>
+      <w:lvlJc w:val="left"/>
+      <w:pPr>
+        <w:tabs>
+          <w:tab w:val="num" w:pos="3600"/>
+        </w:tabs>
+        <w:ind w:left="3600" w:hanging="360"/>
+      </w:pPr>
+      <w:rPr>
+        <w:rFonts w:ascii="Wingdings" w:hAnsi="Wingdings" w:hint="default"/>
+        <w:sz w:val="20"/>
+      </w:rPr>
+    </w:lvl>
+    <w:lvl w:ilvl="5" w:tentative="1">
+      <w:start w:val="1"/>
+      <w:numFmt w:val="bullet"/>
+      <w:lvlText w:val=""/>
+      <w:lvlJc w:val="left"/>
+      <w:pPr>
+        <w:tabs>
+          <w:tab w:val="num" w:pos="4320"/>
+        </w:tabs>
+        <w:ind w:left="4320" w:hanging="360"/>
+      </w:pPr>
+      <w:rPr>
+        <w:rFonts w:ascii="Wingdings" w:hAnsi="Wingdings" w:hint="default"/>
+        <w:sz w:val="20"/>
+      </w:rPr>
+    </w:lvl>
+    <w:lvl w:ilvl="6" w:tentative="1">
+      <w:start w:val="1"/>
+      <w:numFmt w:val="bullet"/>
+      <w:lvlText w:val=""/>
+      <w:lvlJc w:val="left"/>
+      <w:pPr>
+        <w:tabs>
+          <w:tab w:val="num" w:pos="5040"/>
+        </w:tabs>
+        <w:ind w:left="5040" w:hanging="360"/>
+      </w:pPr>
+      <w:rPr>
+        <w:rFonts w:ascii="Wingdings" w:hAnsi="Wingdings" w:hint="default"/>
+        <w:sz w:val="20"/>
+      </w:rPr>
+    </w:lvl>
+    <w:lvl w:ilvl="7" w:tentative="1">
+      <w:start w:val="1"/>
+      <w:numFmt w:val="bullet"/>
+      <w:lvlText w:val=""/>
+      <w:lvlJc w:val="left"/>
+      <w:pPr>
+        <w:tabs>
+          <w:tab w:val="num" w:pos="5760"/>
+        </w:tabs>
+        <w:ind w:left="5760" w:hanging="360"/>
+      </w:pPr>
+      <w:rPr>
+        <w:rFonts w:ascii="Wingdings" w:hAnsi="Wingdings" w:hint="default"/>
+        <w:sz w:val="20"/>
+      </w:rPr>
+    </w:lvl>
+    <w:lvl w:ilvl="8" w:tentative="1">
+      <w:start w:val="1"/>
+      <w:numFmt w:val="bullet"/>
+      <w:lvlText w:val=""/>
+      <w:lvlJc w:val="left"/>
+      <w:pPr>
+        <w:tabs>
+          <w:tab w:val="num" w:pos="6480"/>
+        </w:tabs>
+        <w:ind w:left="6480" w:hanging="360"/>
+      </w:pPr>
+      <w:rPr>
+        <w:rFonts w:ascii="Wingdings" w:hAnsi="Wingdings" w:hint="default"/>
+        <w:sz w:val="20"/>
+      </w:rPr>
+    </w:lvl>
+  </w:abstractNum>
+  <w:abstractNum w:abstractNumId="7" w15:restartNumberingAfterBreak="0">
     <w:nsid w:val="3BAF579D"/>
     <w:multiLevelType w:val="hybridMultilevel"/>
     <w:tmpl w:val="98740AA6"/>
@@ -2539,7 +4582,7 @@
       </w:rPr>
     </w:lvl>
   </w:abstractNum>
-  <w:abstractNum w:abstractNumId="5" w15:restartNumberingAfterBreak="0">
+  <w:abstractNum w:abstractNumId="8" w15:restartNumberingAfterBreak="0">
     <w:nsid w:val="49213E1E"/>
     <w:multiLevelType w:val="multilevel"/>
     <w:tmpl w:val="9F5655EA"/>
@@ -2652,7 +4695,7 @@
       </w:pPr>
     </w:lvl>
   </w:abstractNum>
-  <w:abstractNum w:abstractNumId="6" w15:restartNumberingAfterBreak="0">
+  <w:abstractNum w:abstractNumId="9" w15:restartNumberingAfterBreak="0">
     <w:nsid w:val="525F43CA"/>
     <w:multiLevelType w:val="hybridMultilevel"/>
     <w:tmpl w:val="E0467E38"/>
@@ -2765,7 +4808,120 @@
       </w:rPr>
     </w:lvl>
   </w:abstractNum>
-  <w:abstractNum w:abstractNumId="7" w15:restartNumberingAfterBreak="0">
+  <w:abstractNum w:abstractNumId="10" w15:restartNumberingAfterBreak="0">
+    <w:nsid w:val="54ED42E5"/>
+    <w:multiLevelType w:val="multilevel"/>
+    <w:tmpl w:val="0FA467E2"/>
+    <w:lvl w:ilvl="0">
+      <w:start w:val="1"/>
+      <w:numFmt w:val="decimal"/>
+      <w:lvlText w:val="%1."/>
+      <w:lvlJc w:val="left"/>
+      <w:pPr>
+        <w:tabs>
+          <w:tab w:val="num" w:pos="720"/>
+        </w:tabs>
+        <w:ind w:left="720" w:hanging="360"/>
+      </w:pPr>
+    </w:lvl>
+    <w:lvl w:ilvl="1" w:tentative="1">
+      <w:start w:val="1"/>
+      <w:numFmt w:val="decimal"/>
+      <w:lvlText w:val="%2."/>
+      <w:lvlJc w:val="left"/>
+      <w:pPr>
+        <w:tabs>
+          <w:tab w:val="num" w:pos="1440"/>
+        </w:tabs>
+        <w:ind w:left="1440" w:hanging="360"/>
+      </w:pPr>
+    </w:lvl>
+    <w:lvl w:ilvl="2" w:tentative="1">
+      <w:start w:val="1"/>
+      <w:numFmt w:val="decimal"/>
+      <w:lvlText w:val="%3."/>
+      <w:lvlJc w:val="left"/>
+      <w:pPr>
+        <w:tabs>
+          <w:tab w:val="num" w:pos="2160"/>
+        </w:tabs>
+        <w:ind w:left="2160" w:hanging="360"/>
+      </w:pPr>
+    </w:lvl>
+    <w:lvl w:ilvl="3" w:tentative="1">
+      <w:start w:val="1"/>
+      <w:numFmt w:val="decimal"/>
+      <w:lvlText w:val="%4."/>
+      <w:lvlJc w:val="left"/>
+      <w:pPr>
+        <w:tabs>
+          <w:tab w:val="num" w:pos="2880"/>
+        </w:tabs>
+        <w:ind w:left="2880" w:hanging="360"/>
+      </w:pPr>
+    </w:lvl>
+    <w:lvl w:ilvl="4" w:tentative="1">
+      <w:start w:val="1"/>
+      <w:numFmt w:val="decimal"/>
+      <w:lvlText w:val="%5."/>
+      <w:lvlJc w:val="left"/>
+      <w:pPr>
+        <w:tabs>
+          <w:tab w:val="num" w:pos="3600"/>
+        </w:tabs>
+        <w:ind w:left="3600" w:hanging="360"/>
+      </w:pPr>
+    </w:lvl>
+    <w:lvl w:ilvl="5" w:tentative="1">
+      <w:start w:val="1"/>
+      <w:numFmt w:val="decimal"/>
+      <w:lvlText w:val="%6."/>
+      <w:lvlJc w:val="left"/>
+      <w:pPr>
+        <w:tabs>
+          <w:tab w:val="num" w:pos="4320"/>
+        </w:tabs>
+        <w:ind w:left="4320" w:hanging="360"/>
+      </w:pPr>
+    </w:lvl>
+    <w:lvl w:ilvl="6" w:tentative="1">
+      <w:start w:val="1"/>
+      <w:numFmt w:val="decimal"/>
+      <w:lvlText w:val="%7."/>
+      <w:lvlJc w:val="left"/>
+      <w:pPr>
+        <w:tabs>
+          <w:tab w:val="num" w:pos="5040"/>
+        </w:tabs>
+        <w:ind w:left="5040" w:hanging="360"/>
+      </w:pPr>
+    </w:lvl>
+    <w:lvl w:ilvl="7" w:tentative="1">
+      <w:start w:val="1"/>
+      <w:numFmt w:val="decimal"/>
+      <w:lvlText w:val="%8."/>
+      <w:lvlJc w:val="left"/>
+      <w:pPr>
+        <w:tabs>
+          <w:tab w:val="num" w:pos="5760"/>
+        </w:tabs>
+        <w:ind w:left="5760" w:hanging="360"/>
+      </w:pPr>
+    </w:lvl>
+    <w:lvl w:ilvl="8" w:tentative="1">
+      <w:start w:val="1"/>
+      <w:numFmt w:val="decimal"/>
+      <w:lvlText w:val="%9."/>
+      <w:lvlJc w:val="left"/>
+      <w:pPr>
+        <w:tabs>
+          <w:tab w:val="num" w:pos="6480"/>
+        </w:tabs>
+        <w:ind w:left="6480" w:hanging="360"/>
+      </w:pPr>
+    </w:lvl>
+  </w:abstractNum>
+  <w:abstractNum w:abstractNumId="11" w15:restartNumberingAfterBreak="0">
     <w:nsid w:val="59CD512C"/>
     <w:multiLevelType w:val="hybridMultilevel"/>
     <w:tmpl w:val="AB021E7C"/>
@@ -2851,7 +5007,7 @@
       </w:pPr>
     </w:lvl>
   </w:abstractNum>
-  <w:abstractNum w:abstractNumId="8" w15:restartNumberingAfterBreak="0">
+  <w:abstractNum w:abstractNumId="12" w15:restartNumberingAfterBreak="0">
     <w:nsid w:val="5B0B08A0"/>
     <w:multiLevelType w:val="hybridMultilevel"/>
     <w:tmpl w:val="A99AE216"/>
@@ -2940,7 +5096,7 @@
       </w:pPr>
     </w:lvl>
   </w:abstractNum>
-  <w:abstractNum w:abstractNumId="9" w15:restartNumberingAfterBreak="0">
+  <w:abstractNum w:abstractNumId="13" w15:restartNumberingAfterBreak="0">
     <w:nsid w:val="5CAD24A0"/>
     <w:multiLevelType w:val="multilevel"/>
     <w:tmpl w:val="9CA6358C"/>
@@ -3089,7 +5245,7 @@
       </w:rPr>
     </w:lvl>
   </w:abstractNum>
-  <w:abstractNum w:abstractNumId="10" w15:restartNumberingAfterBreak="0">
+  <w:abstractNum w:abstractNumId="14" w15:restartNumberingAfterBreak="0">
     <w:nsid w:val="5CD75C00"/>
     <w:multiLevelType w:val="hybridMultilevel"/>
     <w:tmpl w:val="739EE090"/>
@@ -3175,7 +5331,7 @@
       </w:pPr>
     </w:lvl>
   </w:abstractNum>
-  <w:abstractNum w:abstractNumId="11" w15:restartNumberingAfterBreak="0">
+  <w:abstractNum w:abstractNumId="15" w15:restartNumberingAfterBreak="0">
     <w:nsid w:val="5CE17BE7"/>
     <w:multiLevelType w:val="multilevel"/>
     <w:tmpl w:val="56906946"/>
@@ -3288,7 +5444,7 @@
       </w:pPr>
     </w:lvl>
   </w:abstractNum>
-  <w:abstractNum w:abstractNumId="12" w15:restartNumberingAfterBreak="0">
+  <w:abstractNum w:abstractNumId="16" w15:restartNumberingAfterBreak="0">
     <w:nsid w:val="61D21393"/>
     <w:multiLevelType w:val="hybridMultilevel"/>
     <w:tmpl w:val="58C0471C"/>
@@ -3374,7 +5530,7 @@
       </w:pPr>
     </w:lvl>
   </w:abstractNum>
-  <w:abstractNum w:abstractNumId="13" w15:restartNumberingAfterBreak="0">
+  <w:abstractNum w:abstractNumId="17" w15:restartNumberingAfterBreak="0">
     <w:nsid w:val="61D735C1"/>
     <w:multiLevelType w:val="hybridMultilevel"/>
     <w:tmpl w:val="166CAF8C"/>
@@ -3487,7 +5643,7 @@
       </w:rPr>
     </w:lvl>
   </w:abstractNum>
-  <w:abstractNum w:abstractNumId="14" w15:restartNumberingAfterBreak="0">
+  <w:abstractNum w:abstractNumId="18" w15:restartNumberingAfterBreak="0">
     <w:nsid w:val="775F5388"/>
     <w:multiLevelType w:val="multilevel"/>
     <w:tmpl w:val="AF7A8EA0"/>
@@ -3636,7 +5792,7 @@
       </w:rPr>
     </w:lvl>
   </w:abstractNum>
-  <w:abstractNum w:abstractNumId="15" w15:restartNumberingAfterBreak="0">
+  <w:abstractNum w:abstractNumId="19" w15:restartNumberingAfterBreak="0">
     <w:nsid w:val="7B7A4E30"/>
     <w:multiLevelType w:val="hybridMultilevel"/>
     <w:tmpl w:val="8F621402"/>
@@ -3722,53 +5878,217 @@
       </w:pPr>
     </w:lvl>
   </w:abstractNum>
+  <w:abstractNum w:abstractNumId="20" w15:restartNumberingAfterBreak="0">
+    <w:nsid w:val="7F303583"/>
+    <w:multiLevelType w:val="multilevel"/>
+    <w:tmpl w:val="78FE0E86"/>
+    <w:lvl w:ilvl="0">
+      <w:start w:val="1"/>
+      <w:numFmt w:val="bullet"/>
+      <w:lvlText w:val=""/>
+      <w:lvlJc w:val="left"/>
+      <w:pPr>
+        <w:tabs>
+          <w:tab w:val="num" w:pos="720"/>
+        </w:tabs>
+        <w:ind w:left="720" w:hanging="360"/>
+      </w:pPr>
+      <w:rPr>
+        <w:rFonts w:ascii="Symbol" w:hAnsi="Symbol" w:hint="default"/>
+        <w:sz w:val="20"/>
+      </w:rPr>
+    </w:lvl>
+    <w:lvl w:ilvl="1" w:tentative="1">
+      <w:start w:val="1"/>
+      <w:numFmt w:val="bullet"/>
+      <w:lvlText w:val="o"/>
+      <w:lvlJc w:val="left"/>
+      <w:pPr>
+        <w:tabs>
+          <w:tab w:val="num" w:pos="1440"/>
+        </w:tabs>
+        <w:ind w:left="1440" w:hanging="360"/>
+      </w:pPr>
+      <w:rPr>
+        <w:rFonts w:ascii="Courier New" w:hAnsi="Courier New" w:hint="default"/>
+        <w:sz w:val="20"/>
+      </w:rPr>
+    </w:lvl>
+    <w:lvl w:ilvl="2" w:tentative="1">
+      <w:start w:val="1"/>
+      <w:numFmt w:val="bullet"/>
+      <w:lvlText w:val=""/>
+      <w:lvlJc w:val="left"/>
+      <w:pPr>
+        <w:tabs>
+          <w:tab w:val="num" w:pos="2160"/>
+        </w:tabs>
+        <w:ind w:left="2160" w:hanging="360"/>
+      </w:pPr>
+      <w:rPr>
+        <w:rFonts w:ascii="Wingdings" w:hAnsi="Wingdings" w:hint="default"/>
+        <w:sz w:val="20"/>
+      </w:rPr>
+    </w:lvl>
+    <w:lvl w:ilvl="3" w:tentative="1">
+      <w:start w:val="1"/>
+      <w:numFmt w:val="bullet"/>
+      <w:lvlText w:val=""/>
+      <w:lvlJc w:val="left"/>
+      <w:pPr>
+        <w:tabs>
+          <w:tab w:val="num" w:pos="2880"/>
+        </w:tabs>
+        <w:ind w:left="2880" w:hanging="360"/>
+      </w:pPr>
+      <w:rPr>
+        <w:rFonts w:ascii="Wingdings" w:hAnsi="Wingdings" w:hint="default"/>
+        <w:sz w:val="20"/>
+      </w:rPr>
+    </w:lvl>
+    <w:lvl w:ilvl="4" w:tentative="1">
+      <w:start w:val="1"/>
+      <w:numFmt w:val="bullet"/>
+      <w:lvlText w:val=""/>
+      <w:lvlJc w:val="left"/>
+      <w:pPr>
+        <w:tabs>
+          <w:tab w:val="num" w:pos="3600"/>
+        </w:tabs>
+        <w:ind w:left="3600" w:hanging="360"/>
+      </w:pPr>
+      <w:rPr>
+        <w:rFonts w:ascii="Wingdings" w:hAnsi="Wingdings" w:hint="default"/>
+        <w:sz w:val="20"/>
+      </w:rPr>
+    </w:lvl>
+    <w:lvl w:ilvl="5" w:tentative="1">
+      <w:start w:val="1"/>
+      <w:numFmt w:val="bullet"/>
+      <w:lvlText w:val=""/>
+      <w:lvlJc w:val="left"/>
+      <w:pPr>
+        <w:tabs>
+          <w:tab w:val="num" w:pos="4320"/>
+        </w:tabs>
+        <w:ind w:left="4320" w:hanging="360"/>
+      </w:pPr>
+      <w:rPr>
+        <w:rFonts w:ascii="Wingdings" w:hAnsi="Wingdings" w:hint="default"/>
+        <w:sz w:val="20"/>
+      </w:rPr>
+    </w:lvl>
+    <w:lvl w:ilvl="6" w:tentative="1">
+      <w:start w:val="1"/>
+      <w:numFmt w:val="bullet"/>
+      <w:lvlText w:val=""/>
+      <w:lvlJc w:val="left"/>
+      <w:pPr>
+        <w:tabs>
+          <w:tab w:val="num" w:pos="5040"/>
+        </w:tabs>
+        <w:ind w:left="5040" w:hanging="360"/>
+      </w:pPr>
+      <w:rPr>
+        <w:rFonts w:ascii="Wingdings" w:hAnsi="Wingdings" w:hint="default"/>
+        <w:sz w:val="20"/>
+      </w:rPr>
+    </w:lvl>
+    <w:lvl w:ilvl="7" w:tentative="1">
+      <w:start w:val="1"/>
+      <w:numFmt w:val="bullet"/>
+      <w:lvlText w:val=""/>
+      <w:lvlJc w:val="left"/>
+      <w:pPr>
+        <w:tabs>
+          <w:tab w:val="num" w:pos="5760"/>
+        </w:tabs>
+        <w:ind w:left="5760" w:hanging="360"/>
+      </w:pPr>
+      <w:rPr>
+        <w:rFonts w:ascii="Wingdings" w:hAnsi="Wingdings" w:hint="default"/>
+        <w:sz w:val="20"/>
+      </w:rPr>
+    </w:lvl>
+    <w:lvl w:ilvl="8" w:tentative="1">
+      <w:start w:val="1"/>
+      <w:numFmt w:val="bullet"/>
+      <w:lvlText w:val=""/>
+      <w:lvlJc w:val="left"/>
+      <w:pPr>
+        <w:tabs>
+          <w:tab w:val="num" w:pos="6480"/>
+        </w:tabs>
+        <w:ind w:left="6480" w:hanging="360"/>
+      </w:pPr>
+      <w:rPr>
+        <w:rFonts w:ascii="Wingdings" w:hAnsi="Wingdings" w:hint="default"/>
+        <w:sz w:val="20"/>
+      </w:rPr>
+    </w:lvl>
+  </w:abstractNum>
   <w:num w:numId="1" w16cid:durableId="1618175797">
-    <w:abstractNumId w:val="2"/>
+    <w:abstractNumId w:val="4"/>
   </w:num>
   <w:num w:numId="2" w16cid:durableId="976297749">
-    <w:abstractNumId w:val="5"/>
+    <w:abstractNumId w:val="8"/>
   </w:num>
   <w:num w:numId="3" w16cid:durableId="181164450">
     <w:abstractNumId w:val="1"/>
   </w:num>
   <w:num w:numId="4" w16cid:durableId="207184817">
-    <w:abstractNumId w:val="14"/>
+    <w:abstractNumId w:val="18"/>
   </w:num>
   <w:num w:numId="5" w16cid:durableId="1745881263">
+    <w:abstractNumId w:val="16"/>
+  </w:num>
+  <w:num w:numId="6" w16cid:durableId="1974674799">
+    <w:abstractNumId w:val="11"/>
+  </w:num>
+  <w:num w:numId="7" w16cid:durableId="1605577592">
+    <w:abstractNumId w:val="9"/>
+  </w:num>
+  <w:num w:numId="8" w16cid:durableId="1037925026">
+    <w:abstractNumId w:val="17"/>
+  </w:num>
+  <w:num w:numId="9" w16cid:durableId="792287379">
     <w:abstractNumId w:val="12"/>
   </w:num>
-  <w:num w:numId="6" w16cid:durableId="1974674799">
-    <w:abstractNumId w:val="7"/>
-  </w:num>
-  <w:num w:numId="7" w16cid:durableId="1605577592">
-    <w:abstractNumId w:val="6"/>
-  </w:num>
-  <w:num w:numId="8" w16cid:durableId="1037925026">
-    <w:abstractNumId w:val="13"/>
-  </w:num>
-  <w:num w:numId="9" w16cid:durableId="792287379">
-    <w:abstractNumId w:val="8"/>
-  </w:num>
   <w:num w:numId="10" w16cid:durableId="365832311">
-    <w:abstractNumId w:val="11"/>
+    <w:abstractNumId w:val="15"/>
   </w:num>
   <w:num w:numId="11" w16cid:durableId="1398478458">
-    <w:abstractNumId w:val="15"/>
+    <w:abstractNumId w:val="19"/>
   </w:num>
   <w:num w:numId="12" w16cid:durableId="1506356585">
     <w:abstractNumId w:val="0"/>
   </w:num>
   <w:num w:numId="13" w16cid:durableId="2042122827">
+    <w:abstractNumId w:val="14"/>
+  </w:num>
+  <w:num w:numId="14" w16cid:durableId="1314529252">
+    <w:abstractNumId w:val="13"/>
+  </w:num>
+  <w:num w:numId="15" w16cid:durableId="1535265218">
+    <w:abstractNumId w:val="7"/>
+  </w:num>
+  <w:num w:numId="16" w16cid:durableId="947157581">
+    <w:abstractNumId w:val="5"/>
+  </w:num>
+  <w:num w:numId="17" w16cid:durableId="849415907">
+    <w:abstractNumId w:val="3"/>
+  </w:num>
+  <w:num w:numId="18" w16cid:durableId="753820864">
+    <w:abstractNumId w:val="20"/>
+  </w:num>
+  <w:num w:numId="19" w16cid:durableId="1540163466">
     <w:abstractNumId w:val="10"/>
   </w:num>
-  <w:num w:numId="14" w16cid:durableId="1314529252">
-    <w:abstractNumId w:val="9"/>
+  <w:num w:numId="20" w16cid:durableId="286087357">
+    <w:abstractNumId w:val="2"/>
   </w:num>
-  <w:num w:numId="15" w16cid:durableId="1535265218">
-    <w:abstractNumId w:val="4"/>
-  </w:num>
-  <w:num w:numId="16" w16cid:durableId="947157581">
-    <w:abstractNumId w:val="3"/>
+  <w:num w:numId="21" w16cid:durableId="395857185">
+    <w:abstractNumId w:val="6"/>
   </w:num>
 </w:numbering>
 </file>

</xml_diff>

<commit_message>
Enhanced CSV import validation and added new UOM options
- Implemented comprehensive CSV import validation with field-specific error reporting
- Added beautiful error dialog with scrollable validation errors that blocks import until resolved
- Enhanced CsvImportError class with field, value, message, and rawData properties
- Integrated ValidationUtils for consistent validation across Add Item form and CSV import
- Fixed dialog layering issues by implementing parent-child communication pattern
- Added 'pound' and 'loaf' to Solids UOM options in Add Item form
- Added test CSV files for validation testing
- Cleaned up unused code and resolved analysis warnings
</commit_message>
<xml_diff>
--- a/CR2.docx
+++ b/CR2.docx
@@ -3562,6 +3562,39 @@
     <w:p>
       <w:pPr>
         <w:pStyle w:val="NormalWeb"/>
+        <w:numPr>
+          <w:ilvl w:val="0"/>
+          <w:numId w:val="21"/>
+        </w:numPr>
+      </w:pPr>
+      <w:r>
+        <w:t xml:space="preserve">Add </w:t>
+      </w:r>
+      <w:r>
+        <w:t>pound</w:t>
+      </w:r>
+      <w:r>
+        <w:t xml:space="preserve">, </w:t>
+      </w:r>
+      <w:r>
+        <w:t>loaf</w:t>
+      </w:r>
+      <w:r>
+        <w:t xml:space="preserve"> under Solids UOM in Add item form</w:t>
+      </w:r>
+    </w:p>
+    <w:p>
+      <w:pPr>
+        <w:pStyle w:val="NormalWeb"/>
+        <w:numPr>
+          <w:ilvl w:val="0"/>
+          <w:numId w:val="21"/>
+        </w:numPr>
+      </w:pPr>
+    </w:p>
+    <w:p>
+      <w:pPr>
+        <w:pStyle w:val="NormalWeb"/>
       </w:pPr>
     </w:p>
     <w:p>
@@ -3751,6 +3784,254 @@
       <w:pPr>
         <w:pStyle w:val="NormalWeb"/>
       </w:pPr>
+    </w:p>
+    <w:p>
+      <w:pPr>
+        <w:rPr>
+          <w:b/>
+          <w:bCs/>
+          <w:color w:val="EE0000"/>
+        </w:rPr>
+      </w:pPr>
+      <w:r>
+        <w:rPr>
+          <w:b/>
+          <w:bCs/>
+          <w:color w:val="EE0000"/>
+        </w:rPr>
+        <w:t>Incorporate the below requirements.</w:t>
+      </w:r>
+    </w:p>
+    <w:p>
+      <w:pPr>
+        <w:pStyle w:val="ListParagraph"/>
+        <w:numPr>
+          <w:ilvl w:val="0"/>
+          <w:numId w:val="8"/>
+        </w:numPr>
+        <w:jc w:val="both"/>
+        <w:rPr>
+          <w:lang w:val="en-US"/>
+        </w:rPr>
+      </w:pPr>
+      <w:r>
+        <w:rPr>
+          <w:lang w:val="en-US"/>
+        </w:rPr>
+        <w:t>Use Sequential thinking and other MCP as required to achieve the objective.</w:t>
+      </w:r>
+    </w:p>
+    <w:p>
+      <w:pPr>
+        <w:pStyle w:val="ListParagraph"/>
+        <w:numPr>
+          <w:ilvl w:val="0"/>
+          <w:numId w:val="8"/>
+        </w:numPr>
+        <w:jc w:val="both"/>
+        <w:rPr>
+          <w:lang w:val="en-US"/>
+        </w:rPr>
+      </w:pPr>
+      <w:r>
+        <w:rPr>
+          <w:lang w:val="en-US"/>
+        </w:rPr>
+        <w:t>The UI should be stunning and easy to use.</w:t>
+      </w:r>
+    </w:p>
+    <w:p>
+      <w:pPr>
+        <w:pStyle w:val="ListParagraph"/>
+        <w:numPr>
+          <w:ilvl w:val="0"/>
+          <w:numId w:val="8"/>
+        </w:numPr>
+        <w:jc w:val="both"/>
+        <w:rPr>
+          <w:b/>
+          <w:bCs/>
+          <w:color w:val="EE0000"/>
+        </w:rPr>
+      </w:pPr>
+      <w:r>
+        <w:rPr>
+          <w:lang w:val="en-US"/>
+        </w:rPr>
+        <w:lastRenderedPageBreak/>
+        <w:t>Improvise as required, Fill the missing requirements or gaps.</w:t>
+      </w:r>
+    </w:p>
+    <w:p>
+      <w:pPr>
+        <w:pStyle w:val="NormalWeb"/>
+        <w:numPr>
+          <w:ilvl w:val="0"/>
+          <w:numId w:val="8"/>
+        </w:numPr>
+      </w:pPr>
+      <w:r>
+        <w:t xml:space="preserve">While importing items via CSV file in either import </w:t>
+      </w:r>
+      <w:proofErr w:type="gramStart"/>
+      <w:r>
+        <w:t>mode</w:t>
+      </w:r>
+      <w:r>
+        <w:t>(</w:t>
+      </w:r>
+      <w:proofErr w:type="gramEnd"/>
+      <w:r>
+        <w:t xml:space="preserve">Merge with existing and </w:t>
+      </w:r>
+      <w:proofErr w:type="gramStart"/>
+      <w:r>
+        <w:t>Replace</w:t>
+      </w:r>
+      <w:proofErr w:type="gramEnd"/>
+      <w:r>
+        <w:t xml:space="preserve"> all)</w:t>
+      </w:r>
+      <w:r>
+        <w:t xml:space="preserve">, validate that all fields comply with the same rules defined for the </w:t>
+      </w:r>
+      <w:r>
+        <w:rPr>
+          <w:rStyle w:val="Strong"/>
+          <w:rFonts w:eastAsiaTheme="majorEastAsia"/>
+        </w:rPr>
+        <w:t>Add Item</w:t>
+      </w:r>
+      <w:r>
+        <w:t xml:space="preserve"> form.</w:t>
+      </w:r>
+    </w:p>
+    <w:p>
+      <w:pPr>
+        <w:pStyle w:val="NormalWeb"/>
+        <w:numPr>
+          <w:ilvl w:val="0"/>
+          <w:numId w:val="8"/>
+        </w:numPr>
+      </w:pPr>
+      <w:r>
+        <w:t xml:space="preserve">If any row fails validation, display the </w:t>
+      </w:r>
+      <w:r>
+        <w:rPr>
+          <w:rStyle w:val="Strong"/>
+          <w:rFonts w:eastAsiaTheme="majorEastAsia"/>
+        </w:rPr>
+        <w:t>Sl. No., field name</w:t>
+      </w:r>
+      <w:r>
+        <w:rPr>
+          <w:rStyle w:val="Strong"/>
+          <w:rFonts w:eastAsiaTheme="majorEastAsia"/>
+        </w:rPr>
+        <w:t>(s)</w:t>
+      </w:r>
+      <w:r>
+        <w:rPr>
+          <w:rStyle w:val="Strong"/>
+          <w:rFonts w:eastAsiaTheme="majorEastAsia"/>
+        </w:rPr>
+        <w:t>, and reason for the error</w:t>
+      </w:r>
+      <w:r>
+        <w:t>. The import should not proceed until all errors in the CSV are corrected by the user.</w:t>
+      </w:r>
+    </w:p>
+    <w:p>
+      <w:pPr>
+        <w:pStyle w:val="NormalWeb"/>
+        <w:numPr>
+          <w:ilvl w:val="0"/>
+          <w:numId w:val="8"/>
+        </w:numPr>
+      </w:pPr>
+      <w:r>
+        <w:t xml:space="preserve">If the number of errors is large, add a </w:t>
+      </w:r>
+      <w:r>
+        <w:rPr>
+          <w:rStyle w:val="Strong"/>
+          <w:rFonts w:eastAsiaTheme="majorEastAsia"/>
+        </w:rPr>
+        <w:t>vertical scroll bar</w:t>
+      </w:r>
+      <w:r>
+        <w:t xml:space="preserve"> in the Import Error popup screen.</w:t>
+      </w:r>
+    </w:p>
+    <w:p>
+      <w:pPr>
+        <w:pStyle w:val="NormalWeb"/>
+        <w:numPr>
+          <w:ilvl w:val="0"/>
+          <w:numId w:val="8"/>
+        </w:numPr>
+      </w:pPr>
+      <w:r>
+        <w:t xml:space="preserve">Ensure the </w:t>
+      </w:r>
+      <w:r>
+        <w:rPr>
+          <w:rStyle w:val="Strong"/>
+          <w:rFonts w:eastAsiaTheme="majorEastAsia"/>
+        </w:rPr>
+        <w:t>error messages are neatly formatted</w:t>
+      </w:r>
+      <w:r>
+        <w:t xml:space="preserve"> for readability in the Import Error popup.</w:t>
+      </w:r>
+    </w:p>
+    <w:p>
+      <w:pPr>
+        <w:pStyle w:val="NormalWeb"/>
+        <w:numPr>
+          <w:ilvl w:val="0"/>
+          <w:numId w:val="8"/>
+        </w:numPr>
+      </w:pPr>
+      <w:r>
+        <w:t>Do not s</w:t>
+      </w:r>
+      <w:r>
+        <w:t>tore/s</w:t>
+      </w:r>
+      <w:r>
+        <w:t xml:space="preserve">ave the CSV file after import to </w:t>
+      </w:r>
+      <w:r>
+        <w:rPr>
+          <w:rStyle w:val="Strong"/>
+          <w:rFonts w:eastAsiaTheme="majorEastAsia"/>
+        </w:rPr>
+        <w:t>minimize app storage usage</w:t>
+      </w:r>
+      <w:r>
+        <w:t>.</w:t>
+      </w:r>
+    </w:p>
+    <w:p>
+      <w:pPr>
+        <w:pStyle w:val="NormalWeb"/>
+        <w:numPr>
+          <w:ilvl w:val="0"/>
+          <w:numId w:val="8"/>
+        </w:numPr>
+      </w:pPr>
+      <w:r>
+        <w:rPr>
+          <w:b/>
+          <w:bCs/>
+        </w:rPr>
+        <w:t>Be careful not to break any currently working code</w:t>
+      </w:r>
+      <w:r>
+        <w:t xml:space="preserve"> while implementing these requirements.</w:t>
+      </w:r>
     </w:p>
     <w:p>
       <w:pPr>
@@ -5714,7 +5995,7 @@
   <w:abstractNum w:abstractNumId="17" w15:restartNumberingAfterBreak="0">
     <w:nsid w:val="61D735C1"/>
     <w:multiLevelType w:val="hybridMultilevel"/>
-    <w:tmpl w:val="D672685E"/>
+    <w:tmpl w:val="25184E10"/>
     <w:lvl w:ilvl="0" w:tplc="40090001">
       <w:start w:val="1"/>
       <w:numFmt w:val="bullet"/>

</xml_diff>

<commit_message>
Implement Grocery Reference List feature with comprehensive help documentation
- Add ReferenceItem model with Freezed for data classes
- Implement ReferenceItemRepository for CSV asset loading and database operations
- Add 100+ curated grocery items in Grocery_Reference_List.csv asset
- Update ImportCsvModal with new import option for reference list
- Fix UI layout issues with text visibility and truncation
- Add comprehensive help documentation for Grocery Reference List feature
- Update FAQ with accurate pricing information and usage guidance
- Enhance database schema to version 7 for reference items support
- Add proper error handling and user feedback for import operations
</commit_message>
<xml_diff>
--- a/CR2.docx
+++ b/CR2.docx
@@ -4320,6 +4320,457 @@
     <w:p>
       <w:pPr>
         <w:pStyle w:val="NormalWeb"/>
+      </w:pPr>
+    </w:p>
+    <w:p>
+      <w:pPr>
+        <w:rPr>
+          <w:b/>
+          <w:bCs/>
+          <w:color w:val="EE0000"/>
+        </w:rPr>
+      </w:pPr>
+      <w:r>
+        <w:rPr>
+          <w:b/>
+          <w:bCs/>
+          <w:color w:val="EE0000"/>
+        </w:rPr>
+        <w:t>Incorporate the below requirements.</w:t>
+      </w:r>
+    </w:p>
+    <w:p>
+      <w:pPr>
+        <w:pStyle w:val="ListParagraph"/>
+        <w:numPr>
+          <w:ilvl w:val="0"/>
+          <w:numId w:val="8"/>
+        </w:numPr>
+        <w:jc w:val="both"/>
+        <w:rPr>
+          <w:lang w:val="en-US"/>
+        </w:rPr>
+      </w:pPr>
+      <w:r>
+        <w:rPr>
+          <w:lang w:val="en-US"/>
+        </w:rPr>
+        <w:t>Use Sequential thinking and other MCP as required to achieve the objective.</w:t>
+      </w:r>
+    </w:p>
+    <w:p>
+      <w:pPr>
+        <w:pStyle w:val="ListParagraph"/>
+        <w:numPr>
+          <w:ilvl w:val="0"/>
+          <w:numId w:val="8"/>
+        </w:numPr>
+        <w:jc w:val="both"/>
+        <w:rPr>
+          <w:lang w:val="en-US"/>
+        </w:rPr>
+      </w:pPr>
+      <w:r>
+        <w:rPr>
+          <w:lang w:val="en-US"/>
+        </w:rPr>
+        <w:t>The UI should be stunning and easy to use.</w:t>
+      </w:r>
+    </w:p>
+    <w:p>
+      <w:pPr>
+        <w:pStyle w:val="ListParagraph"/>
+        <w:numPr>
+          <w:ilvl w:val="0"/>
+          <w:numId w:val="8"/>
+        </w:numPr>
+        <w:jc w:val="both"/>
+        <w:rPr>
+          <w:b/>
+          <w:bCs/>
+          <w:color w:val="EE0000"/>
+        </w:rPr>
+      </w:pPr>
+      <w:r>
+        <w:rPr>
+          <w:lang w:val="en-US"/>
+        </w:rPr>
+        <w:t>Improvise as required, Fill the missing requirements or gaps.</w:t>
+      </w:r>
+    </w:p>
+    <w:p>
+      <w:pPr>
+        <w:pStyle w:val="NormalWeb"/>
+        <w:numPr>
+          <w:ilvl w:val="0"/>
+          <w:numId w:val="8"/>
+        </w:numPr>
+      </w:pPr>
+      <w:r>
+        <w:lastRenderedPageBreak/>
+        <w:t xml:space="preserve">Add a new import mode called </w:t>
+      </w:r>
+      <w:r>
+        <w:rPr>
+          <w:rStyle w:val="Strong"/>
+          <w:rFonts w:eastAsiaTheme="majorEastAsia"/>
+        </w:rPr>
+        <w:t>“Grocery Reference List (For 2A + 2C)”</w:t>
+      </w:r>
+      <w:r>
+        <w:t>, which lets users import a predefined set of default items into a blank list.</w:t>
+      </w:r>
+    </w:p>
+    <w:p>
+      <w:pPr>
+        <w:pStyle w:val="NormalWeb"/>
+        <w:numPr>
+          <w:ilvl w:val="0"/>
+          <w:numId w:val="8"/>
+        </w:numPr>
+      </w:pPr>
+      <w:r>
+        <w:t>This option should only work if the list is completely blank.</w:t>
+      </w:r>
+    </w:p>
+    <w:p>
+      <w:pPr>
+        <w:pStyle w:val="NormalWeb"/>
+        <w:numPr>
+          <w:ilvl w:val="0"/>
+          <w:numId w:val="8"/>
+        </w:numPr>
+      </w:pPr>
+      <w:r>
+        <w:t xml:space="preserve">If the list already contains items and the user attempts to use this mode, the system should </w:t>
+      </w:r>
+      <w:r>
+        <w:rPr>
+          <w:rStyle w:val="Strong"/>
+          <w:rFonts w:eastAsiaTheme="majorEastAsia"/>
+        </w:rPr>
+        <w:t>show an error message</w:t>
+      </w:r>
+      <w:r>
+        <w:t xml:space="preserve"> indicating that the import can only be done on a blank list.</w:t>
+      </w:r>
+    </w:p>
+    <w:p>
+      <w:pPr>
+        <w:pStyle w:val="NormalWeb"/>
+        <w:numPr>
+          <w:ilvl w:val="0"/>
+          <w:numId w:val="8"/>
+        </w:numPr>
+      </w:pPr>
+      <w:r>
+        <w:t xml:space="preserve">This option should be listed </w:t>
+      </w:r>
+      <w:r>
+        <w:rPr>
+          <w:rStyle w:val="Strong"/>
+          <w:rFonts w:eastAsiaTheme="majorEastAsia"/>
+        </w:rPr>
+        <w:t>first</w:t>
+      </w:r>
+      <w:r>
+        <w:t xml:space="preserve">, followed by </w:t>
+      </w:r>
+      <w:r>
+        <w:rPr>
+          <w:rStyle w:val="Strong"/>
+          <w:rFonts w:eastAsiaTheme="majorEastAsia"/>
+        </w:rPr>
+        <w:t>“Merge with existing”</w:t>
+      </w:r>
+      <w:r>
+        <w:t xml:space="preserve"> and then </w:t>
+      </w:r>
+      <w:r>
+        <w:rPr>
+          <w:rStyle w:val="Strong"/>
+          <w:rFonts w:eastAsiaTheme="majorEastAsia"/>
+        </w:rPr>
+        <w:t>“Replace all”</w:t>
+      </w:r>
+      <w:r>
+        <w:t>.</w:t>
+      </w:r>
+    </w:p>
+    <w:p>
+      <w:pPr>
+        <w:pStyle w:val="NormalWeb"/>
+        <w:numPr>
+          <w:ilvl w:val="0"/>
+          <w:numId w:val="8"/>
+        </w:numPr>
+      </w:pPr>
+      <w:r>
+        <w:t xml:space="preserve">Initially, the default items should be loaded from the file </w:t>
+      </w:r>
+      <w:r>
+        <w:rPr>
+          <w:rStyle w:val="Strong"/>
+          <w:rFonts w:eastAsiaTheme="majorEastAsia"/>
+        </w:rPr>
+        <w:t>“</w:t>
+      </w:r>
+      <w:r>
+        <w:rPr>
+          <w:rStyle w:val="Strong"/>
+          <w:rFonts w:eastAsiaTheme="majorEastAsia"/>
+        </w:rPr>
+        <w:t>Grocery_Reference_List</w:t>
+      </w:r>
+      <w:r>
+        <w:rPr>
+          <w:rStyle w:val="Strong"/>
+          <w:rFonts w:eastAsiaTheme="majorEastAsia"/>
+        </w:rPr>
+        <w:t>.csv</w:t>
+      </w:r>
+      <w:r>
+        <w:rPr>
+          <w:rStyle w:val="Strong"/>
+          <w:rFonts w:eastAsiaTheme="majorEastAsia"/>
+        </w:rPr>
+        <w:t>”</w:t>
+      </w:r>
+      <w:r>
+        <w:t xml:space="preserve"> in the current project. Once loaded, save them in the database</w:t>
+      </w:r>
+      <w:r>
+        <w:t xml:space="preserve"> in a separate table</w:t>
+      </w:r>
+      <w:r>
+        <w:t xml:space="preserve"> so that they can be reused for imports later without needing the file again.</w:t>
+      </w:r>
+    </w:p>
+    <w:p>
+      <w:pPr>
+        <w:pStyle w:val="NormalWeb"/>
+        <w:numPr>
+          <w:ilvl w:val="0"/>
+          <w:numId w:val="8"/>
+        </w:numPr>
+      </w:pPr>
+      <w:r>
+        <w:t>Workflow: The user creates a blank list → selects this import option → the system populates the list with the default items → the user can then edit or customize these items as needed.</w:t>
+      </w:r>
+    </w:p>
+    <w:p>
+      <w:pPr>
+        <w:pStyle w:val="NormalWeb"/>
+        <w:numPr>
+          <w:ilvl w:val="0"/>
+          <w:numId w:val="8"/>
+        </w:numPr>
+      </w:pPr>
+      <w:r>
+        <w:t>Ensure this enhancement does not break any existing code or functionality.</w:t>
+      </w:r>
+    </w:p>
+    <w:p>
+      <w:pPr>
+        <w:pStyle w:val="NormalWeb"/>
+      </w:pPr>
+    </w:p>
+    <w:p>
+      <w:pPr>
+        <w:pStyle w:val="NormalWeb"/>
+        <w:numPr>
+          <w:ilvl w:val="0"/>
+          <w:numId w:val="8"/>
+        </w:numPr>
+      </w:pPr>
+      <w:r>
+        <w:t xml:space="preserve">Ensure the </w:t>
+      </w:r>
+      <w:r>
+        <w:rPr>
+          <w:b/>
+          <w:bCs/>
+        </w:rPr>
+        <w:t>import mode name</w:t>
+      </w:r>
+      <w:r>
+        <w:t xml:space="preserve"> and its </w:t>
+      </w:r>
+      <w:r>
+        <w:rPr>
+          <w:b/>
+          <w:bCs/>
+        </w:rPr>
+        <w:t>explanatory text</w:t>
+      </w:r>
+      <w:r>
+        <w:t xml:space="preserve"> are fully visible. If necessary, increase the container height to avoid truncation.</w:t>
+      </w:r>
+    </w:p>
+    <w:p>
+      <w:pPr>
+        <w:pStyle w:val="NormalWeb"/>
+        <w:numPr>
+          <w:ilvl w:val="0"/>
+          <w:numId w:val="8"/>
+        </w:numPr>
+      </w:pPr>
+      <w:r>
+        <w:t xml:space="preserve">The </w:t>
+      </w:r>
+      <w:r>
+        <w:rPr>
+          <w:b/>
+          <w:bCs/>
+        </w:rPr>
+        <w:t>“Recommended” label</w:t>
+      </w:r>
+      <w:r>
+        <w:t xml:space="preserve"> should be slightly smaller in size and positioned at the </w:t>
+      </w:r>
+      <w:r>
+        <w:rPr>
+          <w:b/>
+          <w:bCs/>
+        </w:rPr>
+        <w:t>top-right corner</w:t>
+      </w:r>
+      <w:r>
+        <w:t>, ensuring it does not overlap with other text.</w:t>
+      </w:r>
+    </w:p>
+    <w:p>
+      <w:pPr>
+        <w:pStyle w:val="NormalWeb"/>
+        <w:numPr>
+          <w:ilvl w:val="0"/>
+          <w:numId w:val="8"/>
+        </w:numPr>
+      </w:pPr>
+      <w:r>
+        <w:t xml:space="preserve">Fix the issue where, upon selecting </w:t>
+      </w:r>
+      <w:r>
+        <w:rPr>
+          <w:b/>
+          <w:bCs/>
+        </w:rPr>
+        <w:t>Export CSV Template</w:t>
+      </w:r>
+      <w:r>
+        <w:t>, the button turns fully white, making the text unreadable. The button text should remain clearly visible at all times.</w:t>
+      </w:r>
+    </w:p>
+    <w:p>
+      <w:pPr>
+        <w:pStyle w:val="NormalWeb"/>
+      </w:pPr>
+    </w:p>
+    <w:p>
+      <w:pPr>
+        <w:pStyle w:val="NormalWeb"/>
+        <w:numPr>
+          <w:ilvl w:val="0"/>
+          <w:numId w:val="8"/>
+        </w:numPr>
+        <w:rPr>
+          <w:rStyle w:val="Strong"/>
+          <w:rFonts w:eastAsiaTheme="majorEastAsia"/>
+        </w:rPr>
+      </w:pPr>
+      <w:r>
+        <w:rPr>
+          <w:rStyle w:val="Strong"/>
+          <w:b w:val="0"/>
+          <w:bCs w:val="0"/>
+        </w:rPr>
+        <w:t>Refer 1.png on below issues</w:t>
+      </w:r>
+      <w:r>
+        <w:rPr>
+          <w:rStyle w:val="Strong"/>
+          <w:b w:val="0"/>
+          <w:bCs w:val="0"/>
+        </w:rPr>
+        <w:t>.</w:t>
+      </w:r>
+    </w:p>
+    <w:p>
+      <w:pPr>
+        <w:pStyle w:val="NormalWeb"/>
+        <w:numPr>
+          <w:ilvl w:val="0"/>
+          <w:numId w:val="8"/>
+        </w:numPr>
+        <w:rPr>
+          <w:rStyle w:val="Strong"/>
+          <w:b w:val="0"/>
+          <w:bCs w:val="0"/>
+        </w:rPr>
+      </w:pPr>
+      <w:r>
+        <w:rPr>
+          <w:rStyle w:val="Strong"/>
+          <w:rFonts w:eastAsiaTheme="majorEastAsia"/>
+        </w:rPr>
+        <w:t>Grocery Reference List</w:t>
+      </w:r>
+      <w:r>
+        <w:rPr>
+          <w:rStyle w:val="Strong"/>
+          <w:rFonts w:eastAsiaTheme="majorEastAsia"/>
+        </w:rPr>
+        <w:t xml:space="preserve"> text is showing vertical and recommended </w:t>
+      </w:r>
+      <w:proofErr w:type="spellStart"/>
+      <w:r>
+        <w:rPr>
+          <w:rStyle w:val="Strong"/>
+          <w:rFonts w:eastAsiaTheme="majorEastAsia"/>
+        </w:rPr>
+        <w:t>shouls</w:t>
+      </w:r>
+      <w:proofErr w:type="spellEnd"/>
+      <w:r>
+        <w:rPr>
+          <w:rStyle w:val="Strong"/>
+          <w:rFonts w:eastAsiaTheme="majorEastAsia"/>
+        </w:rPr>
+        <w:t xml:space="preserve"> slightly move right top also explain test is not fully visible.</w:t>
+      </w:r>
+    </w:p>
+    <w:p>
+      <w:pPr>
+        <w:pStyle w:val="NormalWeb"/>
+        <w:numPr>
+          <w:ilvl w:val="0"/>
+          <w:numId w:val="8"/>
+        </w:numPr>
+        <w:rPr>
+          <w:rStyle w:val="Strong"/>
+          <w:b w:val="0"/>
+          <w:bCs w:val="0"/>
+        </w:rPr>
+      </w:pPr>
+      <w:r>
+        <w:rPr>
+          <w:rStyle w:val="Strong"/>
+          <w:rFonts w:eastAsiaTheme="majorEastAsia"/>
+        </w:rPr>
+        <w:t xml:space="preserve">Replace all items </w:t>
+      </w:r>
+      <w:r>
+        <w:rPr>
+          <w:rStyle w:val="Strong"/>
+          <w:rFonts w:eastAsiaTheme="majorEastAsia"/>
+        </w:rPr>
+        <w:t>explain test is not fully visible.</w:t>
+      </w:r>
+    </w:p>
+    <w:p>
+      <w:pPr>
+        <w:pStyle w:val="NormalWeb"/>
+        <w:ind w:left="720"/>
       </w:pPr>
     </w:p>
     <w:p>
@@ -6433,7 +6884,7 @@
   <w:abstractNum w:abstractNumId="18" w15:restartNumberingAfterBreak="0">
     <w:nsid w:val="61D735C1"/>
     <w:multiLevelType w:val="hybridMultilevel"/>
-    <w:tmpl w:val="25184E10"/>
+    <w:tmpl w:val="3D16C910"/>
     <w:lvl w:ilvl="0" w:tplc="40090001">
       <w:start w:val="1"/>
       <w:numFmt w:val="bullet"/>

</xml_diff>

<commit_message>
Enhance CSV sample template with comprehensive grocery data and new naming format
- Update filename format: Grocery_List_CSV_Sample_Template_DateTime.csv
- Add comprehensive sample template with 20 real grocery items from asset file
- Implement asset-based loading with fallback to basic sample data
- Update CSV repository to load sample data from assets/Grocery_List_CSV_Sample_Template.csv
- Enhance help documentation with details about sample template contents
- Add new FAQ explaining the 20-item comprehensive sample template
- Update pubspec.yaml to include new sample template asset
- Improve date/time formatting consistency with regular exports
- Better error handling and graceful fallbacks for asset loading
- Provide users with realistic grocery data for CSV import reference
</commit_message>
<xml_diff>
--- a/CR2.docx
+++ b/CR2.docx
@@ -4537,13 +4537,7 @@
         <w:t>”</w:t>
       </w:r>
       <w:r>
-        <w:t xml:space="preserve"> in the current project. Once loaded, save them in the database</w:t>
-      </w:r>
-      <w:r>
-        <w:t xml:space="preserve"> in a separate table</w:t>
-      </w:r>
-      <w:r>
-        <w:t xml:space="preserve"> so that they can be reused for imports later without needing the file again.</w:t>
+        <w:t xml:space="preserve"> in the current project. Once loaded, save them in the database in a separate table so that they can be reused for imports later without needing the file again.</w:t>
       </w:r>
     </w:p>
     <w:p>
@@ -4713,14 +4707,7 @@
           <w:rStyle w:val="Strong"/>
           <w:rFonts w:eastAsiaTheme="majorEastAsia"/>
         </w:rPr>
-        <w:t>Grocery Reference List</w:t>
-      </w:r>
-      <w:r>
-        <w:rPr>
-          <w:rStyle w:val="Strong"/>
-          <w:rFonts w:eastAsiaTheme="majorEastAsia"/>
-        </w:rPr>
-        <w:t xml:space="preserve"> text is showing vertical and recommended </w:t>
+        <w:t xml:space="preserve">Grocery Reference List text is showing vertical and recommended </w:t>
       </w:r>
       <w:proofErr w:type="spellStart"/>
       <w:r>
@@ -4757,15 +4744,227 @@
           <w:rStyle w:val="Strong"/>
           <w:rFonts w:eastAsiaTheme="majorEastAsia"/>
         </w:rPr>
-        <w:t xml:space="preserve">Replace all items </w:t>
-      </w:r>
-      <w:r>
+        <w:t>Replace all items explain test is not fully visible.</w:t>
+      </w:r>
+    </w:p>
+    <w:p>
+      <w:pPr>
+        <w:pStyle w:val="NormalWeb"/>
         <w:rPr>
           <w:rStyle w:val="Strong"/>
           <w:rFonts w:eastAsiaTheme="majorEastAsia"/>
         </w:rPr>
-        <w:t>explain test is not fully visible.</w:t>
-      </w:r>
+      </w:pPr>
+    </w:p>
+    <w:p>
+      <w:pPr>
+        <w:pStyle w:val="NormalWeb"/>
+        <w:numPr>
+          <w:ilvl w:val="0"/>
+          <w:numId w:val="8"/>
+        </w:numPr>
+      </w:pPr>
+      <w:r>
+        <w:t xml:space="preserve">Currently, the export file format is </w:t>
+      </w:r>
+      <w:r>
+        <w:rPr>
+          <w:b/>
+          <w:bCs/>
+        </w:rPr>
+        <w:t>ListName_DateTime.csv</w:t>
+      </w:r>
+      <w:r>
+        <w:t>.</w:t>
+      </w:r>
+    </w:p>
+    <w:p>
+      <w:pPr>
+        <w:pStyle w:val="NormalWeb"/>
+        <w:numPr>
+          <w:ilvl w:val="0"/>
+          <w:numId w:val="8"/>
+        </w:numPr>
+      </w:pPr>
+      <w:r>
+        <w:t xml:space="preserve">Update the format to include the applied filter type: </w:t>
+      </w:r>
+      <w:r>
+        <w:rPr>
+          <w:b/>
+          <w:bCs/>
+        </w:rPr>
+        <w:t>ListName_FilterType_DateTime.csv</w:t>
+      </w:r>
+      <w:r>
+        <w:t>.</w:t>
+      </w:r>
+    </w:p>
+    <w:p>
+      <w:pPr>
+        <w:pStyle w:val="NormalWeb"/>
+        <w:numPr>
+          <w:ilvl w:val="0"/>
+          <w:numId w:val="8"/>
+        </w:numPr>
+        <w:tabs>
+          <w:tab w:val="num" w:pos="1080"/>
+        </w:tabs>
+        <w:ind w:left="1080"/>
+      </w:pPr>
+      <w:r>
+        <w:t>Examples:</w:t>
+      </w:r>
+    </w:p>
+    <w:p>
+      <w:pPr>
+        <w:pStyle w:val="NormalWeb"/>
+        <w:numPr>
+          <w:ilvl w:val="1"/>
+          <w:numId w:val="8"/>
+        </w:numPr>
+      </w:pPr>
+      <w:r>
+        <w:t>MyList_All_29Aug2025_10_00AM.csv</w:t>
+      </w:r>
+    </w:p>
+    <w:p>
+      <w:pPr>
+        <w:pStyle w:val="NormalWeb"/>
+        <w:numPr>
+          <w:ilvl w:val="1"/>
+          <w:numId w:val="8"/>
+        </w:numPr>
+      </w:pPr>
+      <w:r>
+        <w:t>MyList_Needed_29Aug2025_10_00AM.csv</w:t>
+      </w:r>
+    </w:p>
+    <w:p>
+      <w:pPr>
+        <w:pStyle w:val="NormalWeb"/>
+        <w:numPr>
+          <w:ilvl w:val="1"/>
+          <w:numId w:val="8"/>
+        </w:numPr>
+      </w:pPr>
+      <w:r>
+        <w:t>MyList_NotNeeded_29Aug2025_10_00AM.csv</w:t>
+      </w:r>
+    </w:p>
+    <w:p>
+      <w:pPr>
+        <w:pStyle w:val="NormalWeb"/>
+        <w:ind w:left="1080"/>
+      </w:pPr>
+    </w:p>
+    <w:p>
+      <w:pPr>
+        <w:pStyle w:val="NormalWeb"/>
+        <w:numPr>
+          <w:ilvl w:val="0"/>
+          <w:numId w:val="8"/>
+        </w:numPr>
+      </w:pPr>
+      <w:r>
+        <w:t xml:space="preserve">Update the </w:t>
+      </w:r>
+      <w:r>
+        <w:t>E</w:t>
+      </w:r>
+      <w:r>
+        <w:t>xport CSV template file naming format to:</w:t>
+      </w:r>
+      <w:r>
+        <w:br/>
+      </w:r>
+      <w:r>
+        <w:rPr>
+          <w:b/>
+          <w:bCs/>
+        </w:rPr>
+        <w:t>Grocery_List_CSV_Sample_Template_DateTime.csv</w:t>
+      </w:r>
+    </w:p>
+    <w:p>
+      <w:pPr>
+        <w:pStyle w:val="NormalWeb"/>
+        <w:numPr>
+          <w:ilvl w:val="0"/>
+          <w:numId w:val="8"/>
+        </w:numPr>
+      </w:pPr>
+      <w:r>
+        <w:lastRenderedPageBreak/>
+        <w:t>Example:</w:t>
+      </w:r>
+      <w:r>
+        <w:br/>
+        <w:t>Grocery_List_CSV_Sample_Template_29Aug2025_10_00AM.csv</w:t>
+      </w:r>
+    </w:p>
+    <w:p>
+      <w:pPr>
+        <w:pStyle w:val="NormalWeb"/>
+        <w:numPr>
+          <w:ilvl w:val="0"/>
+          <w:numId w:val="8"/>
+        </w:numPr>
+      </w:pPr>
+      <w:r>
+        <w:t xml:space="preserve">Use the contents of the file </w:t>
+      </w:r>
+      <w:r>
+        <w:t>“</w:t>
+      </w:r>
+      <w:r>
+        <w:rPr>
+          <w:rStyle w:val="HTMLCode"/>
+          <w:rFonts w:eastAsiaTheme="majorEastAsia"/>
+          <w:b/>
+          <w:bCs/>
+        </w:rPr>
+        <w:t>Grocery_List_CSV_Sample_Template.csv</w:t>
+      </w:r>
+      <w:r>
+        <w:rPr>
+          <w:rStyle w:val="HTMLCode"/>
+          <w:rFonts w:eastAsiaTheme="majorEastAsia"/>
+          <w:b/>
+          <w:bCs/>
+        </w:rPr>
+        <w:t>”</w:t>
+      </w:r>
+      <w:r>
+        <w:t xml:space="preserve"> located in the current project folder as the default sample data for the export CSV template.</w:t>
+      </w:r>
+    </w:p>
+    <w:p>
+      <w:pPr>
+        <w:pStyle w:val="NormalWeb"/>
+        <w:numPr>
+          <w:ilvl w:val="0"/>
+          <w:numId w:val="8"/>
+        </w:numPr>
+      </w:pPr>
+      <w:r>
+        <w:t>This sample data should be shown to the user from now on whenever they export the CSV template.</w:t>
+      </w:r>
+    </w:p>
+    <w:p>
+      <w:pPr>
+        <w:pStyle w:val="NormalWeb"/>
+      </w:pPr>
+    </w:p>
+    <w:p>
+      <w:pPr>
+        <w:pStyle w:val="NormalWeb"/>
+        <w:rPr>
+          <w:rStyle w:val="Strong"/>
+          <w:b w:val="0"/>
+          <w:bCs w:val="0"/>
+        </w:rPr>
+      </w:pPr>
     </w:p>
     <w:p>
       <w:pPr>
@@ -5934,6 +6133,119 @@
     </w:lvl>
   </w:abstractNum>
   <w:abstractNum w:abstractNumId="9" w15:restartNumberingAfterBreak="0">
+    <w:nsid w:val="3CE145F5"/>
+    <w:multiLevelType w:val="hybridMultilevel"/>
+    <w:tmpl w:val="F25684D4"/>
+    <w:lvl w:ilvl="0" w:tplc="40090001">
+      <w:start w:val="1"/>
+      <w:numFmt w:val="bullet"/>
+      <w:lvlText w:val=""/>
+      <w:lvlJc w:val="left"/>
+      <w:pPr>
+        <w:ind w:left="720" w:hanging="360"/>
+      </w:pPr>
+      <w:rPr>
+        <w:rFonts w:ascii="Symbol" w:hAnsi="Symbol" w:hint="default"/>
+      </w:rPr>
+    </w:lvl>
+    <w:lvl w:ilvl="1" w:tplc="40090003" w:tentative="1">
+      <w:start w:val="1"/>
+      <w:numFmt w:val="bullet"/>
+      <w:lvlText w:val="o"/>
+      <w:lvlJc w:val="left"/>
+      <w:pPr>
+        <w:ind w:left="1440" w:hanging="360"/>
+      </w:pPr>
+      <w:rPr>
+        <w:rFonts w:ascii="Courier New" w:hAnsi="Courier New" w:cs="Courier New" w:hint="default"/>
+      </w:rPr>
+    </w:lvl>
+    <w:lvl w:ilvl="2" w:tplc="40090005" w:tentative="1">
+      <w:start w:val="1"/>
+      <w:numFmt w:val="bullet"/>
+      <w:lvlText w:val=""/>
+      <w:lvlJc w:val="left"/>
+      <w:pPr>
+        <w:ind w:left="2160" w:hanging="360"/>
+      </w:pPr>
+      <w:rPr>
+        <w:rFonts w:ascii="Wingdings" w:hAnsi="Wingdings" w:hint="default"/>
+      </w:rPr>
+    </w:lvl>
+    <w:lvl w:ilvl="3" w:tplc="40090001" w:tentative="1">
+      <w:start w:val="1"/>
+      <w:numFmt w:val="bullet"/>
+      <w:lvlText w:val=""/>
+      <w:lvlJc w:val="left"/>
+      <w:pPr>
+        <w:ind w:left="2880" w:hanging="360"/>
+      </w:pPr>
+      <w:rPr>
+        <w:rFonts w:ascii="Symbol" w:hAnsi="Symbol" w:hint="default"/>
+      </w:rPr>
+    </w:lvl>
+    <w:lvl w:ilvl="4" w:tplc="40090003" w:tentative="1">
+      <w:start w:val="1"/>
+      <w:numFmt w:val="bullet"/>
+      <w:lvlText w:val="o"/>
+      <w:lvlJc w:val="left"/>
+      <w:pPr>
+        <w:ind w:left="3600" w:hanging="360"/>
+      </w:pPr>
+      <w:rPr>
+        <w:rFonts w:ascii="Courier New" w:hAnsi="Courier New" w:cs="Courier New" w:hint="default"/>
+      </w:rPr>
+    </w:lvl>
+    <w:lvl w:ilvl="5" w:tplc="40090005" w:tentative="1">
+      <w:start w:val="1"/>
+      <w:numFmt w:val="bullet"/>
+      <w:lvlText w:val=""/>
+      <w:lvlJc w:val="left"/>
+      <w:pPr>
+        <w:ind w:left="4320" w:hanging="360"/>
+      </w:pPr>
+      <w:rPr>
+        <w:rFonts w:ascii="Wingdings" w:hAnsi="Wingdings" w:hint="default"/>
+      </w:rPr>
+    </w:lvl>
+    <w:lvl w:ilvl="6" w:tplc="40090001" w:tentative="1">
+      <w:start w:val="1"/>
+      <w:numFmt w:val="bullet"/>
+      <w:lvlText w:val=""/>
+      <w:lvlJc w:val="left"/>
+      <w:pPr>
+        <w:ind w:left="5040" w:hanging="360"/>
+      </w:pPr>
+      <w:rPr>
+        <w:rFonts w:ascii="Symbol" w:hAnsi="Symbol" w:hint="default"/>
+      </w:rPr>
+    </w:lvl>
+    <w:lvl w:ilvl="7" w:tplc="40090003" w:tentative="1">
+      <w:start w:val="1"/>
+      <w:numFmt w:val="bullet"/>
+      <w:lvlText w:val="o"/>
+      <w:lvlJc w:val="left"/>
+      <w:pPr>
+        <w:ind w:left="5760" w:hanging="360"/>
+      </w:pPr>
+      <w:rPr>
+        <w:rFonts w:ascii="Courier New" w:hAnsi="Courier New" w:cs="Courier New" w:hint="default"/>
+      </w:rPr>
+    </w:lvl>
+    <w:lvl w:ilvl="8" w:tplc="40090005" w:tentative="1">
+      <w:start w:val="1"/>
+      <w:numFmt w:val="bullet"/>
+      <w:lvlText w:val=""/>
+      <w:lvlJc w:val="left"/>
+      <w:pPr>
+        <w:ind w:left="6480" w:hanging="360"/>
+      </w:pPr>
+      <w:rPr>
+        <w:rFonts w:ascii="Wingdings" w:hAnsi="Wingdings" w:hint="default"/>
+      </w:rPr>
+    </w:lvl>
+  </w:abstractNum>
+  <w:abstractNum w:abstractNumId="10" w15:restartNumberingAfterBreak="0">
     <w:nsid w:val="49213E1E"/>
     <w:multiLevelType w:val="multilevel"/>
     <w:tmpl w:val="9F5655EA"/>
@@ -6046,7 +6358,7 @@
       </w:pPr>
     </w:lvl>
   </w:abstractNum>
-  <w:abstractNum w:abstractNumId="10" w15:restartNumberingAfterBreak="0">
+  <w:abstractNum w:abstractNumId="11" w15:restartNumberingAfterBreak="0">
     <w:nsid w:val="525F43CA"/>
     <w:multiLevelType w:val="hybridMultilevel"/>
     <w:tmpl w:val="E0467E38"/>
@@ -6159,7 +6471,7 @@
       </w:rPr>
     </w:lvl>
   </w:abstractNum>
-  <w:abstractNum w:abstractNumId="11" w15:restartNumberingAfterBreak="0">
+  <w:abstractNum w:abstractNumId="12" w15:restartNumberingAfterBreak="0">
     <w:nsid w:val="54ED42E5"/>
     <w:multiLevelType w:val="multilevel"/>
     <w:tmpl w:val="0FA467E2"/>
@@ -6272,7 +6584,156 @@
       </w:pPr>
     </w:lvl>
   </w:abstractNum>
-  <w:abstractNum w:abstractNumId="12" w15:restartNumberingAfterBreak="0">
+  <w:abstractNum w:abstractNumId="13" w15:restartNumberingAfterBreak="0">
+    <w:nsid w:val="565C4997"/>
+    <w:multiLevelType w:val="multilevel"/>
+    <w:tmpl w:val="D4F44770"/>
+    <w:lvl w:ilvl="0">
+      <w:start w:val="1"/>
+      <w:numFmt w:val="bullet"/>
+      <w:lvlText w:val=""/>
+      <w:lvlJc w:val="left"/>
+      <w:pPr>
+        <w:tabs>
+          <w:tab w:val="num" w:pos="720"/>
+        </w:tabs>
+        <w:ind w:left="720" w:hanging="360"/>
+      </w:pPr>
+      <w:rPr>
+        <w:rFonts w:ascii="Symbol" w:hAnsi="Symbol" w:hint="default"/>
+        <w:sz w:val="20"/>
+      </w:rPr>
+    </w:lvl>
+    <w:lvl w:ilvl="1" w:tentative="1">
+      <w:start w:val="1"/>
+      <w:numFmt w:val="bullet"/>
+      <w:lvlText w:val="o"/>
+      <w:lvlJc w:val="left"/>
+      <w:pPr>
+        <w:tabs>
+          <w:tab w:val="num" w:pos="1440"/>
+        </w:tabs>
+        <w:ind w:left="1440" w:hanging="360"/>
+      </w:pPr>
+      <w:rPr>
+        <w:rFonts w:ascii="Courier New" w:hAnsi="Courier New" w:hint="default"/>
+        <w:sz w:val="20"/>
+      </w:rPr>
+    </w:lvl>
+    <w:lvl w:ilvl="2" w:tentative="1">
+      <w:start w:val="1"/>
+      <w:numFmt w:val="bullet"/>
+      <w:lvlText w:val=""/>
+      <w:lvlJc w:val="left"/>
+      <w:pPr>
+        <w:tabs>
+          <w:tab w:val="num" w:pos="2160"/>
+        </w:tabs>
+        <w:ind w:left="2160" w:hanging="360"/>
+      </w:pPr>
+      <w:rPr>
+        <w:rFonts w:ascii="Wingdings" w:hAnsi="Wingdings" w:hint="default"/>
+        <w:sz w:val="20"/>
+      </w:rPr>
+    </w:lvl>
+    <w:lvl w:ilvl="3" w:tentative="1">
+      <w:start w:val="1"/>
+      <w:numFmt w:val="bullet"/>
+      <w:lvlText w:val=""/>
+      <w:lvlJc w:val="left"/>
+      <w:pPr>
+        <w:tabs>
+          <w:tab w:val="num" w:pos="2880"/>
+        </w:tabs>
+        <w:ind w:left="2880" w:hanging="360"/>
+      </w:pPr>
+      <w:rPr>
+        <w:rFonts w:ascii="Wingdings" w:hAnsi="Wingdings" w:hint="default"/>
+        <w:sz w:val="20"/>
+      </w:rPr>
+    </w:lvl>
+    <w:lvl w:ilvl="4" w:tentative="1">
+      <w:start w:val="1"/>
+      <w:numFmt w:val="bullet"/>
+      <w:lvlText w:val=""/>
+      <w:lvlJc w:val="left"/>
+      <w:pPr>
+        <w:tabs>
+          <w:tab w:val="num" w:pos="3600"/>
+        </w:tabs>
+        <w:ind w:left="3600" w:hanging="360"/>
+      </w:pPr>
+      <w:rPr>
+        <w:rFonts w:ascii="Wingdings" w:hAnsi="Wingdings" w:hint="default"/>
+        <w:sz w:val="20"/>
+      </w:rPr>
+    </w:lvl>
+    <w:lvl w:ilvl="5" w:tentative="1">
+      <w:start w:val="1"/>
+      <w:numFmt w:val="bullet"/>
+      <w:lvlText w:val=""/>
+      <w:lvlJc w:val="left"/>
+      <w:pPr>
+        <w:tabs>
+          <w:tab w:val="num" w:pos="4320"/>
+        </w:tabs>
+        <w:ind w:left="4320" w:hanging="360"/>
+      </w:pPr>
+      <w:rPr>
+        <w:rFonts w:ascii="Wingdings" w:hAnsi="Wingdings" w:hint="default"/>
+        <w:sz w:val="20"/>
+      </w:rPr>
+    </w:lvl>
+    <w:lvl w:ilvl="6" w:tentative="1">
+      <w:start w:val="1"/>
+      <w:numFmt w:val="bullet"/>
+      <w:lvlText w:val=""/>
+      <w:lvlJc w:val="left"/>
+      <w:pPr>
+        <w:tabs>
+          <w:tab w:val="num" w:pos="5040"/>
+        </w:tabs>
+        <w:ind w:left="5040" w:hanging="360"/>
+      </w:pPr>
+      <w:rPr>
+        <w:rFonts w:ascii="Wingdings" w:hAnsi="Wingdings" w:hint="default"/>
+        <w:sz w:val="20"/>
+      </w:rPr>
+    </w:lvl>
+    <w:lvl w:ilvl="7" w:tentative="1">
+      <w:start w:val="1"/>
+      <w:numFmt w:val="bullet"/>
+      <w:lvlText w:val=""/>
+      <w:lvlJc w:val="left"/>
+      <w:pPr>
+        <w:tabs>
+          <w:tab w:val="num" w:pos="5760"/>
+        </w:tabs>
+        <w:ind w:left="5760" w:hanging="360"/>
+      </w:pPr>
+      <w:rPr>
+        <w:rFonts w:ascii="Wingdings" w:hAnsi="Wingdings" w:hint="default"/>
+        <w:sz w:val="20"/>
+      </w:rPr>
+    </w:lvl>
+    <w:lvl w:ilvl="8" w:tentative="1">
+      <w:start w:val="1"/>
+      <w:numFmt w:val="bullet"/>
+      <w:lvlText w:val=""/>
+      <w:lvlJc w:val="left"/>
+      <w:pPr>
+        <w:tabs>
+          <w:tab w:val="num" w:pos="6480"/>
+        </w:tabs>
+        <w:ind w:left="6480" w:hanging="360"/>
+      </w:pPr>
+      <w:rPr>
+        <w:rFonts w:ascii="Wingdings" w:hAnsi="Wingdings" w:hint="default"/>
+        <w:sz w:val="20"/>
+      </w:rPr>
+    </w:lvl>
+  </w:abstractNum>
+  <w:abstractNum w:abstractNumId="14" w15:restartNumberingAfterBreak="0">
     <w:nsid w:val="59CD512C"/>
     <w:multiLevelType w:val="hybridMultilevel"/>
     <w:tmpl w:val="AB021E7C"/>
@@ -6358,7 +6819,7 @@
       </w:pPr>
     </w:lvl>
   </w:abstractNum>
-  <w:abstractNum w:abstractNumId="13" w15:restartNumberingAfterBreak="0">
+  <w:abstractNum w:abstractNumId="15" w15:restartNumberingAfterBreak="0">
     <w:nsid w:val="5B0B08A0"/>
     <w:multiLevelType w:val="hybridMultilevel"/>
     <w:tmpl w:val="A99AE216"/>
@@ -6447,7 +6908,7 @@
       </w:pPr>
     </w:lvl>
   </w:abstractNum>
-  <w:abstractNum w:abstractNumId="14" w15:restartNumberingAfterBreak="0">
+  <w:abstractNum w:abstractNumId="16" w15:restartNumberingAfterBreak="0">
     <w:nsid w:val="5CAD24A0"/>
     <w:multiLevelType w:val="multilevel"/>
     <w:tmpl w:val="9CA6358C"/>
@@ -6596,7 +7057,7 @@
       </w:rPr>
     </w:lvl>
   </w:abstractNum>
-  <w:abstractNum w:abstractNumId="15" w15:restartNumberingAfterBreak="0">
+  <w:abstractNum w:abstractNumId="17" w15:restartNumberingAfterBreak="0">
     <w:nsid w:val="5CD75C00"/>
     <w:multiLevelType w:val="hybridMultilevel"/>
     <w:tmpl w:val="739EE090"/>
@@ -6682,7 +7143,7 @@
       </w:pPr>
     </w:lvl>
   </w:abstractNum>
-  <w:abstractNum w:abstractNumId="16" w15:restartNumberingAfterBreak="0">
+  <w:abstractNum w:abstractNumId="18" w15:restartNumberingAfterBreak="0">
     <w:nsid w:val="5CE17BE7"/>
     <w:multiLevelType w:val="multilevel"/>
     <w:tmpl w:val="56906946"/>
@@ -6795,7 +7256,7 @@
       </w:pPr>
     </w:lvl>
   </w:abstractNum>
-  <w:abstractNum w:abstractNumId="17" w15:restartNumberingAfterBreak="0">
+  <w:abstractNum w:abstractNumId="19" w15:restartNumberingAfterBreak="0">
     <w:nsid w:val="61D21393"/>
     <w:multiLevelType w:val="hybridMultilevel"/>
     <w:tmpl w:val="58C0471C"/>
@@ -6881,10 +7342,10 @@
       </w:pPr>
     </w:lvl>
   </w:abstractNum>
-  <w:abstractNum w:abstractNumId="18" w15:restartNumberingAfterBreak="0">
+  <w:abstractNum w:abstractNumId="20" w15:restartNumberingAfterBreak="0">
     <w:nsid w:val="61D735C1"/>
     <w:multiLevelType w:val="hybridMultilevel"/>
-    <w:tmpl w:val="3D16C910"/>
+    <w:tmpl w:val="D3B8BE86"/>
     <w:lvl w:ilvl="0" w:tplc="40090001">
       <w:start w:val="1"/>
       <w:numFmt w:val="bullet"/>
@@ -6994,7 +7455,7 @@
       </w:rPr>
     </w:lvl>
   </w:abstractNum>
-  <w:abstractNum w:abstractNumId="19" w15:restartNumberingAfterBreak="0">
+  <w:abstractNum w:abstractNumId="21" w15:restartNumberingAfterBreak="0">
     <w:nsid w:val="679341D7"/>
     <w:multiLevelType w:val="hybridMultilevel"/>
     <w:tmpl w:val="500A014A"/>
@@ -7080,7 +7541,7 @@
       </w:pPr>
     </w:lvl>
   </w:abstractNum>
-  <w:abstractNum w:abstractNumId="20" w15:restartNumberingAfterBreak="0">
+  <w:abstractNum w:abstractNumId="22" w15:restartNumberingAfterBreak="0">
     <w:nsid w:val="775F5388"/>
     <w:multiLevelType w:val="multilevel"/>
     <w:tmpl w:val="AF7A8EA0"/>
@@ -7229,7 +7690,7 @@
       </w:rPr>
     </w:lvl>
   </w:abstractNum>
-  <w:abstractNum w:abstractNumId="21" w15:restartNumberingAfterBreak="0">
+  <w:abstractNum w:abstractNumId="23" w15:restartNumberingAfterBreak="0">
     <w:nsid w:val="7B7A4E30"/>
     <w:multiLevelType w:val="hybridMultilevel"/>
     <w:tmpl w:val="8F621402"/>
@@ -7315,7 +7776,7 @@
       </w:pPr>
     </w:lvl>
   </w:abstractNum>
-  <w:abstractNum w:abstractNumId="22" w15:restartNumberingAfterBreak="0">
+  <w:abstractNum w:abstractNumId="24" w15:restartNumberingAfterBreak="0">
     <w:nsid w:val="7F303583"/>
     <w:multiLevelType w:val="multilevel"/>
     <w:tmpl w:val="78FE0E86"/>
@@ -7468,43 +7929,43 @@
     <w:abstractNumId w:val="5"/>
   </w:num>
   <w:num w:numId="2" w16cid:durableId="976297749">
-    <w:abstractNumId w:val="9"/>
+    <w:abstractNumId w:val="10"/>
   </w:num>
   <w:num w:numId="3" w16cid:durableId="181164450">
     <w:abstractNumId w:val="1"/>
   </w:num>
   <w:num w:numId="4" w16cid:durableId="207184817">
+    <w:abstractNumId w:val="22"/>
+  </w:num>
+  <w:num w:numId="5" w16cid:durableId="1745881263">
+    <w:abstractNumId w:val="19"/>
+  </w:num>
+  <w:num w:numId="6" w16cid:durableId="1974674799">
+    <w:abstractNumId w:val="14"/>
+  </w:num>
+  <w:num w:numId="7" w16cid:durableId="1605577592">
+    <w:abstractNumId w:val="11"/>
+  </w:num>
+  <w:num w:numId="8" w16cid:durableId="1037925026">
     <w:abstractNumId w:val="20"/>
   </w:num>
-  <w:num w:numId="5" w16cid:durableId="1745881263">
-    <w:abstractNumId w:val="17"/>
+  <w:num w:numId="9" w16cid:durableId="792287379">
+    <w:abstractNumId w:val="15"/>
   </w:num>
-  <w:num w:numId="6" w16cid:durableId="1974674799">
-    <w:abstractNumId w:val="12"/>
-  </w:num>
-  <w:num w:numId="7" w16cid:durableId="1605577592">
-    <w:abstractNumId w:val="10"/>
-  </w:num>
-  <w:num w:numId="8" w16cid:durableId="1037925026">
+  <w:num w:numId="10" w16cid:durableId="365832311">
     <w:abstractNumId w:val="18"/>
   </w:num>
-  <w:num w:numId="9" w16cid:durableId="792287379">
-    <w:abstractNumId w:val="13"/>
-  </w:num>
-  <w:num w:numId="10" w16cid:durableId="365832311">
-    <w:abstractNumId w:val="16"/>
-  </w:num>
   <w:num w:numId="11" w16cid:durableId="1398478458">
-    <w:abstractNumId w:val="21"/>
+    <w:abstractNumId w:val="23"/>
   </w:num>
   <w:num w:numId="12" w16cid:durableId="1506356585">
     <w:abstractNumId w:val="0"/>
   </w:num>
   <w:num w:numId="13" w16cid:durableId="2042122827">
-    <w:abstractNumId w:val="15"/>
+    <w:abstractNumId w:val="17"/>
   </w:num>
   <w:num w:numId="14" w16cid:durableId="1314529252">
-    <w:abstractNumId w:val="14"/>
+    <w:abstractNumId w:val="16"/>
   </w:num>
   <w:num w:numId="15" w16cid:durableId="1535265218">
     <w:abstractNumId w:val="8"/>
@@ -7516,10 +7977,10 @@
     <w:abstractNumId w:val="3"/>
   </w:num>
   <w:num w:numId="18" w16cid:durableId="753820864">
-    <w:abstractNumId w:val="22"/>
+    <w:abstractNumId w:val="24"/>
   </w:num>
   <w:num w:numId="19" w16cid:durableId="1540163466">
-    <w:abstractNumId w:val="11"/>
+    <w:abstractNumId w:val="12"/>
   </w:num>
   <w:num w:numId="20" w16cid:durableId="286087357">
     <w:abstractNumId w:val="2"/>
@@ -7531,7 +7992,13 @@
     <w:abstractNumId w:val="4"/>
   </w:num>
   <w:num w:numId="23" w16cid:durableId="1192062718">
-    <w:abstractNumId w:val="19"/>
+    <w:abstractNumId w:val="21"/>
+  </w:num>
+  <w:num w:numId="24" w16cid:durableId="1944067266">
+    <w:abstractNumId w:val="13"/>
+  </w:num>
+  <w:num w:numId="25" w16cid:durableId="1553269921">
+    <w:abstractNumId w:val="9"/>
   </w:num>
 </w:numbering>
 </file>
@@ -8137,6 +8604,7 @@
   <w:style w:type="character" w:default="1" w:styleId="DefaultParagraphFont">
     <w:name w:val="Default Paragraph Font"/>
     <w:uiPriority w:val="1"/>
+    <w:semiHidden/>
     <w:unhideWhenUsed/>
   </w:style>
   <w:style w:type="table" w:default="1" w:styleId="TableNormal">

</xml_diff>

<commit_message>
Update documentation and grocery reference list data
- Update CR2.docx with latest documentation changes
- Refresh Grocery_Reference_List.csv with updated grocery items
- Sync assets/Grocery_Reference_List.csv with latest data
- Ensures consistent reference data across all sources
</commit_message>
<xml_diff>
--- a/CR2.docx
+++ b/CR2.docx
@@ -4912,10 +4912,7 @@
         </w:numPr>
       </w:pPr>
       <w:r>
-        <w:t xml:space="preserve">Use the contents of the file </w:t>
-      </w:r>
-      <w:r>
-        <w:t>“</w:t>
+        <w:t>Use the contents of the file “</w:t>
       </w:r>
       <w:r>
         <w:rPr>
@@ -4924,16 +4921,7 @@
           <w:b/>
           <w:bCs/>
         </w:rPr>
-        <w:t>Grocery_List_CSV_Sample_Template.csv</w:t>
-      </w:r>
-      <w:r>
-        <w:rPr>
-          <w:rStyle w:val="HTMLCode"/>
-          <w:rFonts w:eastAsiaTheme="majorEastAsia"/>
-          <w:b/>
-          <w:bCs/>
-        </w:rPr>
-        <w:t>”</w:t>
+        <w:t>Grocery_List_CSV_Sample_Template.csv”</w:t>
       </w:r>
       <w:r>
         <w:t xml:space="preserve"> located in the current project folder as the default sample data for the export CSV template.</w:t>
@@ -4958,13 +4946,386 @@
     </w:p>
     <w:p>
       <w:pPr>
-        <w:pStyle w:val="NormalWeb"/>
+        <w:rPr>
+          <w:b/>
+          <w:bCs/>
+          <w:color w:val="EE0000"/>
+        </w:rPr>
+      </w:pPr>
+      <w:r>
+        <w:rPr>
+          <w:b/>
+          <w:bCs/>
+          <w:color w:val="EE0000"/>
+        </w:rPr>
+        <w:t>Incorporate the below requirements</w:t>
+      </w:r>
+      <w:r>
+        <w:rPr>
+          <w:b/>
+          <w:bCs/>
+          <w:color w:val="EE0000"/>
+        </w:rPr>
+        <w:t>/fixes</w:t>
+      </w:r>
+      <w:r>
+        <w:rPr>
+          <w:b/>
+          <w:bCs/>
+          <w:color w:val="EE0000"/>
+        </w:rPr>
+        <w:t>.</w:t>
+      </w:r>
+    </w:p>
+    <w:p>
+      <w:pPr>
+        <w:pStyle w:val="ListParagraph"/>
+        <w:numPr>
+          <w:ilvl w:val="0"/>
+          <w:numId w:val="8"/>
+        </w:numPr>
+        <w:jc w:val="both"/>
+        <w:rPr>
+          <w:lang w:val="en-US"/>
+        </w:rPr>
+      </w:pPr>
+      <w:r>
+        <w:rPr>
+          <w:lang w:val="en-US"/>
+        </w:rPr>
+        <w:t>Use Sequential thinking and other MCP as required to achieve the objective.</w:t>
+      </w:r>
+    </w:p>
+    <w:p>
+      <w:pPr>
+        <w:pStyle w:val="ListParagraph"/>
+        <w:numPr>
+          <w:ilvl w:val="0"/>
+          <w:numId w:val="8"/>
+        </w:numPr>
+        <w:jc w:val="both"/>
+        <w:rPr>
+          <w:b/>
+          <w:bCs/>
+          <w:color w:val="EE0000"/>
+        </w:rPr>
+      </w:pPr>
+      <w:r>
+        <w:rPr>
+          <w:lang w:val="en-US"/>
+        </w:rPr>
+        <w:t>Improvise as required, Fill the missing requirements or gaps.</w:t>
+      </w:r>
+    </w:p>
+    <w:p>
+      <w:pPr>
+        <w:pStyle w:val="ListParagraph"/>
+        <w:numPr>
+          <w:ilvl w:val="0"/>
+          <w:numId w:val="8"/>
+        </w:numPr>
+        <w:jc w:val="both"/>
+        <w:rPr>
+          <w:b/>
+          <w:bCs/>
+          <w:color w:val="EE0000"/>
+        </w:rPr>
+      </w:pPr>
+      <w:r>
+        <w:t xml:space="preserve">Ensure this </w:t>
+      </w:r>
+      <w:r>
+        <w:t>change/</w:t>
+      </w:r>
+      <w:r>
+        <w:t>enhancement does not break any existing code or functionality</w:t>
+      </w:r>
+      <w:r>
+        <w:t>.</w:t>
+      </w:r>
+    </w:p>
+    <w:p>
+      <w:pPr>
+        <w:jc w:val="both"/>
+        <w:rPr>
+          <w:b/>
+          <w:bCs/>
+          <w:color w:val="EE0000"/>
+        </w:rPr>
+      </w:pPr>
+    </w:p>
+    <w:p>
+      <w:pPr>
+        <w:pStyle w:val="NormalWeb"/>
+        <w:numPr>
+          <w:ilvl w:val="0"/>
+          <w:numId w:val="8"/>
+        </w:numPr>
+      </w:pPr>
+      <w:r>
+        <w:t xml:space="preserve">After performing </w:t>
+      </w:r>
+      <w:r>
+        <w:rPr>
+          <w:b/>
+          <w:bCs/>
+        </w:rPr>
+        <w:t>“Clear Data”</w:t>
+      </w:r>
+      <w:r>
+        <w:t xml:space="preserve"> on the </w:t>
+      </w:r>
+      <w:r>
+        <w:t xml:space="preserve">Grocery List </w:t>
+      </w:r>
+      <w:r>
+        <w:t xml:space="preserve">Android app, if the user clicks on the </w:t>
+      </w:r>
+      <w:r>
+        <w:rPr>
+          <w:b/>
+          <w:bCs/>
+        </w:rPr>
+        <w:t>“Grocery Reference List”</w:t>
+      </w:r>
+      <w:r>
+        <w:t xml:space="preserve"> import option, an error is thrown</w:t>
+      </w:r>
+      <w:r>
+        <w:t xml:space="preserve"> as below.</w:t>
+      </w:r>
+    </w:p>
+    <w:p>
+      <w:pPr>
+        <w:pStyle w:val="NormalWeb"/>
+        <w:ind w:left="360"/>
         <w:rPr>
           <w:rStyle w:val="Strong"/>
           <w:b w:val="0"/>
           <w:bCs w:val="0"/>
         </w:rPr>
       </w:pPr>
+      <w:r>
+        <w:rPr>
+          <w:rStyle w:val="Strong"/>
+          <w:b w:val="0"/>
+          <w:bCs w:val="0"/>
+        </w:rPr>
+        <w:t xml:space="preserve">Error: </w:t>
+      </w:r>
+      <w:proofErr w:type="spellStart"/>
+      <w:proofErr w:type="gramStart"/>
+      <w:r>
+        <w:rPr>
+          <w:rStyle w:val="Strong"/>
+          <w:b w:val="0"/>
+          <w:bCs w:val="0"/>
+        </w:rPr>
+        <w:t>DatabaseException</w:t>
+      </w:r>
+      <w:proofErr w:type="spellEnd"/>
+      <w:r>
+        <w:rPr>
+          <w:rStyle w:val="Strong"/>
+          <w:b w:val="0"/>
+          <w:bCs w:val="0"/>
+        </w:rPr>
+        <w:t>(</w:t>
+      </w:r>
+      <w:proofErr w:type="gramEnd"/>
+      <w:r>
+        <w:rPr>
+          <w:rStyle w:val="Strong"/>
+          <w:b w:val="0"/>
+          <w:bCs w:val="0"/>
+        </w:rPr>
+        <w:t>no such table:</w:t>
+      </w:r>
+    </w:p>
+    <w:p>
+      <w:pPr>
+        <w:pStyle w:val="NormalWeb"/>
+        <w:ind w:left="360"/>
+        <w:rPr>
+          <w:rStyle w:val="Strong"/>
+          <w:b w:val="0"/>
+          <w:bCs w:val="0"/>
+        </w:rPr>
+      </w:pPr>
+      <w:proofErr w:type="spellStart"/>
+      <w:r>
+        <w:rPr>
+          <w:rStyle w:val="Strong"/>
+          <w:b w:val="0"/>
+          <w:bCs w:val="0"/>
+        </w:rPr>
+        <w:t>reference_items</w:t>
+      </w:r>
+      <w:proofErr w:type="spellEnd"/>
+      <w:r>
+        <w:rPr>
+          <w:rStyle w:val="Strong"/>
+          <w:b w:val="0"/>
+          <w:bCs w:val="0"/>
+        </w:rPr>
+        <w:t xml:space="preserve"> (code 1 SQLITE_</w:t>
+      </w:r>
+      <w:proofErr w:type="gramStart"/>
+      <w:r>
+        <w:rPr>
+          <w:rStyle w:val="Strong"/>
+          <w:b w:val="0"/>
+          <w:bCs w:val="0"/>
+        </w:rPr>
+        <w:t>ERROR[1]):,</w:t>
+      </w:r>
+      <w:proofErr w:type="gramEnd"/>
+      <w:r>
+        <w:rPr>
+          <w:rStyle w:val="Strong"/>
+          <w:b w:val="0"/>
+          <w:bCs w:val="0"/>
+        </w:rPr>
+        <w:t xml:space="preserve"> while</w:t>
+      </w:r>
+    </w:p>
+    <w:p>
+      <w:pPr>
+        <w:pStyle w:val="NormalWeb"/>
+        <w:ind w:left="360"/>
+        <w:rPr>
+          <w:rStyle w:val="Strong"/>
+          <w:b w:val="0"/>
+          <w:bCs w:val="0"/>
+        </w:rPr>
+      </w:pPr>
+      <w:r>
+        <w:rPr>
+          <w:rStyle w:val="Strong"/>
+          <w:b w:val="0"/>
+          <w:bCs w:val="0"/>
+        </w:rPr>
+        <w:t xml:space="preserve">compiling: SELECT </w:t>
+      </w:r>
+      <w:proofErr w:type="gramStart"/>
+      <w:r>
+        <w:rPr>
+          <w:rStyle w:val="Strong"/>
+          <w:b w:val="0"/>
+          <w:bCs w:val="0"/>
+        </w:rPr>
+        <w:t>COUNT(</w:t>
+      </w:r>
+      <w:proofErr w:type="gramEnd"/>
+      <w:r>
+        <w:rPr>
+          <w:rStyle w:val="Strong"/>
+          <w:b w:val="0"/>
+          <w:bCs w:val="0"/>
+        </w:rPr>
+        <w:t>*) FROM</w:t>
+      </w:r>
+    </w:p>
+    <w:p>
+      <w:pPr>
+        <w:pStyle w:val="NormalWeb"/>
+        <w:ind w:left="360"/>
+        <w:rPr>
+          <w:rStyle w:val="Strong"/>
+          <w:b w:val="0"/>
+          <w:bCs w:val="0"/>
+        </w:rPr>
+      </w:pPr>
+      <w:proofErr w:type="spellStart"/>
+      <w:r>
+        <w:rPr>
+          <w:rStyle w:val="Strong"/>
+          <w:b w:val="0"/>
+          <w:bCs w:val="0"/>
+        </w:rPr>
+        <w:t>reference_items</w:t>
+      </w:r>
+      <w:proofErr w:type="spellEnd"/>
+      <w:r>
+        <w:rPr>
+          <w:rStyle w:val="Strong"/>
+          <w:b w:val="0"/>
+          <w:bCs w:val="0"/>
+        </w:rPr>
+        <w:t xml:space="preserve">) </w:t>
+      </w:r>
+      <w:proofErr w:type="spellStart"/>
+      <w:r>
+        <w:rPr>
+          <w:rStyle w:val="Strong"/>
+          <w:b w:val="0"/>
+          <w:bCs w:val="0"/>
+        </w:rPr>
+        <w:t>sql</w:t>
+      </w:r>
+      <w:proofErr w:type="spellEnd"/>
+      <w:r>
+        <w:rPr>
+          <w:rStyle w:val="Strong"/>
+          <w:b w:val="0"/>
+          <w:bCs w:val="0"/>
+        </w:rPr>
+        <w:t xml:space="preserve"> 'SELECT </w:t>
+      </w:r>
+      <w:proofErr w:type="gramStart"/>
+      <w:r>
+        <w:rPr>
+          <w:rStyle w:val="Strong"/>
+          <w:b w:val="0"/>
+          <w:bCs w:val="0"/>
+        </w:rPr>
+        <w:t>COUNT(</w:t>
+      </w:r>
+      <w:proofErr w:type="gramEnd"/>
+      <w:r>
+        <w:rPr>
+          <w:rStyle w:val="Strong"/>
+          <w:b w:val="0"/>
+          <w:bCs w:val="0"/>
+        </w:rPr>
+        <w:t xml:space="preserve">*) FROM </w:t>
+      </w:r>
+      <w:proofErr w:type="spellStart"/>
+      <w:r>
+        <w:rPr>
+          <w:rStyle w:val="Strong"/>
+          <w:b w:val="0"/>
+          <w:bCs w:val="0"/>
+        </w:rPr>
+        <w:t>reference_items</w:t>
+      </w:r>
+      <w:proofErr w:type="spellEnd"/>
+      <w:r>
+        <w:rPr>
+          <w:rStyle w:val="Strong"/>
+          <w:b w:val="0"/>
+          <w:bCs w:val="0"/>
+        </w:rPr>
+        <w:t xml:space="preserve">' </w:t>
+      </w:r>
+      <w:proofErr w:type="spellStart"/>
+      <w:r>
+        <w:rPr>
+          <w:rStyle w:val="Strong"/>
+          <w:b w:val="0"/>
+          <w:bCs w:val="0"/>
+        </w:rPr>
+        <w:t>args</w:t>
+      </w:r>
+      <w:proofErr w:type="spellEnd"/>
+      <w:r>
+        <w:rPr>
+          <w:rStyle w:val="Strong"/>
+          <w:b w:val="0"/>
+          <w:bCs w:val="0"/>
+        </w:rPr>
+        <w:t xml:space="preserve"> []</w:t>
+      </w:r>
     </w:p>
     <w:p>
       <w:pPr>
@@ -7345,7 +7706,7 @@
   <w:abstractNum w:abstractNumId="20" w15:restartNumberingAfterBreak="0">
     <w:nsid w:val="61D735C1"/>
     <w:multiLevelType w:val="hybridMultilevel"/>
-    <w:tmpl w:val="D3B8BE86"/>
+    <w:tmpl w:val="1E9EF152"/>
     <w:lvl w:ilvl="0" w:tplc="40090001">
       <w:start w:val="1"/>
       <w:numFmt w:val="bullet"/>
@@ -8604,7 +8965,6 @@
   <w:style w:type="character" w:default="1" w:styleId="DefaultParagraphFont">
     <w:name w:val="Default Paragraph Font"/>
     <w:uiPriority w:val="1"/>
-    <w:semiHidden/>
     <w:unhideWhenUsed/>
   </w:style>
   <w:style w:type="table" w:default="1" w:styleId="TableNormal">

</xml_diff>